<commit_message>
Ajout de Charte graphique finale + page inscription + doc BDD + ta mere en string de guerre
</commit_message>
<xml_diff>
--- a/Charte-Graphique-BidBay.docx
+++ b/Charte-Graphique-BidBay.docx
@@ -1,6 +1,6 @@
 
 <file path=word/document.xml><?xml version="1.0" encoding="utf-8"?>
-<w:document xmlns:ve="http://schemas.openxmlformats.org/markup-compatibility/2006" xmlns:o="urn:schemas-microsoft-com:office:office" xmlns:r="http://schemas.openxmlformats.org/officeDocument/2006/relationships" xmlns:m="http://schemas.openxmlformats.org/officeDocument/2006/math" xmlns:v="urn:schemas-microsoft-com:vml" xmlns:wp="http://schemas.openxmlformats.org/drawingml/2006/wordprocessingDrawing" xmlns:w10="urn:schemas-microsoft-com:office:word" xmlns:w="http://schemas.openxmlformats.org/wordprocessingml/2006/main" xmlns:wne="http://schemas.microsoft.com/office/word/2006/wordml">
+<w:document xmlns:wpc="http://schemas.microsoft.com/office/word/2010/wordprocessingCanvas" xmlns:mc="http://schemas.openxmlformats.org/markup-compatibility/2006" xmlns:o="urn:schemas-microsoft-com:office:office" xmlns:r="http://schemas.openxmlformats.org/officeDocument/2006/relationships" xmlns:m="http://schemas.openxmlformats.org/officeDocument/2006/math" xmlns:v="urn:schemas-microsoft-com:vml" xmlns:wp14="http://schemas.microsoft.com/office/word/2010/wordprocessingDrawing" xmlns:wp="http://schemas.openxmlformats.org/drawingml/2006/wordprocessingDrawing" xmlns:w10="urn:schemas-microsoft-com:office:word" xmlns:w="http://schemas.openxmlformats.org/wordprocessingml/2006/main" xmlns:w14="http://schemas.microsoft.com/office/word/2010/wordml" xmlns:w15="http://schemas.microsoft.com/office/word/2012/wordml" xmlns:wpg="http://schemas.microsoft.com/office/word/2010/wordprocessingGroup" xmlns:wpi="http://schemas.microsoft.com/office/word/2010/wordprocessingInk" xmlns:wne="http://schemas.microsoft.com/office/word/2006/wordml" xmlns:wps="http://schemas.microsoft.com/office/word/2010/wordprocessingShape" mc:Ignorable="w14 w15 wp14">
   <w:body>
     <w:p>
       <w:pPr>
@@ -22,7 +22,29 @@
           <w:szCs w:val="80"/>
           <w:u w:val="single"/>
         </w:rPr>
-        <w:t>Charte Graphique BidBay – Projet Web STRI</w:t>
+        <w:t xml:space="preserve">Charte Graphique </w:t>
+      </w:r>
+      <w:proofErr w:type="spellStart"/>
+      <w:r>
+        <w:rPr>
+          <w:rFonts w:asciiTheme="minorHAnsi" w:hAnsiTheme="minorHAnsi" w:cs="Segoe UI Semilight"/>
+          <w:color w:val="2EA9A6"/>
+          <w:sz w:val="80"/>
+          <w:szCs w:val="80"/>
+          <w:u w:val="single"/>
+        </w:rPr>
+        <w:t>BidBay</w:t>
+      </w:r>
+      <w:proofErr w:type="spellEnd"/>
+      <w:r>
+        <w:rPr>
+          <w:rFonts w:asciiTheme="minorHAnsi" w:hAnsiTheme="minorHAnsi" w:cs="Segoe UI Semilight"/>
+          <w:color w:val="2EA9A6"/>
+          <w:sz w:val="80"/>
+          <w:szCs w:val="80"/>
+          <w:u w:val="single"/>
+        </w:rPr>
+        <w:t xml:space="preserve"> – Projet Web STRI</w:t>
       </w:r>
     </w:p>
     <w:p/>
@@ -47,7 +69,27 @@
           <w:sz w:val="36"/>
           <w:szCs w:val="36"/>
         </w:rPr>
-        <w:t>Dans le cadre d’un projet web en licence STRI (Système Télécommunication Réseaux Informatique) nommé « BidBay » nous avons élaboré une charte graphique pour ce site internet.</w:t>
+        <w:t>Dans le cadre d’un projet web en licence STRI (Système Télécommunication Réseaux Informatique) nommé « </w:t>
+      </w:r>
+      <w:proofErr w:type="spellStart"/>
+      <w:r>
+        <w:rPr>
+          <w:rFonts w:asciiTheme="minorHAnsi" w:hAnsiTheme="minorHAnsi" w:cs="Segoe UI Semibold"/>
+          <w:color w:val="004187"/>
+          <w:sz w:val="36"/>
+          <w:szCs w:val="36"/>
+        </w:rPr>
+        <w:t>BidBay</w:t>
+      </w:r>
+      <w:proofErr w:type="spellEnd"/>
+      <w:r>
+        <w:rPr>
+          <w:rFonts w:asciiTheme="minorHAnsi" w:hAnsiTheme="minorHAnsi" w:cs="Segoe UI Semibold"/>
+          <w:color w:val="004187"/>
+          <w:sz w:val="36"/>
+          <w:szCs w:val="36"/>
+        </w:rPr>
+        <w:t> » nous avons élaboré une charte graphique pour ce site internet.</w:t>
       </w:r>
     </w:p>
     <w:p>
@@ -197,7 +239,23 @@
           <w:rFonts w:asciiTheme="minorHAnsi" w:hAnsiTheme="minorHAnsi" w:cs="Cambria"/>
           <w:color w:val="999DA6"/>
         </w:rPr>
-        <w:t>Et les icones qui seront présent.</w:t>
+        <w:t>Et les icones qui seront présent</w:t>
+      </w:r>
+      <w:r>
+        <w:rPr>
+          <w:rFonts w:asciiTheme="minorHAnsi" w:hAnsiTheme="minorHAnsi" w:cs="Cambria"/>
+          <w:color w:val="999DA6"/>
+        </w:rPr>
+        <w:t>s</w:t>
+      </w:r>
+      <w:bookmarkStart w:id="0" w:name="_GoBack"/>
+      <w:bookmarkEnd w:id="0"/>
+      <w:r>
+        <w:rPr>
+          <w:rFonts w:asciiTheme="minorHAnsi" w:hAnsiTheme="minorHAnsi" w:cs="Cambria"/>
+          <w:color w:val="999DA6"/>
+        </w:rPr>
+        <w:t>.</w:t>
       </w:r>
     </w:p>
     <w:p>
@@ -526,6 +584,36 @@
           <w:szCs w:val="32"/>
         </w:rPr>
         <w:br/>
+        <w:t>La couleur de la police sera blanc (#FFFFFF) pour tout texte qui est écrit sur l’arrière-plan des pages.</w:t>
+      </w:r>
+      <w:r>
+        <w:rPr>
+          <w:sz w:val="32"/>
+          <w:szCs w:val="32"/>
+        </w:rPr>
+        <w:br/>
+      </w:r>
+      <w:r>
+        <w:rPr>
+          <w:sz w:val="32"/>
+          <w:szCs w:val="32"/>
+        </w:rPr>
+        <w:br/>
+      </w:r>
+      <w:r>
+        <w:rPr>
+          <w:sz w:val="32"/>
+          <w:szCs w:val="32"/>
+        </w:rPr>
+        <w:br/>
+      </w:r>
+      <w:r>
+        <w:rPr>
+          <w:sz w:val="32"/>
+          <w:szCs w:val="32"/>
+        </w:rPr>
+        <w:lastRenderedPageBreak/>
+        <w:br/>
       </w:r>
     </w:p>
     <w:p>
@@ -666,7 +754,23 @@
           <w:szCs w:val="32"/>
         </w:rPr>
         <w:br/>
-        <w:t>Notre logo du site BidBay qui sera présent sur toute</w:t>
+        <w:t xml:space="preserve">Notre logo du site </w:t>
+      </w:r>
+      <w:proofErr w:type="spellStart"/>
+      <w:r>
+        <w:rPr>
+          <w:sz w:val="32"/>
+          <w:szCs w:val="32"/>
+        </w:rPr>
+        <w:t>BidBay</w:t>
+      </w:r>
+      <w:proofErr w:type="spellEnd"/>
+      <w:r>
+        <w:rPr>
+          <w:sz w:val="32"/>
+          <w:szCs w:val="32"/>
+        </w:rPr>
+        <w:t xml:space="preserve"> qui sera présent sur toute</w:t>
       </w:r>
       <w:r>
         <w:rPr>
@@ -722,7 +826,7 @@
                     <a:blip r:embed="rId8" cstate="print">
                       <a:extLst>
                         <a:ext uri="{28A0092B-C50C-407E-A947-70E740481C1C}">
-                          <a14:useLocalDpi xmlns:a14="http://schemas.microsoft.com/office/drawing/2010/main" xmlns:wps="http://schemas.microsoft.com/office/word/2010/wordprocessingShape" xmlns:wpi="http://schemas.microsoft.com/office/word/2010/wordprocessingInk" xmlns:wpg="http://schemas.microsoft.com/office/word/2010/wordprocessingGroup" xmlns:w15="http://schemas.microsoft.com/office/word/2012/wordml" xmlns:w14="http://schemas.microsoft.com/office/word/2010/wordml" xmlns:w="http://schemas.openxmlformats.org/wordprocessingml/2006/main" xmlns:w10="urn:schemas-microsoft-com:office:word" xmlns:wp14="http://schemas.microsoft.com/office/word/2010/wordprocessingDrawing" xmlns:v="urn:schemas-microsoft-com:vml" xmlns:o="urn:schemas-microsoft-com:office:office" xmlns:mc="http://schemas.openxmlformats.org/markup-compatibility/2006" xmlns:wpc="http://schemas.microsoft.com/office/word/2010/wordprocessingCanvas" xmlns="" val="0"/>
+                          <a14:useLocalDpi xmlns:a14="http://schemas.microsoft.com/office/drawing/2010/main" val="0"/>
                         </a:ext>
                       </a:extLst>
                     </a:blip>
@@ -767,6 +871,27 @@
         </w:rPr>
         <w:br/>
       </w:r>
+      <w:r>
+        <w:rPr>
+          <w:sz w:val="32"/>
+          <w:szCs w:val="32"/>
+        </w:rPr>
+        <w:br/>
+      </w:r>
+      <w:r>
+        <w:rPr>
+          <w:sz w:val="32"/>
+          <w:szCs w:val="32"/>
+        </w:rPr>
+        <w:br/>
+      </w:r>
+      <w:r>
+        <w:rPr>
+          <w:sz w:val="32"/>
+          <w:szCs w:val="32"/>
+        </w:rPr>
+        <w:br/>
+      </w:r>
     </w:p>
     <w:p>
       <w:pPr>
@@ -785,6 +910,7 @@
           <w:sz w:val="32"/>
           <w:szCs w:val="32"/>
         </w:rPr>
+        <w:lastRenderedPageBreak/>
         <w:t xml:space="preserve">Les différents boutons utilisés : </w:t>
       </w:r>
       <w:r>
@@ -1064,7 +1190,7 @@
                     <a:blip r:embed="rId9" cstate="print">
                       <a:extLst>
                         <a:ext uri="{28A0092B-C50C-407E-A947-70E740481C1C}">
-                          <a14:useLocalDpi xmlns:a14="http://schemas.microsoft.com/office/drawing/2010/main" xmlns:wps="http://schemas.microsoft.com/office/word/2010/wordprocessingShape" xmlns:wpi="http://schemas.microsoft.com/office/word/2010/wordprocessingInk" xmlns:wpg="http://schemas.microsoft.com/office/word/2010/wordprocessingGroup" xmlns:w15="http://schemas.microsoft.com/office/word/2012/wordml" xmlns:w14="http://schemas.microsoft.com/office/word/2010/wordml" xmlns:w="http://schemas.openxmlformats.org/wordprocessingml/2006/main" xmlns:w10="urn:schemas-microsoft-com:office:word" xmlns:wp14="http://schemas.microsoft.com/office/word/2010/wordprocessingDrawing" xmlns:v="urn:schemas-microsoft-com:vml" xmlns:o="urn:schemas-microsoft-com:office:office" xmlns:mc="http://schemas.openxmlformats.org/markup-compatibility/2006" xmlns:wpc="http://schemas.microsoft.com/office/word/2010/wordprocessingCanvas" xmlns="" val="0"/>
+                          <a14:useLocalDpi xmlns:a14="http://schemas.microsoft.com/office/drawing/2010/main" val="0"/>
                         </a:ext>
                       </a:extLst>
                     </a:blip>
@@ -1128,7 +1254,7 @@
                     <a:blip r:embed="rId10" cstate="print">
                       <a:extLst>
                         <a:ext uri="{28A0092B-C50C-407E-A947-70E740481C1C}">
-                          <a14:useLocalDpi xmlns:a14="http://schemas.microsoft.com/office/drawing/2010/main" xmlns:wps="http://schemas.microsoft.com/office/word/2010/wordprocessingShape" xmlns:wpi="http://schemas.microsoft.com/office/word/2010/wordprocessingInk" xmlns:wpg="http://schemas.microsoft.com/office/word/2010/wordprocessingGroup" xmlns:w15="http://schemas.microsoft.com/office/word/2012/wordml" xmlns:w14="http://schemas.microsoft.com/office/word/2010/wordml" xmlns:w="http://schemas.openxmlformats.org/wordprocessingml/2006/main" xmlns:w10="urn:schemas-microsoft-com:office:word" xmlns:wp14="http://schemas.microsoft.com/office/word/2010/wordprocessingDrawing" xmlns:v="urn:schemas-microsoft-com:vml" xmlns:o="urn:schemas-microsoft-com:office:office" xmlns:mc="http://schemas.openxmlformats.org/markup-compatibility/2006" xmlns:wpc="http://schemas.microsoft.com/office/word/2010/wordprocessingCanvas" xmlns="" val="0"/>
+                          <a14:useLocalDpi xmlns:a14="http://schemas.microsoft.com/office/drawing/2010/main" val="0"/>
                         </a:ext>
                       </a:extLst>
                     </a:blip>
@@ -1158,8 +1284,6 @@
         </w:rPr>
         <w:t xml:space="preserve"> icone de refus.</w:t>
       </w:r>
-      <w:bookmarkStart w:id="0" w:name="_GoBack"/>
-      <w:bookmarkEnd w:id="0"/>
       <w:r>
         <w:rPr>
           <w:sz w:val="32"/>
@@ -1201,7 +1325,7 @@
                     <a:blip r:embed="rId11" cstate="print">
                       <a:extLst>
                         <a:ext uri="{28A0092B-C50C-407E-A947-70E740481C1C}">
-                          <a14:useLocalDpi xmlns:a14="http://schemas.microsoft.com/office/drawing/2010/main" xmlns:wps="http://schemas.microsoft.com/office/word/2010/wordprocessingShape" xmlns:wpi="http://schemas.microsoft.com/office/word/2010/wordprocessingInk" xmlns:wpg="http://schemas.microsoft.com/office/word/2010/wordprocessingGroup" xmlns:w15="http://schemas.microsoft.com/office/word/2012/wordml" xmlns:w14="http://schemas.microsoft.com/office/word/2010/wordml" xmlns:w="http://schemas.openxmlformats.org/wordprocessingml/2006/main" xmlns:w10="urn:schemas-microsoft-com:office:word" xmlns:wp14="http://schemas.microsoft.com/office/word/2010/wordprocessingDrawing" xmlns:v="urn:schemas-microsoft-com:vml" xmlns:o="urn:schemas-microsoft-com:office:office" xmlns:mc="http://schemas.openxmlformats.org/markup-compatibility/2006" xmlns:wpc="http://schemas.microsoft.com/office/word/2010/wordprocessingCanvas" xmlns="" val="0"/>
+                          <a14:useLocalDpi xmlns:a14="http://schemas.microsoft.com/office/drawing/2010/main" val="0"/>
                         </a:ext>
                       </a:extLst>
                     </a:blip>
@@ -1265,7 +1389,7 @@
                     <a:blip r:embed="rId12" cstate="print">
                       <a:extLst>
                         <a:ext uri="{28A0092B-C50C-407E-A947-70E740481C1C}">
-                          <a14:useLocalDpi xmlns:a14="http://schemas.microsoft.com/office/drawing/2010/main" xmlns:wps="http://schemas.microsoft.com/office/word/2010/wordprocessingShape" xmlns:wpi="http://schemas.microsoft.com/office/word/2010/wordprocessingInk" xmlns:wpg="http://schemas.microsoft.com/office/word/2010/wordprocessingGroup" xmlns:w15="http://schemas.microsoft.com/office/word/2012/wordml" xmlns:w14="http://schemas.microsoft.com/office/word/2010/wordml" xmlns:w="http://schemas.openxmlformats.org/wordprocessingml/2006/main" xmlns:w10="urn:schemas-microsoft-com:office:word" xmlns:wp14="http://schemas.microsoft.com/office/word/2010/wordprocessingDrawing" xmlns:v="urn:schemas-microsoft-com:vml" xmlns:o="urn:schemas-microsoft-com:office:office" xmlns:mc="http://schemas.openxmlformats.org/markup-compatibility/2006" xmlns:wpc="http://schemas.microsoft.com/office/word/2010/wordprocessingCanvas" xmlns="" val="0"/>
+                          <a14:useLocalDpi xmlns:a14="http://schemas.microsoft.com/office/drawing/2010/main" val="0"/>
                         </a:ext>
                       </a:extLst>
                     </a:blip>
@@ -1329,7 +1453,7 @@
                     <a:blip r:embed="rId13" cstate="print">
                       <a:extLst>
                         <a:ext uri="{28A0092B-C50C-407E-A947-70E740481C1C}">
-                          <a14:useLocalDpi xmlns:a14="http://schemas.microsoft.com/office/drawing/2010/main" xmlns:wps="http://schemas.microsoft.com/office/word/2010/wordprocessingShape" xmlns:wpi="http://schemas.microsoft.com/office/word/2010/wordprocessingInk" xmlns:wpg="http://schemas.microsoft.com/office/word/2010/wordprocessingGroup" xmlns:w15="http://schemas.microsoft.com/office/word/2012/wordml" xmlns:w14="http://schemas.microsoft.com/office/word/2010/wordml" xmlns:w="http://schemas.openxmlformats.org/wordprocessingml/2006/main" xmlns:w10="urn:schemas-microsoft-com:office:word" xmlns:wp14="http://schemas.microsoft.com/office/word/2010/wordprocessingDrawing" xmlns:v="urn:schemas-microsoft-com:vml" xmlns:o="urn:schemas-microsoft-com:office:office" xmlns:mc="http://schemas.openxmlformats.org/markup-compatibility/2006" xmlns:wpc="http://schemas.microsoft.com/office/word/2010/wordprocessingCanvas" xmlns="" val="0"/>
+                          <a14:useLocalDpi xmlns:a14="http://schemas.microsoft.com/office/drawing/2010/main" val="0"/>
                         </a:ext>
                       </a:extLst>
                     </a:blip>
@@ -1385,7 +1509,7 @@
                     <a:blip r:embed="rId14" cstate="print">
                       <a:extLst>
                         <a:ext uri="{28A0092B-C50C-407E-A947-70E740481C1C}">
-                          <a14:useLocalDpi xmlns:a14="http://schemas.microsoft.com/office/drawing/2010/main" xmlns:wps="http://schemas.microsoft.com/office/word/2010/wordprocessingShape" xmlns:wpi="http://schemas.microsoft.com/office/word/2010/wordprocessingInk" xmlns:wpg="http://schemas.microsoft.com/office/word/2010/wordprocessingGroup" xmlns:w15="http://schemas.microsoft.com/office/word/2012/wordml" xmlns:w14="http://schemas.microsoft.com/office/word/2010/wordml" xmlns:w="http://schemas.openxmlformats.org/wordprocessingml/2006/main" xmlns:w10="urn:schemas-microsoft-com:office:word" xmlns:wp14="http://schemas.microsoft.com/office/word/2010/wordprocessingDrawing" xmlns:v="urn:schemas-microsoft-com:vml" xmlns:o="urn:schemas-microsoft-com:office:office" xmlns:mc="http://schemas.openxmlformats.org/markup-compatibility/2006" xmlns:wpc="http://schemas.microsoft.com/office/word/2010/wordprocessingCanvas" xmlns="" val="0"/>
+                          <a14:useLocalDpi xmlns:a14="http://schemas.microsoft.com/office/drawing/2010/main" val="0"/>
                         </a:ext>
                       </a:extLst>
                     </a:blip>
@@ -1449,7 +1573,7 @@
                     <a:blip r:embed="rId15" cstate="print">
                       <a:extLst>
                         <a:ext uri="{28A0092B-C50C-407E-A947-70E740481C1C}">
-                          <a14:useLocalDpi xmlns:a14="http://schemas.microsoft.com/office/drawing/2010/main" xmlns:wps="http://schemas.microsoft.com/office/word/2010/wordprocessingShape" xmlns:wpi="http://schemas.microsoft.com/office/word/2010/wordprocessingInk" xmlns:wpg="http://schemas.microsoft.com/office/word/2010/wordprocessingGroup" xmlns:w15="http://schemas.microsoft.com/office/word/2012/wordml" xmlns:w14="http://schemas.microsoft.com/office/word/2010/wordml" xmlns:w="http://schemas.openxmlformats.org/wordprocessingml/2006/main" xmlns:w10="urn:schemas-microsoft-com:office:word" xmlns:wp14="http://schemas.microsoft.com/office/word/2010/wordprocessingDrawing" xmlns:v="urn:schemas-microsoft-com:vml" xmlns:o="urn:schemas-microsoft-com:office:office" xmlns:mc="http://schemas.openxmlformats.org/markup-compatibility/2006" xmlns:wpc="http://schemas.microsoft.com/office/word/2010/wordprocessingCanvas" xmlns="" val="0"/>
+                          <a14:useLocalDpi xmlns:a14="http://schemas.microsoft.com/office/drawing/2010/main" val="0"/>
                         </a:ext>
                       </a:extLst>
                     </a:blip>
@@ -1519,7 +1643,7 @@
                     <a:blip r:embed="rId16" cstate="print">
                       <a:extLst>
                         <a:ext uri="{28A0092B-C50C-407E-A947-70E740481C1C}">
-                          <a14:useLocalDpi xmlns:a14="http://schemas.microsoft.com/office/drawing/2010/main" xmlns:wps="http://schemas.microsoft.com/office/word/2010/wordprocessingShape" xmlns:wpi="http://schemas.microsoft.com/office/word/2010/wordprocessingInk" xmlns:wpg="http://schemas.microsoft.com/office/word/2010/wordprocessingGroup" xmlns:w15="http://schemas.microsoft.com/office/word/2012/wordml" xmlns:w14="http://schemas.microsoft.com/office/word/2010/wordml" xmlns:w="http://schemas.openxmlformats.org/wordprocessingml/2006/main" xmlns:w10="urn:schemas-microsoft-com:office:word" xmlns:wp14="http://schemas.microsoft.com/office/word/2010/wordprocessingDrawing" xmlns:v="urn:schemas-microsoft-com:vml" xmlns:o="urn:schemas-microsoft-com:office:office" xmlns:mc="http://schemas.openxmlformats.org/markup-compatibility/2006" xmlns:wpc="http://schemas.microsoft.com/office/word/2010/wordprocessingCanvas" xmlns="" val="0"/>
+                          <a14:useLocalDpi xmlns:a14="http://schemas.microsoft.com/office/drawing/2010/main" val="0"/>
                         </a:ext>
                       </a:extLst>
                     </a:blip>
@@ -1562,7 +1686,7 @@
 </file>
 
 <file path=word/endnotes.xml><?xml version="1.0" encoding="utf-8"?>
-<w:endnotes xmlns:ve="http://schemas.openxmlformats.org/markup-compatibility/2006" xmlns:o="urn:schemas-microsoft-com:office:office" xmlns:r="http://schemas.openxmlformats.org/officeDocument/2006/relationships" xmlns:m="http://schemas.openxmlformats.org/officeDocument/2006/math" xmlns:v="urn:schemas-microsoft-com:vml" xmlns:wp="http://schemas.openxmlformats.org/drawingml/2006/wordprocessingDrawing" xmlns:w10="urn:schemas-microsoft-com:office:word" xmlns:w="http://schemas.openxmlformats.org/wordprocessingml/2006/main" xmlns:wne="http://schemas.microsoft.com/office/word/2006/wordml">
+<w:endnotes xmlns:wpc="http://schemas.microsoft.com/office/word/2010/wordprocessingCanvas" xmlns:mc="http://schemas.openxmlformats.org/markup-compatibility/2006" xmlns:o="urn:schemas-microsoft-com:office:office" xmlns:r="http://schemas.openxmlformats.org/officeDocument/2006/relationships" xmlns:m="http://schemas.openxmlformats.org/officeDocument/2006/math" xmlns:v="urn:schemas-microsoft-com:vml" xmlns:wp14="http://schemas.microsoft.com/office/word/2010/wordprocessingDrawing" xmlns:wp="http://schemas.openxmlformats.org/drawingml/2006/wordprocessingDrawing" xmlns:w10="urn:schemas-microsoft-com:office:word" xmlns:w="http://schemas.openxmlformats.org/wordprocessingml/2006/main" xmlns:w14="http://schemas.microsoft.com/office/word/2010/wordml" xmlns:w15="http://schemas.microsoft.com/office/word/2012/wordml" xmlns:wpg="http://schemas.microsoft.com/office/word/2010/wordprocessingGroup" xmlns:wpi="http://schemas.microsoft.com/office/word/2010/wordprocessingInk" xmlns:wne="http://schemas.microsoft.com/office/word/2006/wordml" xmlns:wps="http://schemas.microsoft.com/office/word/2010/wordprocessingShape" mc:Ignorable="w14 w15 wp14">
   <w:endnote w:type="separator" w:id="-1">
     <w:p>
       <w:pPr>
@@ -1587,7 +1711,7 @@
 </file>
 
 <file path=word/footer1.xml><?xml version="1.0" encoding="utf-8"?>
-<w:ftr xmlns:ve="http://schemas.openxmlformats.org/markup-compatibility/2006" xmlns:o="urn:schemas-microsoft-com:office:office" xmlns:r="http://schemas.openxmlformats.org/officeDocument/2006/relationships" xmlns:m="http://schemas.openxmlformats.org/officeDocument/2006/math" xmlns:v="urn:schemas-microsoft-com:vml" xmlns:wp="http://schemas.openxmlformats.org/drawingml/2006/wordprocessingDrawing" xmlns:w10="urn:schemas-microsoft-com:office:word" xmlns:w="http://schemas.openxmlformats.org/wordprocessingml/2006/main" xmlns:wne="http://schemas.microsoft.com/office/word/2006/wordml">
+<w:ftr xmlns:wpc="http://schemas.microsoft.com/office/word/2010/wordprocessingCanvas" xmlns:mc="http://schemas.openxmlformats.org/markup-compatibility/2006" xmlns:o="urn:schemas-microsoft-com:office:office" xmlns:r="http://schemas.openxmlformats.org/officeDocument/2006/relationships" xmlns:m="http://schemas.openxmlformats.org/officeDocument/2006/math" xmlns:v="urn:schemas-microsoft-com:vml" xmlns:wp14="http://schemas.microsoft.com/office/word/2010/wordprocessingDrawing" xmlns:wp="http://schemas.openxmlformats.org/drawingml/2006/wordprocessingDrawing" xmlns:w10="urn:schemas-microsoft-com:office:word" xmlns:w="http://schemas.openxmlformats.org/wordprocessingml/2006/main" xmlns:w14="http://schemas.microsoft.com/office/word/2010/wordml" xmlns:w15="http://schemas.microsoft.com/office/word/2012/wordml" xmlns:wpg="http://schemas.microsoft.com/office/word/2010/wordprocessingGroup" xmlns:wpi="http://schemas.microsoft.com/office/word/2010/wordprocessingInk" xmlns:wne="http://schemas.microsoft.com/office/word/2006/wordml" xmlns:wps="http://schemas.microsoft.com/office/word/2010/wordprocessingShape" mc:Ignorable="w14 w15 wp14">
   <w:sdt>
     <w:sdtPr>
       <w:id w:val="-1034722924"/>
@@ -1596,6 +1720,7 @@
         <w:docPartUnique/>
       </w:docPartObj>
     </w:sdtPr>
+    <w:sdtEndPr/>
     <w:sdtContent>
       <w:p>
         <w:pPr>
@@ -1615,7 +1740,7 @@
           <w:rPr>
             <w:noProof/>
           </w:rPr>
-          <w:t>1</w:t>
+          <w:t>4</w:t>
         </w:r>
         <w:r>
           <w:fldChar w:fldCharType="end"/>
@@ -1632,7 +1757,7 @@
 </file>
 
 <file path=word/footnotes.xml><?xml version="1.0" encoding="utf-8"?>
-<w:footnotes xmlns:ve="http://schemas.openxmlformats.org/markup-compatibility/2006" xmlns:o="urn:schemas-microsoft-com:office:office" xmlns:r="http://schemas.openxmlformats.org/officeDocument/2006/relationships" xmlns:m="http://schemas.openxmlformats.org/officeDocument/2006/math" xmlns:v="urn:schemas-microsoft-com:vml" xmlns:wp="http://schemas.openxmlformats.org/drawingml/2006/wordprocessingDrawing" xmlns:w10="urn:schemas-microsoft-com:office:word" xmlns:w="http://schemas.openxmlformats.org/wordprocessingml/2006/main" xmlns:wne="http://schemas.microsoft.com/office/word/2006/wordml">
+<w:footnotes xmlns:wpc="http://schemas.microsoft.com/office/word/2010/wordprocessingCanvas" xmlns:mc="http://schemas.openxmlformats.org/markup-compatibility/2006" xmlns:o="urn:schemas-microsoft-com:office:office" xmlns:r="http://schemas.openxmlformats.org/officeDocument/2006/relationships" xmlns:m="http://schemas.openxmlformats.org/officeDocument/2006/math" xmlns:v="urn:schemas-microsoft-com:vml" xmlns:wp14="http://schemas.microsoft.com/office/word/2010/wordprocessingDrawing" xmlns:wp="http://schemas.openxmlformats.org/drawingml/2006/wordprocessingDrawing" xmlns:w10="urn:schemas-microsoft-com:office:word" xmlns:w="http://schemas.openxmlformats.org/wordprocessingml/2006/main" xmlns:w14="http://schemas.microsoft.com/office/word/2010/wordml" xmlns:w15="http://schemas.microsoft.com/office/word/2012/wordml" xmlns:wpg="http://schemas.microsoft.com/office/word/2010/wordprocessingGroup" xmlns:wpi="http://schemas.microsoft.com/office/word/2010/wordprocessingInk" xmlns:wne="http://schemas.microsoft.com/office/word/2006/wordml" xmlns:wps="http://schemas.microsoft.com/office/word/2010/wordprocessingShape" mc:Ignorable="w14 w15 wp14">
   <w:footnote w:type="separator" w:id="-1">
     <w:p>
       <w:pPr>
@@ -1657,7 +1782,7 @@
 </file>
 
 <file path=word/numbering.xml><?xml version="1.0" encoding="utf-8"?>
-<w:numbering xmlns:ve="http://schemas.openxmlformats.org/markup-compatibility/2006" xmlns:o="urn:schemas-microsoft-com:office:office" xmlns:r="http://schemas.openxmlformats.org/officeDocument/2006/relationships" xmlns:m="http://schemas.openxmlformats.org/officeDocument/2006/math" xmlns:v="urn:schemas-microsoft-com:vml" xmlns:wp="http://schemas.openxmlformats.org/drawingml/2006/wordprocessingDrawing" xmlns:w10="urn:schemas-microsoft-com:office:word" xmlns:w="http://schemas.openxmlformats.org/wordprocessingml/2006/main" xmlns:wne="http://schemas.microsoft.com/office/word/2006/wordml">
+<w:numbering xmlns:wpc="http://schemas.microsoft.com/office/word/2010/wordprocessingCanvas" xmlns:mc="http://schemas.openxmlformats.org/markup-compatibility/2006" xmlns:o="urn:schemas-microsoft-com:office:office" xmlns:r="http://schemas.openxmlformats.org/officeDocument/2006/relationships" xmlns:m="http://schemas.openxmlformats.org/officeDocument/2006/math" xmlns:v="urn:schemas-microsoft-com:vml" xmlns:wp14="http://schemas.microsoft.com/office/word/2010/wordprocessingDrawing" xmlns:wp="http://schemas.openxmlformats.org/drawingml/2006/wordprocessingDrawing" xmlns:w10="urn:schemas-microsoft-com:office:word" xmlns:w="http://schemas.openxmlformats.org/wordprocessingml/2006/main" xmlns:w14="http://schemas.microsoft.com/office/word/2010/wordml" xmlns:w15="http://schemas.microsoft.com/office/word/2012/wordml" xmlns:wpg="http://schemas.microsoft.com/office/word/2010/wordprocessingGroup" xmlns:wpi="http://schemas.microsoft.com/office/word/2010/wordprocessingInk" xmlns:wne="http://schemas.microsoft.com/office/word/2006/wordml" xmlns:wps="http://schemas.microsoft.com/office/word/2010/wordprocessingShape" mc:Ignorable="w14 w15 wp14">
   <w:abstractNum w:abstractNumId="0">
     <w:nsid w:val="65361450"/>
     <w:multiLevelType w:val="hybridMultilevel"/>
@@ -1751,7 +1876,7 @@
 </file>
 
 <file path=word/styles.xml><?xml version="1.0" encoding="utf-8"?>
-<w:styles xmlns:r="http://schemas.openxmlformats.org/officeDocument/2006/relationships" xmlns:w="http://schemas.openxmlformats.org/wordprocessingml/2006/main">
+<w:styles xmlns:mc="http://schemas.openxmlformats.org/markup-compatibility/2006" xmlns:r="http://schemas.openxmlformats.org/officeDocument/2006/relationships" xmlns:w="http://schemas.openxmlformats.org/wordprocessingml/2006/main" xmlns:w14="http://schemas.microsoft.com/office/word/2010/wordml" xmlns:w15="http://schemas.microsoft.com/office/word/2012/wordml" mc:Ignorable="w14 w15">
   <w:docDefaults>
     <w:rPrDefault>
       <w:rPr>
@@ -1767,144 +1892,378 @@
       </w:pPr>
     </w:pPrDefault>
   </w:docDefaults>
-  <w:latentStyles w:defLockedState="0" w:defUIPriority="99" w:defSemiHidden="1" w:defUnhideWhenUsed="1" w:defQFormat="0" w:count="267">
-    <w:lsdException w:name="Normal" w:semiHidden="0" w:uiPriority="0" w:unhideWhenUsed="0" w:qFormat="1"/>
-    <w:lsdException w:name="heading 1" w:semiHidden="0" w:uiPriority="9" w:unhideWhenUsed="0" w:qFormat="1"/>
-    <w:lsdException w:name="heading 2" w:uiPriority="9" w:qFormat="1"/>
-    <w:lsdException w:name="heading 3" w:uiPriority="9" w:qFormat="1"/>
-    <w:lsdException w:name="heading 4" w:uiPriority="9" w:qFormat="1"/>
-    <w:lsdException w:name="heading 5" w:uiPriority="9" w:qFormat="1"/>
-    <w:lsdException w:name="heading 6" w:uiPriority="9" w:qFormat="1"/>
-    <w:lsdException w:name="heading 7" w:uiPriority="9" w:qFormat="1"/>
-    <w:lsdException w:name="heading 8" w:uiPriority="9" w:qFormat="1"/>
-    <w:lsdException w:name="heading 9" w:uiPriority="9" w:qFormat="1"/>
-    <w:lsdException w:name="toc 1" w:uiPriority="39"/>
-    <w:lsdException w:name="toc 2" w:uiPriority="39"/>
-    <w:lsdException w:name="toc 3" w:uiPriority="39"/>
-    <w:lsdException w:name="toc 4" w:uiPriority="39"/>
-    <w:lsdException w:name="toc 5" w:uiPriority="39"/>
-    <w:lsdException w:name="toc 6" w:uiPriority="39"/>
-    <w:lsdException w:name="toc 7" w:uiPriority="39"/>
-    <w:lsdException w:name="toc 8" w:uiPriority="39"/>
-    <w:lsdException w:name="toc 9" w:uiPriority="39"/>
-    <w:lsdException w:name="caption" w:uiPriority="35" w:qFormat="1"/>
-    <w:lsdException w:name="Title" w:semiHidden="0" w:uiPriority="10" w:unhideWhenUsed="0" w:qFormat="1"/>
-    <w:lsdException w:name="Default Paragraph Font" w:uiPriority="1"/>
-    <w:lsdException w:name="Subtitle" w:semiHidden="0" w:uiPriority="11" w:unhideWhenUsed="0" w:qFormat="1"/>
-    <w:lsdException w:name="Strong" w:semiHidden="0" w:uiPriority="22" w:unhideWhenUsed="0" w:qFormat="1"/>
-    <w:lsdException w:name="Emphasis" w:semiHidden="0" w:uiPriority="20" w:unhideWhenUsed="0" w:qFormat="1"/>
-    <w:lsdException w:name="Table Grid" w:semiHidden="0" w:uiPriority="39" w:unhideWhenUsed="0"/>
-    <w:lsdException w:name="Placeholder Text" w:unhideWhenUsed="0"/>
-    <w:lsdException w:name="No Spacing" w:semiHidden="0" w:uiPriority="1" w:unhideWhenUsed="0" w:qFormat="1"/>
-    <w:lsdException w:name="Light Shading" w:semiHidden="0" w:uiPriority="60" w:unhideWhenUsed="0"/>
-    <w:lsdException w:name="Light List" w:semiHidden="0" w:uiPriority="61" w:unhideWhenUsed="0"/>
-    <w:lsdException w:name="Light Grid" w:semiHidden="0" w:uiPriority="62" w:unhideWhenUsed="0"/>
-    <w:lsdException w:name="Medium Shading 1" w:semiHidden="0" w:uiPriority="63" w:unhideWhenUsed="0"/>
-    <w:lsdException w:name="Medium Shading 2" w:semiHidden="0" w:uiPriority="64" w:unhideWhenUsed="0"/>
-    <w:lsdException w:name="Medium List 1" w:semiHidden="0" w:uiPriority="65" w:unhideWhenUsed="0"/>
-    <w:lsdException w:name="Medium List 2" w:semiHidden="0" w:uiPriority="66" w:unhideWhenUsed="0"/>
-    <w:lsdException w:name="Medium Grid 1" w:semiHidden="0" w:uiPriority="67" w:unhideWhenUsed="0"/>
-    <w:lsdException w:name="Medium Grid 2" w:semiHidden="0" w:uiPriority="68" w:unhideWhenUsed="0"/>
-    <w:lsdException w:name="Medium Grid 3" w:semiHidden="0" w:uiPriority="69" w:unhideWhenUsed="0"/>
-    <w:lsdException w:name="Dark List" w:semiHidden="0" w:uiPriority="70" w:unhideWhenUsed="0"/>
-    <w:lsdException w:name="Colorful Shading" w:semiHidden="0" w:uiPriority="71" w:unhideWhenUsed="0"/>
-    <w:lsdException w:name="Colorful List" w:semiHidden="0" w:uiPriority="72" w:unhideWhenUsed="0"/>
-    <w:lsdException w:name="Colorful Grid" w:semiHidden="0" w:uiPriority="73" w:unhideWhenUsed="0"/>
-    <w:lsdException w:name="Light Shading Accent 1" w:semiHidden="0" w:uiPriority="60" w:unhideWhenUsed="0"/>
-    <w:lsdException w:name="Light List Accent 1" w:semiHidden="0" w:uiPriority="61" w:unhideWhenUsed="0"/>
-    <w:lsdException w:name="Light Grid Accent 1" w:semiHidden="0" w:uiPriority="62" w:unhideWhenUsed="0"/>
-    <w:lsdException w:name="Medium Shading 1 Accent 1" w:semiHidden="0" w:uiPriority="63" w:unhideWhenUsed="0"/>
-    <w:lsdException w:name="Medium Shading 2 Accent 1" w:semiHidden="0" w:uiPriority="64" w:unhideWhenUsed="0"/>
-    <w:lsdException w:name="Medium List 1 Accent 1" w:semiHidden="0" w:uiPriority="65" w:unhideWhenUsed="0"/>
-    <w:lsdException w:name="Revision" w:unhideWhenUsed="0"/>
-    <w:lsdException w:name="List Paragraph" w:semiHidden="0" w:uiPriority="34" w:unhideWhenUsed="0" w:qFormat="1"/>
-    <w:lsdException w:name="Quote" w:semiHidden="0" w:uiPriority="29" w:unhideWhenUsed="0" w:qFormat="1"/>
-    <w:lsdException w:name="Intense Quote" w:semiHidden="0" w:uiPriority="30" w:unhideWhenUsed="0" w:qFormat="1"/>
-    <w:lsdException w:name="Medium List 2 Accent 1" w:semiHidden="0" w:uiPriority="66" w:unhideWhenUsed="0"/>
-    <w:lsdException w:name="Medium Grid 1 Accent 1" w:semiHidden="0" w:uiPriority="67" w:unhideWhenUsed="0"/>
-    <w:lsdException w:name="Medium Grid 2 Accent 1" w:semiHidden="0" w:uiPriority="68" w:unhideWhenUsed="0"/>
-    <w:lsdException w:name="Medium Grid 3 Accent 1" w:semiHidden="0" w:uiPriority="69" w:unhideWhenUsed="0"/>
-    <w:lsdException w:name="Dark List Accent 1" w:semiHidden="0" w:uiPriority="70" w:unhideWhenUsed="0"/>
-    <w:lsdException w:name="Colorful Shading Accent 1" w:semiHidden="0" w:uiPriority="71" w:unhideWhenUsed="0"/>
-    <w:lsdException w:name="Colorful List Accent 1" w:semiHidden="0" w:uiPriority="72" w:unhideWhenUsed="0"/>
-    <w:lsdException w:name="Colorful Grid Accent 1" w:semiHidden="0" w:uiPriority="73" w:unhideWhenUsed="0"/>
-    <w:lsdException w:name="Light Shading Accent 2" w:semiHidden="0" w:uiPriority="60" w:unhideWhenUsed="0"/>
-    <w:lsdException w:name="Light List Accent 2" w:semiHidden="0" w:uiPriority="61" w:unhideWhenUsed="0"/>
-    <w:lsdException w:name="Light Grid Accent 2" w:semiHidden="0" w:uiPriority="62" w:unhideWhenUsed="0"/>
-    <w:lsdException w:name="Medium Shading 1 Accent 2" w:semiHidden="0" w:uiPriority="63" w:unhideWhenUsed="0"/>
-    <w:lsdException w:name="Medium Shading 2 Accent 2" w:semiHidden="0" w:uiPriority="64" w:unhideWhenUsed="0"/>
-    <w:lsdException w:name="Medium List 1 Accent 2" w:semiHidden="0" w:uiPriority="65" w:unhideWhenUsed="0"/>
-    <w:lsdException w:name="Medium List 2 Accent 2" w:semiHidden="0" w:uiPriority="66" w:unhideWhenUsed="0"/>
-    <w:lsdException w:name="Medium Grid 1 Accent 2" w:semiHidden="0" w:uiPriority="67" w:unhideWhenUsed="0"/>
-    <w:lsdException w:name="Medium Grid 2 Accent 2" w:semiHidden="0" w:uiPriority="68" w:unhideWhenUsed="0"/>
-    <w:lsdException w:name="Medium Grid 3 Accent 2" w:semiHidden="0" w:uiPriority="69" w:unhideWhenUsed="0"/>
-    <w:lsdException w:name="Dark List Accent 2" w:semiHidden="0" w:uiPriority="70" w:unhideWhenUsed="0"/>
-    <w:lsdException w:name="Colorful Shading Accent 2" w:semiHidden="0" w:uiPriority="71" w:unhideWhenUsed="0"/>
-    <w:lsdException w:name="Colorful List Accent 2" w:semiHidden="0" w:uiPriority="72" w:unhideWhenUsed="0"/>
-    <w:lsdException w:name="Colorful Grid Accent 2" w:semiHidden="0" w:uiPriority="73" w:unhideWhenUsed="0"/>
-    <w:lsdException w:name="Light Shading Accent 3" w:semiHidden="0" w:uiPriority="60" w:unhideWhenUsed="0"/>
-    <w:lsdException w:name="Light List Accent 3" w:semiHidden="0" w:uiPriority="61" w:unhideWhenUsed="0"/>
-    <w:lsdException w:name="Light Grid Accent 3" w:semiHidden="0" w:uiPriority="62" w:unhideWhenUsed="0"/>
-    <w:lsdException w:name="Medium Shading 1 Accent 3" w:semiHidden="0" w:uiPriority="63" w:unhideWhenUsed="0"/>
-    <w:lsdException w:name="Medium Shading 2 Accent 3" w:semiHidden="0" w:uiPriority="64" w:unhideWhenUsed="0"/>
-    <w:lsdException w:name="Medium List 1 Accent 3" w:semiHidden="0" w:uiPriority="65" w:unhideWhenUsed="0"/>
-    <w:lsdException w:name="Medium List 2 Accent 3" w:semiHidden="0" w:uiPriority="66" w:unhideWhenUsed="0"/>
-    <w:lsdException w:name="Medium Grid 1 Accent 3" w:semiHidden="0" w:uiPriority="67" w:unhideWhenUsed="0"/>
-    <w:lsdException w:name="Medium Grid 2 Accent 3" w:semiHidden="0" w:uiPriority="68" w:unhideWhenUsed="0"/>
-    <w:lsdException w:name="Medium Grid 3 Accent 3" w:semiHidden="0" w:uiPriority="69" w:unhideWhenUsed="0"/>
-    <w:lsdException w:name="Dark List Accent 3" w:semiHidden="0" w:uiPriority="70" w:unhideWhenUsed="0"/>
-    <w:lsdException w:name="Colorful Shading Accent 3" w:semiHidden="0" w:uiPriority="71" w:unhideWhenUsed="0"/>
-    <w:lsdException w:name="Colorful List Accent 3" w:semiHidden="0" w:uiPriority="72" w:unhideWhenUsed="0"/>
-    <w:lsdException w:name="Colorful Grid Accent 3" w:semiHidden="0" w:uiPriority="73" w:unhideWhenUsed="0"/>
-    <w:lsdException w:name="Light Shading Accent 4" w:semiHidden="0" w:uiPriority="60" w:unhideWhenUsed="0"/>
-    <w:lsdException w:name="Light List Accent 4" w:semiHidden="0" w:uiPriority="61" w:unhideWhenUsed="0"/>
-    <w:lsdException w:name="Light Grid Accent 4" w:semiHidden="0" w:uiPriority="62" w:unhideWhenUsed="0"/>
-    <w:lsdException w:name="Medium Shading 1 Accent 4" w:semiHidden="0" w:uiPriority="63" w:unhideWhenUsed="0"/>
-    <w:lsdException w:name="Medium Shading 2 Accent 4" w:semiHidden="0" w:uiPriority="64" w:unhideWhenUsed="0"/>
-    <w:lsdException w:name="Medium List 1 Accent 4" w:semiHidden="0" w:uiPriority="65" w:unhideWhenUsed="0"/>
-    <w:lsdException w:name="Medium List 2 Accent 4" w:semiHidden="0" w:uiPriority="66" w:unhideWhenUsed="0"/>
-    <w:lsdException w:name="Medium Grid 1 Accent 4" w:semiHidden="0" w:uiPriority="67" w:unhideWhenUsed="0"/>
-    <w:lsdException w:name="Medium Grid 2 Accent 4" w:semiHidden="0" w:uiPriority="68" w:unhideWhenUsed="0"/>
-    <w:lsdException w:name="Medium Grid 3 Accent 4" w:semiHidden="0" w:uiPriority="69" w:unhideWhenUsed="0"/>
-    <w:lsdException w:name="Dark List Accent 4" w:semiHidden="0" w:uiPriority="70" w:unhideWhenUsed="0"/>
-    <w:lsdException w:name="Colorful Shading Accent 4" w:semiHidden="0" w:uiPriority="71" w:unhideWhenUsed="0"/>
-    <w:lsdException w:name="Colorful List Accent 4" w:semiHidden="0" w:uiPriority="72" w:unhideWhenUsed="0"/>
-    <w:lsdException w:name="Colorful Grid Accent 4" w:semiHidden="0" w:uiPriority="73" w:unhideWhenUsed="0"/>
-    <w:lsdException w:name="Light Shading Accent 5" w:semiHidden="0" w:uiPriority="60" w:unhideWhenUsed="0"/>
-    <w:lsdException w:name="Light List Accent 5" w:semiHidden="0" w:uiPriority="61" w:unhideWhenUsed="0"/>
-    <w:lsdException w:name="Light Grid Accent 5" w:semiHidden="0" w:uiPriority="62" w:unhideWhenUsed="0"/>
-    <w:lsdException w:name="Medium Shading 1 Accent 5" w:semiHidden="0" w:uiPriority="63" w:unhideWhenUsed="0"/>
-    <w:lsdException w:name="Medium Shading 2 Accent 5" w:semiHidden="0" w:uiPriority="64" w:unhideWhenUsed="0"/>
-    <w:lsdException w:name="Medium List 1 Accent 5" w:semiHidden="0" w:uiPriority="65" w:unhideWhenUsed="0"/>
-    <w:lsdException w:name="Medium List 2 Accent 5" w:semiHidden="0" w:uiPriority="66" w:unhideWhenUsed="0"/>
-    <w:lsdException w:name="Medium Grid 1 Accent 5" w:semiHidden="0" w:uiPriority="67" w:unhideWhenUsed="0"/>
-    <w:lsdException w:name="Medium Grid 2 Accent 5" w:semiHidden="0" w:uiPriority="68" w:unhideWhenUsed="0"/>
-    <w:lsdException w:name="Medium Grid 3 Accent 5" w:semiHidden="0" w:uiPriority="69" w:unhideWhenUsed="0"/>
-    <w:lsdException w:name="Dark List Accent 5" w:semiHidden="0" w:uiPriority="70" w:unhideWhenUsed="0"/>
-    <w:lsdException w:name="Colorful Shading Accent 5" w:semiHidden="0" w:uiPriority="71" w:unhideWhenUsed="0"/>
-    <w:lsdException w:name="Colorful List Accent 5" w:semiHidden="0" w:uiPriority="72" w:unhideWhenUsed="0"/>
-    <w:lsdException w:name="Colorful Grid Accent 5" w:semiHidden="0" w:uiPriority="73" w:unhideWhenUsed="0"/>
-    <w:lsdException w:name="Light Shading Accent 6" w:semiHidden="0" w:uiPriority="60" w:unhideWhenUsed="0"/>
-    <w:lsdException w:name="Light List Accent 6" w:semiHidden="0" w:uiPriority="61" w:unhideWhenUsed="0"/>
-    <w:lsdException w:name="Light Grid Accent 6" w:semiHidden="0" w:uiPriority="62" w:unhideWhenUsed="0"/>
-    <w:lsdException w:name="Medium Shading 1 Accent 6" w:semiHidden="0" w:uiPriority="63" w:unhideWhenUsed="0"/>
-    <w:lsdException w:name="Medium Shading 2 Accent 6" w:semiHidden="0" w:uiPriority="64" w:unhideWhenUsed="0"/>
-    <w:lsdException w:name="Medium List 1 Accent 6" w:semiHidden="0" w:uiPriority="65" w:unhideWhenUsed="0"/>
-    <w:lsdException w:name="Medium List 2 Accent 6" w:semiHidden="0" w:uiPriority="66" w:unhideWhenUsed="0"/>
-    <w:lsdException w:name="Medium Grid 1 Accent 6" w:semiHidden="0" w:uiPriority="67" w:unhideWhenUsed="0"/>
-    <w:lsdException w:name="Medium Grid 2 Accent 6" w:semiHidden="0" w:uiPriority="68" w:unhideWhenUsed="0"/>
-    <w:lsdException w:name="Medium Grid 3 Accent 6" w:semiHidden="0" w:uiPriority="69" w:unhideWhenUsed="0"/>
-    <w:lsdException w:name="Dark List Accent 6" w:semiHidden="0" w:uiPriority="70" w:unhideWhenUsed="0"/>
-    <w:lsdException w:name="Colorful Shading Accent 6" w:semiHidden="0" w:uiPriority="71" w:unhideWhenUsed="0"/>
-    <w:lsdException w:name="Colorful List Accent 6" w:semiHidden="0" w:uiPriority="72" w:unhideWhenUsed="0"/>
-    <w:lsdException w:name="Colorful Grid Accent 6" w:semiHidden="0" w:uiPriority="73" w:unhideWhenUsed="0"/>
-    <w:lsdException w:name="Subtle Emphasis" w:semiHidden="0" w:uiPriority="19" w:unhideWhenUsed="0" w:qFormat="1"/>
-    <w:lsdException w:name="Intense Emphasis" w:semiHidden="0" w:uiPriority="21" w:unhideWhenUsed="0" w:qFormat="1"/>
-    <w:lsdException w:name="Subtle Reference" w:semiHidden="0" w:uiPriority="31" w:unhideWhenUsed="0" w:qFormat="1"/>
-    <w:lsdException w:name="Intense Reference" w:semiHidden="0" w:uiPriority="32" w:unhideWhenUsed="0" w:qFormat="1"/>
-    <w:lsdException w:name="Book Title" w:semiHidden="0" w:uiPriority="33" w:unhideWhenUsed="0" w:qFormat="1"/>
-    <w:lsdException w:name="Bibliography" w:uiPriority="37"/>
-    <w:lsdException w:name="TOC Heading" w:uiPriority="39" w:qFormat="1"/>
+  <w:latentStyles w:defLockedState="0" w:defUIPriority="99" w:defSemiHidden="0" w:defUnhideWhenUsed="0" w:defQFormat="0" w:count="371">
+    <w:lsdException w:name="Normal" w:uiPriority="0" w:qFormat="1"/>
+    <w:lsdException w:name="heading 1" w:uiPriority="9" w:qFormat="1"/>
+    <w:lsdException w:name="heading 2" w:semiHidden="1" w:uiPriority="9" w:unhideWhenUsed="1" w:qFormat="1"/>
+    <w:lsdException w:name="heading 3" w:semiHidden="1" w:uiPriority="9" w:unhideWhenUsed="1" w:qFormat="1"/>
+    <w:lsdException w:name="heading 4" w:semiHidden="1" w:uiPriority="9" w:unhideWhenUsed="1" w:qFormat="1"/>
+    <w:lsdException w:name="heading 5" w:semiHidden="1" w:uiPriority="9" w:unhideWhenUsed="1" w:qFormat="1"/>
+    <w:lsdException w:name="heading 6" w:semiHidden="1" w:uiPriority="9" w:unhideWhenUsed="1" w:qFormat="1"/>
+    <w:lsdException w:name="heading 7" w:semiHidden="1" w:uiPriority="9" w:unhideWhenUsed="1" w:qFormat="1"/>
+    <w:lsdException w:name="heading 8" w:semiHidden="1" w:uiPriority="9" w:unhideWhenUsed="1" w:qFormat="1"/>
+    <w:lsdException w:name="heading 9" w:semiHidden="1" w:uiPriority="9" w:unhideWhenUsed="1" w:qFormat="1"/>
+    <w:lsdException w:name="index 1" w:semiHidden="1" w:unhideWhenUsed="1"/>
+    <w:lsdException w:name="index 2" w:semiHidden="1" w:unhideWhenUsed="1"/>
+    <w:lsdException w:name="index 3" w:semiHidden="1" w:unhideWhenUsed="1"/>
+    <w:lsdException w:name="index 4" w:semiHidden="1" w:unhideWhenUsed="1"/>
+    <w:lsdException w:name="index 5" w:semiHidden="1" w:unhideWhenUsed="1"/>
+    <w:lsdException w:name="index 6" w:semiHidden="1" w:unhideWhenUsed="1"/>
+    <w:lsdException w:name="index 7" w:semiHidden="1" w:unhideWhenUsed="1"/>
+    <w:lsdException w:name="index 8" w:semiHidden="1" w:unhideWhenUsed="1"/>
+    <w:lsdException w:name="index 9" w:semiHidden="1" w:unhideWhenUsed="1"/>
+    <w:lsdException w:name="toc 1" w:semiHidden="1" w:uiPriority="39" w:unhideWhenUsed="1"/>
+    <w:lsdException w:name="toc 2" w:semiHidden="1" w:uiPriority="39" w:unhideWhenUsed="1"/>
+    <w:lsdException w:name="toc 3" w:semiHidden="1" w:uiPriority="39" w:unhideWhenUsed="1"/>
+    <w:lsdException w:name="toc 4" w:semiHidden="1" w:uiPriority="39" w:unhideWhenUsed="1"/>
+    <w:lsdException w:name="toc 5" w:semiHidden="1" w:uiPriority="39" w:unhideWhenUsed="1"/>
+    <w:lsdException w:name="toc 6" w:semiHidden="1" w:uiPriority="39" w:unhideWhenUsed="1"/>
+    <w:lsdException w:name="toc 7" w:semiHidden="1" w:uiPriority="39" w:unhideWhenUsed="1"/>
+    <w:lsdException w:name="toc 8" w:semiHidden="1" w:uiPriority="39" w:unhideWhenUsed="1"/>
+    <w:lsdException w:name="toc 9" w:semiHidden="1" w:uiPriority="39" w:unhideWhenUsed="1"/>
+    <w:lsdException w:name="Normal Indent" w:semiHidden="1" w:unhideWhenUsed="1"/>
+    <w:lsdException w:name="footnote text" w:semiHidden="1" w:unhideWhenUsed="1"/>
+    <w:lsdException w:name="annotation text" w:semiHidden="1" w:unhideWhenUsed="1"/>
+    <w:lsdException w:name="header" w:semiHidden="1" w:unhideWhenUsed="1"/>
+    <w:lsdException w:name="footer" w:semiHidden="1" w:unhideWhenUsed="1"/>
+    <w:lsdException w:name="index heading" w:semiHidden="1" w:unhideWhenUsed="1"/>
+    <w:lsdException w:name="caption" w:semiHidden="1" w:uiPriority="35" w:unhideWhenUsed="1" w:qFormat="1"/>
+    <w:lsdException w:name="table of figures" w:semiHidden="1" w:unhideWhenUsed="1"/>
+    <w:lsdException w:name="envelope address" w:semiHidden="1" w:unhideWhenUsed="1"/>
+    <w:lsdException w:name="envelope return" w:semiHidden="1" w:unhideWhenUsed="1"/>
+    <w:lsdException w:name="footnote reference" w:semiHidden="1" w:unhideWhenUsed="1"/>
+    <w:lsdException w:name="annotation reference" w:semiHidden="1" w:unhideWhenUsed="1"/>
+    <w:lsdException w:name="line number" w:semiHidden="1" w:unhideWhenUsed="1"/>
+    <w:lsdException w:name="page number" w:semiHidden="1" w:unhideWhenUsed="1"/>
+    <w:lsdException w:name="endnote reference" w:semiHidden="1" w:unhideWhenUsed="1"/>
+    <w:lsdException w:name="endnote text" w:semiHidden="1" w:unhideWhenUsed="1"/>
+    <w:lsdException w:name="table of authorities" w:semiHidden="1" w:unhideWhenUsed="1"/>
+    <w:lsdException w:name="macro" w:semiHidden="1" w:unhideWhenUsed="1"/>
+    <w:lsdException w:name="toa heading" w:semiHidden="1" w:unhideWhenUsed="1"/>
+    <w:lsdException w:name="List" w:semiHidden="1" w:unhideWhenUsed="1"/>
+    <w:lsdException w:name="List Bullet" w:semiHidden="1" w:unhideWhenUsed="1"/>
+    <w:lsdException w:name="List Number" w:semiHidden="1" w:unhideWhenUsed="1"/>
+    <w:lsdException w:name="List 2" w:semiHidden="1" w:unhideWhenUsed="1"/>
+    <w:lsdException w:name="List 3" w:semiHidden="1" w:unhideWhenUsed="1"/>
+    <w:lsdException w:name="List 4" w:semiHidden="1" w:unhideWhenUsed="1"/>
+    <w:lsdException w:name="List 5" w:semiHidden="1" w:unhideWhenUsed="1"/>
+    <w:lsdException w:name="List Bullet 2" w:semiHidden="1" w:unhideWhenUsed="1"/>
+    <w:lsdException w:name="List Bullet 3" w:semiHidden="1" w:unhideWhenUsed="1"/>
+    <w:lsdException w:name="List Bullet 4" w:semiHidden="1" w:unhideWhenUsed="1"/>
+    <w:lsdException w:name="List Bullet 5" w:semiHidden="1" w:unhideWhenUsed="1"/>
+    <w:lsdException w:name="List Number 2" w:semiHidden="1" w:unhideWhenUsed="1"/>
+    <w:lsdException w:name="List Number 3" w:semiHidden="1" w:unhideWhenUsed="1"/>
+    <w:lsdException w:name="List Number 4" w:semiHidden="1" w:unhideWhenUsed="1"/>
+    <w:lsdException w:name="List Number 5" w:semiHidden="1" w:unhideWhenUsed="1"/>
+    <w:lsdException w:name="Title" w:uiPriority="10" w:qFormat="1"/>
+    <w:lsdException w:name="Closing" w:semiHidden="1" w:unhideWhenUsed="1"/>
+    <w:lsdException w:name="Signature" w:semiHidden="1" w:unhideWhenUsed="1"/>
+    <w:lsdException w:name="Default Paragraph Font" w:semiHidden="1" w:uiPriority="1" w:unhideWhenUsed="1"/>
+    <w:lsdException w:name="Body Text" w:semiHidden="1" w:unhideWhenUsed="1"/>
+    <w:lsdException w:name="Body Text Indent" w:semiHidden="1" w:unhideWhenUsed="1"/>
+    <w:lsdException w:name="List Continue" w:semiHidden="1" w:unhideWhenUsed="1"/>
+    <w:lsdException w:name="List Continue 2" w:semiHidden="1" w:unhideWhenUsed="1"/>
+    <w:lsdException w:name="List Continue 3" w:semiHidden="1" w:unhideWhenUsed="1"/>
+    <w:lsdException w:name="List Continue 4" w:semiHidden="1" w:unhideWhenUsed="1"/>
+    <w:lsdException w:name="List Continue 5" w:semiHidden="1" w:unhideWhenUsed="1"/>
+    <w:lsdException w:name="Message Header" w:semiHidden="1" w:unhideWhenUsed="1"/>
+    <w:lsdException w:name="Subtitle" w:uiPriority="11" w:qFormat="1"/>
+    <w:lsdException w:name="Salutation" w:semiHidden="1" w:unhideWhenUsed="1"/>
+    <w:lsdException w:name="Date" w:semiHidden="1" w:unhideWhenUsed="1"/>
+    <w:lsdException w:name="Body Text First Indent" w:semiHidden="1" w:unhideWhenUsed="1"/>
+    <w:lsdException w:name="Body Text First Indent 2" w:semiHidden="1" w:unhideWhenUsed="1"/>
+    <w:lsdException w:name="Note Heading" w:semiHidden="1" w:unhideWhenUsed="1"/>
+    <w:lsdException w:name="Body Text 2" w:semiHidden="1" w:unhideWhenUsed="1"/>
+    <w:lsdException w:name="Body Text 3" w:semiHidden="1" w:unhideWhenUsed="1"/>
+    <w:lsdException w:name="Body Text Indent 2" w:semiHidden="1" w:unhideWhenUsed="1"/>
+    <w:lsdException w:name="Body Text Indent 3" w:semiHidden="1" w:unhideWhenUsed="1"/>
+    <w:lsdException w:name="Block Text" w:semiHidden="1" w:unhideWhenUsed="1"/>
+    <w:lsdException w:name="Hyperlink" w:semiHidden="1" w:unhideWhenUsed="1"/>
+    <w:lsdException w:name="FollowedHyperlink" w:semiHidden="1" w:unhideWhenUsed="1"/>
+    <w:lsdException w:name="Strong" w:uiPriority="22" w:qFormat="1"/>
+    <w:lsdException w:name="Emphasis" w:uiPriority="20" w:qFormat="1"/>
+    <w:lsdException w:name="Document Map" w:semiHidden="1" w:unhideWhenUsed="1"/>
+    <w:lsdException w:name="Plain Text" w:semiHidden="1" w:unhideWhenUsed="1"/>
+    <w:lsdException w:name="E-mail Signature" w:semiHidden="1" w:unhideWhenUsed="1"/>
+    <w:lsdException w:name="HTML Top of Form" w:semiHidden="1" w:unhideWhenUsed="1"/>
+    <w:lsdException w:name="HTML Bottom of Form" w:semiHidden="1" w:unhideWhenUsed="1"/>
+    <w:lsdException w:name="Normal (Web)" w:semiHidden="1" w:unhideWhenUsed="1"/>
+    <w:lsdException w:name="HTML Acronym" w:semiHidden="1" w:unhideWhenUsed="1"/>
+    <w:lsdException w:name="HTML Address" w:semiHidden="1" w:unhideWhenUsed="1"/>
+    <w:lsdException w:name="HTML Cite" w:semiHidden="1" w:unhideWhenUsed="1"/>
+    <w:lsdException w:name="HTML Code" w:semiHidden="1" w:unhideWhenUsed="1"/>
+    <w:lsdException w:name="HTML Definition" w:semiHidden="1" w:unhideWhenUsed="1"/>
+    <w:lsdException w:name="HTML Keyboard" w:semiHidden="1" w:unhideWhenUsed="1"/>
+    <w:lsdException w:name="HTML Preformatted" w:semiHidden="1" w:unhideWhenUsed="1"/>
+    <w:lsdException w:name="HTML Sample" w:semiHidden="1" w:unhideWhenUsed="1"/>
+    <w:lsdException w:name="HTML Typewriter" w:semiHidden="1" w:unhideWhenUsed="1"/>
+    <w:lsdException w:name="HTML Variable" w:semiHidden="1" w:unhideWhenUsed="1"/>
+    <w:lsdException w:name="Normal Table" w:semiHidden="1" w:unhideWhenUsed="1"/>
+    <w:lsdException w:name="annotation subject" w:semiHidden="1" w:unhideWhenUsed="1"/>
+    <w:lsdException w:name="No List" w:semiHidden="1" w:unhideWhenUsed="1"/>
+    <w:lsdException w:name="Outline List 1" w:semiHidden="1" w:unhideWhenUsed="1"/>
+    <w:lsdException w:name="Outline List 2" w:semiHidden="1" w:unhideWhenUsed="1"/>
+    <w:lsdException w:name="Outline List 3" w:semiHidden="1" w:unhideWhenUsed="1"/>
+    <w:lsdException w:name="Table Simple 1" w:semiHidden="1" w:unhideWhenUsed="1"/>
+    <w:lsdException w:name="Table Simple 2" w:semiHidden="1" w:unhideWhenUsed="1"/>
+    <w:lsdException w:name="Table Simple 3" w:semiHidden="1" w:unhideWhenUsed="1"/>
+    <w:lsdException w:name="Table Classic 1" w:semiHidden="1" w:unhideWhenUsed="1"/>
+    <w:lsdException w:name="Table Classic 2" w:semiHidden="1" w:unhideWhenUsed="1"/>
+    <w:lsdException w:name="Table Classic 3" w:semiHidden="1" w:unhideWhenUsed="1"/>
+    <w:lsdException w:name="Table Classic 4" w:semiHidden="1" w:unhideWhenUsed="1"/>
+    <w:lsdException w:name="Table Colorful 1" w:semiHidden="1" w:unhideWhenUsed="1"/>
+    <w:lsdException w:name="Table Colorful 2" w:semiHidden="1" w:unhideWhenUsed="1"/>
+    <w:lsdException w:name="Table Colorful 3" w:semiHidden="1" w:unhideWhenUsed="1"/>
+    <w:lsdException w:name="Table Columns 1" w:semiHidden="1" w:unhideWhenUsed="1"/>
+    <w:lsdException w:name="Table Columns 2" w:semiHidden="1" w:unhideWhenUsed="1"/>
+    <w:lsdException w:name="Table Columns 3" w:semiHidden="1" w:unhideWhenUsed="1"/>
+    <w:lsdException w:name="Table Columns 4" w:semiHidden="1" w:unhideWhenUsed="1"/>
+    <w:lsdException w:name="Table Columns 5" w:semiHidden="1" w:unhideWhenUsed="1"/>
+    <w:lsdException w:name="Table Grid 1" w:semiHidden="1" w:unhideWhenUsed="1"/>
+    <w:lsdException w:name="Table Grid 2" w:semiHidden="1" w:unhideWhenUsed="1"/>
+    <w:lsdException w:name="Table Grid 3" w:semiHidden="1" w:unhideWhenUsed="1"/>
+    <w:lsdException w:name="Table Grid 4" w:semiHidden="1" w:unhideWhenUsed="1"/>
+    <w:lsdException w:name="Table Grid 5" w:semiHidden="1" w:unhideWhenUsed="1"/>
+    <w:lsdException w:name="Table Grid 6" w:semiHidden="1" w:unhideWhenUsed="1"/>
+    <w:lsdException w:name="Table Grid 7" w:semiHidden="1" w:unhideWhenUsed="1"/>
+    <w:lsdException w:name="Table Grid 8" w:semiHidden="1" w:unhideWhenUsed="1"/>
+    <w:lsdException w:name="Table List 1" w:semiHidden="1" w:unhideWhenUsed="1"/>
+    <w:lsdException w:name="Table List 2" w:semiHidden="1" w:unhideWhenUsed="1"/>
+    <w:lsdException w:name="Table List 3" w:semiHidden="1" w:unhideWhenUsed="1"/>
+    <w:lsdException w:name="Table List 4" w:semiHidden="1" w:unhideWhenUsed="1"/>
+    <w:lsdException w:name="Table List 5" w:semiHidden="1" w:unhideWhenUsed="1"/>
+    <w:lsdException w:name="Table List 6" w:semiHidden="1" w:unhideWhenUsed="1"/>
+    <w:lsdException w:name="Table List 7" w:semiHidden="1" w:unhideWhenUsed="1"/>
+    <w:lsdException w:name="Table List 8" w:semiHidden="1" w:unhideWhenUsed="1"/>
+    <w:lsdException w:name="Table 3D effects 1" w:semiHidden="1" w:unhideWhenUsed="1"/>
+    <w:lsdException w:name="Table 3D effects 2" w:semiHidden="1" w:unhideWhenUsed="1"/>
+    <w:lsdException w:name="Table 3D effects 3" w:semiHidden="1" w:unhideWhenUsed="1"/>
+    <w:lsdException w:name="Table Contemporary" w:semiHidden="1" w:unhideWhenUsed="1"/>
+    <w:lsdException w:name="Table Elegant" w:semiHidden="1" w:unhideWhenUsed="1"/>
+    <w:lsdException w:name="Table Professional" w:semiHidden="1" w:unhideWhenUsed="1"/>
+    <w:lsdException w:name="Table Subtle 1" w:semiHidden="1" w:unhideWhenUsed="1"/>
+    <w:lsdException w:name="Table Subtle 2" w:semiHidden="1" w:unhideWhenUsed="1"/>
+    <w:lsdException w:name="Table Web 1" w:semiHidden="1" w:unhideWhenUsed="1"/>
+    <w:lsdException w:name="Table Web 2" w:semiHidden="1" w:unhideWhenUsed="1"/>
+    <w:lsdException w:name="Table Web 3" w:semiHidden="1" w:unhideWhenUsed="1"/>
+    <w:lsdException w:name="Balloon Text" w:semiHidden="1" w:unhideWhenUsed="1"/>
+    <w:lsdException w:name="Table Grid" w:uiPriority="39"/>
+    <w:lsdException w:name="Table Theme" w:semiHidden="1" w:unhideWhenUsed="1"/>
+    <w:lsdException w:name="Placeholder Text" w:semiHidden="1"/>
+    <w:lsdException w:name="No Spacing" w:uiPriority="1" w:qFormat="1"/>
+    <w:lsdException w:name="Light Shading" w:uiPriority="60"/>
+    <w:lsdException w:name="Light List" w:uiPriority="61"/>
+    <w:lsdException w:name="Light Grid" w:uiPriority="62"/>
+    <w:lsdException w:name="Medium Shading 1" w:uiPriority="63"/>
+    <w:lsdException w:name="Medium Shading 2" w:uiPriority="64"/>
+    <w:lsdException w:name="Medium List 1" w:uiPriority="65"/>
+    <w:lsdException w:name="Medium List 2" w:uiPriority="66"/>
+    <w:lsdException w:name="Medium Grid 1" w:uiPriority="67"/>
+    <w:lsdException w:name="Medium Grid 2" w:uiPriority="68"/>
+    <w:lsdException w:name="Medium Grid 3" w:uiPriority="69"/>
+    <w:lsdException w:name="Dark List" w:uiPriority="70"/>
+    <w:lsdException w:name="Colorful Shading" w:uiPriority="71"/>
+    <w:lsdException w:name="Colorful List" w:uiPriority="72"/>
+    <w:lsdException w:name="Colorful Grid" w:uiPriority="73"/>
+    <w:lsdException w:name="Light Shading Accent 1" w:uiPriority="60"/>
+    <w:lsdException w:name="Light List Accent 1" w:uiPriority="61"/>
+    <w:lsdException w:name="Light Grid Accent 1" w:uiPriority="62"/>
+    <w:lsdException w:name="Medium Shading 1 Accent 1" w:uiPriority="63"/>
+    <w:lsdException w:name="Medium Shading 2 Accent 1" w:uiPriority="64"/>
+    <w:lsdException w:name="Medium List 1 Accent 1" w:uiPriority="65"/>
+    <w:lsdException w:name="Revision" w:semiHidden="1"/>
+    <w:lsdException w:name="List Paragraph" w:uiPriority="34" w:qFormat="1"/>
+    <w:lsdException w:name="Quote" w:uiPriority="29" w:qFormat="1"/>
+    <w:lsdException w:name="Intense Quote" w:uiPriority="30" w:qFormat="1"/>
+    <w:lsdException w:name="Medium List 2 Accent 1" w:uiPriority="66"/>
+    <w:lsdException w:name="Medium Grid 1 Accent 1" w:uiPriority="67"/>
+    <w:lsdException w:name="Medium Grid 2 Accent 1" w:uiPriority="68"/>
+    <w:lsdException w:name="Medium Grid 3 Accent 1" w:uiPriority="69"/>
+    <w:lsdException w:name="Dark List Accent 1" w:uiPriority="70"/>
+    <w:lsdException w:name="Colorful Shading Accent 1" w:uiPriority="71"/>
+    <w:lsdException w:name="Colorful List Accent 1" w:uiPriority="72"/>
+    <w:lsdException w:name="Colorful Grid Accent 1" w:uiPriority="73"/>
+    <w:lsdException w:name="Light Shading Accent 2" w:uiPriority="60"/>
+    <w:lsdException w:name="Light List Accent 2" w:uiPriority="61"/>
+    <w:lsdException w:name="Light Grid Accent 2" w:uiPriority="62"/>
+    <w:lsdException w:name="Medium Shading 1 Accent 2" w:uiPriority="63"/>
+    <w:lsdException w:name="Medium Shading 2 Accent 2" w:uiPriority="64"/>
+    <w:lsdException w:name="Medium List 1 Accent 2" w:uiPriority="65"/>
+    <w:lsdException w:name="Medium List 2 Accent 2" w:uiPriority="66"/>
+    <w:lsdException w:name="Medium Grid 1 Accent 2" w:uiPriority="67"/>
+    <w:lsdException w:name="Medium Grid 2 Accent 2" w:uiPriority="68"/>
+    <w:lsdException w:name="Medium Grid 3 Accent 2" w:uiPriority="69"/>
+    <w:lsdException w:name="Dark List Accent 2" w:uiPriority="70"/>
+    <w:lsdException w:name="Colorful Shading Accent 2" w:uiPriority="71"/>
+    <w:lsdException w:name="Colorful List Accent 2" w:uiPriority="72"/>
+    <w:lsdException w:name="Colorful Grid Accent 2" w:uiPriority="73"/>
+    <w:lsdException w:name="Light Shading Accent 3" w:uiPriority="60"/>
+    <w:lsdException w:name="Light List Accent 3" w:uiPriority="61"/>
+    <w:lsdException w:name="Light Grid Accent 3" w:uiPriority="62"/>
+    <w:lsdException w:name="Medium Shading 1 Accent 3" w:uiPriority="63"/>
+    <w:lsdException w:name="Medium Shading 2 Accent 3" w:uiPriority="64"/>
+    <w:lsdException w:name="Medium List 1 Accent 3" w:uiPriority="65"/>
+    <w:lsdException w:name="Medium List 2 Accent 3" w:uiPriority="66"/>
+    <w:lsdException w:name="Medium Grid 1 Accent 3" w:uiPriority="67"/>
+    <w:lsdException w:name="Medium Grid 2 Accent 3" w:uiPriority="68"/>
+    <w:lsdException w:name="Medium Grid 3 Accent 3" w:uiPriority="69"/>
+    <w:lsdException w:name="Dark List Accent 3" w:uiPriority="70"/>
+    <w:lsdException w:name="Colorful Shading Accent 3" w:uiPriority="71"/>
+    <w:lsdException w:name="Colorful List Accent 3" w:uiPriority="72"/>
+    <w:lsdException w:name="Colorful Grid Accent 3" w:uiPriority="73"/>
+    <w:lsdException w:name="Light Shading Accent 4" w:uiPriority="60"/>
+    <w:lsdException w:name="Light List Accent 4" w:uiPriority="61"/>
+    <w:lsdException w:name="Light Grid Accent 4" w:uiPriority="62"/>
+    <w:lsdException w:name="Medium Shading 1 Accent 4" w:uiPriority="63"/>
+    <w:lsdException w:name="Medium Shading 2 Accent 4" w:uiPriority="64"/>
+    <w:lsdException w:name="Medium List 1 Accent 4" w:uiPriority="65"/>
+    <w:lsdException w:name="Medium List 2 Accent 4" w:uiPriority="66"/>
+    <w:lsdException w:name="Medium Grid 1 Accent 4" w:uiPriority="67"/>
+    <w:lsdException w:name="Medium Grid 2 Accent 4" w:uiPriority="68"/>
+    <w:lsdException w:name="Medium Grid 3 Accent 4" w:uiPriority="69"/>
+    <w:lsdException w:name="Dark List Accent 4" w:uiPriority="70"/>
+    <w:lsdException w:name="Colorful Shading Accent 4" w:uiPriority="71"/>
+    <w:lsdException w:name="Colorful List Accent 4" w:uiPriority="72"/>
+    <w:lsdException w:name="Colorful Grid Accent 4" w:uiPriority="73"/>
+    <w:lsdException w:name="Light Shading Accent 5" w:uiPriority="60"/>
+    <w:lsdException w:name="Light List Accent 5" w:uiPriority="61"/>
+    <w:lsdException w:name="Light Grid Accent 5" w:uiPriority="62"/>
+    <w:lsdException w:name="Medium Shading 1 Accent 5" w:uiPriority="63"/>
+    <w:lsdException w:name="Medium Shading 2 Accent 5" w:uiPriority="64"/>
+    <w:lsdException w:name="Medium List 1 Accent 5" w:uiPriority="65"/>
+    <w:lsdException w:name="Medium List 2 Accent 5" w:uiPriority="66"/>
+    <w:lsdException w:name="Medium Grid 1 Accent 5" w:uiPriority="67"/>
+    <w:lsdException w:name="Medium Grid 2 Accent 5" w:uiPriority="68"/>
+    <w:lsdException w:name="Medium Grid 3 Accent 5" w:uiPriority="69"/>
+    <w:lsdException w:name="Dark List Accent 5" w:uiPriority="70"/>
+    <w:lsdException w:name="Colorful Shading Accent 5" w:uiPriority="71"/>
+    <w:lsdException w:name="Colorful List Accent 5" w:uiPriority="72"/>
+    <w:lsdException w:name="Colorful Grid Accent 5" w:uiPriority="73"/>
+    <w:lsdException w:name="Light Shading Accent 6" w:uiPriority="60"/>
+    <w:lsdException w:name="Light List Accent 6" w:uiPriority="61"/>
+    <w:lsdException w:name="Light Grid Accent 6" w:uiPriority="62"/>
+    <w:lsdException w:name="Medium Shading 1 Accent 6" w:uiPriority="63"/>
+    <w:lsdException w:name="Medium Shading 2 Accent 6" w:uiPriority="64"/>
+    <w:lsdException w:name="Medium List 1 Accent 6" w:uiPriority="65"/>
+    <w:lsdException w:name="Medium List 2 Accent 6" w:uiPriority="66"/>
+    <w:lsdException w:name="Medium Grid 1 Accent 6" w:uiPriority="67"/>
+    <w:lsdException w:name="Medium Grid 2 Accent 6" w:uiPriority="68"/>
+    <w:lsdException w:name="Medium Grid 3 Accent 6" w:uiPriority="69"/>
+    <w:lsdException w:name="Dark List Accent 6" w:uiPriority="70"/>
+    <w:lsdException w:name="Colorful Shading Accent 6" w:uiPriority="71"/>
+    <w:lsdException w:name="Colorful List Accent 6" w:uiPriority="72"/>
+    <w:lsdException w:name="Colorful Grid Accent 6" w:uiPriority="73"/>
+    <w:lsdException w:name="Subtle Emphasis" w:uiPriority="19" w:qFormat="1"/>
+    <w:lsdException w:name="Intense Emphasis" w:uiPriority="21" w:qFormat="1"/>
+    <w:lsdException w:name="Subtle Reference" w:uiPriority="31" w:qFormat="1"/>
+    <w:lsdException w:name="Intense Reference" w:uiPriority="32" w:qFormat="1"/>
+    <w:lsdException w:name="Book Title" w:uiPriority="33" w:qFormat="1"/>
+    <w:lsdException w:name="Bibliography" w:semiHidden="1" w:uiPriority="37" w:unhideWhenUsed="1"/>
+    <w:lsdException w:name="TOC Heading" w:semiHidden="1" w:uiPriority="39" w:unhideWhenUsed="1" w:qFormat="1"/>
+    <w:lsdException w:name="Plain Table 1" w:uiPriority="41"/>
+    <w:lsdException w:name="Plain Table 2" w:uiPriority="42"/>
+    <w:lsdException w:name="Plain Table 3" w:uiPriority="43"/>
+    <w:lsdException w:name="Plain Table 4" w:uiPriority="44"/>
+    <w:lsdException w:name="Plain Table 5" w:uiPriority="45"/>
+    <w:lsdException w:name="Grid Table Light" w:uiPriority="40"/>
+    <w:lsdException w:name="Grid Table 1 Light" w:uiPriority="46"/>
+    <w:lsdException w:name="Grid Table 2" w:uiPriority="47"/>
+    <w:lsdException w:name="Grid Table 3" w:uiPriority="48"/>
+    <w:lsdException w:name="Grid Table 4" w:uiPriority="49"/>
+    <w:lsdException w:name="Grid Table 5 Dark" w:uiPriority="50"/>
+    <w:lsdException w:name="Grid Table 6 Colorful" w:uiPriority="51"/>
+    <w:lsdException w:name="Grid Table 7 Colorful" w:uiPriority="52"/>
+    <w:lsdException w:name="Grid Table 1 Light Accent 1" w:uiPriority="46"/>
+    <w:lsdException w:name="Grid Table 2 Accent 1" w:uiPriority="47"/>
+    <w:lsdException w:name="Grid Table 3 Accent 1" w:uiPriority="48"/>
+    <w:lsdException w:name="Grid Table 4 Accent 1" w:uiPriority="49"/>
+    <w:lsdException w:name="Grid Table 5 Dark Accent 1" w:uiPriority="50"/>
+    <w:lsdException w:name="Grid Table 6 Colorful Accent 1" w:uiPriority="51"/>
+    <w:lsdException w:name="Grid Table 7 Colorful Accent 1" w:uiPriority="52"/>
+    <w:lsdException w:name="Grid Table 1 Light Accent 2" w:uiPriority="46"/>
+    <w:lsdException w:name="Grid Table 2 Accent 2" w:uiPriority="47"/>
+    <w:lsdException w:name="Grid Table 3 Accent 2" w:uiPriority="48"/>
+    <w:lsdException w:name="Grid Table 4 Accent 2" w:uiPriority="49"/>
+    <w:lsdException w:name="Grid Table 5 Dark Accent 2" w:uiPriority="50"/>
+    <w:lsdException w:name="Grid Table 6 Colorful Accent 2" w:uiPriority="51"/>
+    <w:lsdException w:name="Grid Table 7 Colorful Accent 2" w:uiPriority="52"/>
+    <w:lsdException w:name="Grid Table 1 Light Accent 3" w:uiPriority="46"/>
+    <w:lsdException w:name="Grid Table 2 Accent 3" w:uiPriority="47"/>
+    <w:lsdException w:name="Grid Table 3 Accent 3" w:uiPriority="48"/>
+    <w:lsdException w:name="Grid Table 4 Accent 3" w:uiPriority="49"/>
+    <w:lsdException w:name="Grid Table 5 Dark Accent 3" w:uiPriority="50"/>
+    <w:lsdException w:name="Grid Table 6 Colorful Accent 3" w:uiPriority="51"/>
+    <w:lsdException w:name="Grid Table 7 Colorful Accent 3" w:uiPriority="52"/>
+    <w:lsdException w:name="Grid Table 1 Light Accent 4" w:uiPriority="46"/>
+    <w:lsdException w:name="Grid Table 2 Accent 4" w:uiPriority="47"/>
+    <w:lsdException w:name="Grid Table 3 Accent 4" w:uiPriority="48"/>
+    <w:lsdException w:name="Grid Table 4 Accent 4" w:uiPriority="49"/>
+    <w:lsdException w:name="Grid Table 5 Dark Accent 4" w:uiPriority="50"/>
+    <w:lsdException w:name="Grid Table 6 Colorful Accent 4" w:uiPriority="51"/>
+    <w:lsdException w:name="Grid Table 7 Colorful Accent 4" w:uiPriority="52"/>
+    <w:lsdException w:name="Grid Table 1 Light Accent 5" w:uiPriority="46"/>
+    <w:lsdException w:name="Grid Table 2 Accent 5" w:uiPriority="47"/>
+    <w:lsdException w:name="Grid Table 3 Accent 5" w:uiPriority="48"/>
+    <w:lsdException w:name="Grid Table 4 Accent 5" w:uiPriority="49"/>
+    <w:lsdException w:name="Grid Table 5 Dark Accent 5" w:uiPriority="50"/>
+    <w:lsdException w:name="Grid Table 6 Colorful Accent 5" w:uiPriority="51"/>
+    <w:lsdException w:name="Grid Table 7 Colorful Accent 5" w:uiPriority="52"/>
+    <w:lsdException w:name="Grid Table 1 Light Accent 6" w:uiPriority="46"/>
+    <w:lsdException w:name="Grid Table 2 Accent 6" w:uiPriority="47"/>
+    <w:lsdException w:name="Grid Table 3 Accent 6" w:uiPriority="48"/>
+    <w:lsdException w:name="Grid Table 4 Accent 6" w:uiPriority="49"/>
+    <w:lsdException w:name="Grid Table 5 Dark Accent 6" w:uiPriority="50"/>
+    <w:lsdException w:name="Grid Table 6 Colorful Accent 6" w:uiPriority="51"/>
+    <w:lsdException w:name="Grid Table 7 Colorful Accent 6" w:uiPriority="52"/>
+    <w:lsdException w:name="List Table 1 Light" w:uiPriority="46"/>
+    <w:lsdException w:name="List Table 2" w:uiPriority="47"/>
+    <w:lsdException w:name="List Table 3" w:uiPriority="48"/>
+    <w:lsdException w:name="List Table 4" w:uiPriority="49"/>
+    <w:lsdException w:name="List Table 5 Dark" w:uiPriority="50"/>
+    <w:lsdException w:name="List Table 6 Colorful" w:uiPriority="51"/>
+    <w:lsdException w:name="List Table 7 Colorful" w:uiPriority="52"/>
+    <w:lsdException w:name="List Table 1 Light Accent 1" w:uiPriority="46"/>
+    <w:lsdException w:name="List Table 2 Accent 1" w:uiPriority="47"/>
+    <w:lsdException w:name="List Table 3 Accent 1" w:uiPriority="48"/>
+    <w:lsdException w:name="List Table 4 Accent 1" w:uiPriority="49"/>
+    <w:lsdException w:name="List Table 5 Dark Accent 1" w:uiPriority="50"/>
+    <w:lsdException w:name="List Table 6 Colorful Accent 1" w:uiPriority="51"/>
+    <w:lsdException w:name="List Table 7 Colorful Accent 1" w:uiPriority="52"/>
+    <w:lsdException w:name="List Table 1 Light Accent 2" w:uiPriority="46"/>
+    <w:lsdException w:name="List Table 2 Accent 2" w:uiPriority="47"/>
+    <w:lsdException w:name="List Table 3 Accent 2" w:uiPriority="48"/>
+    <w:lsdException w:name="List Table 4 Accent 2" w:uiPriority="49"/>
+    <w:lsdException w:name="List Table 5 Dark Accent 2" w:uiPriority="50"/>
+    <w:lsdException w:name="List Table 6 Colorful Accent 2" w:uiPriority="51"/>
+    <w:lsdException w:name="List Table 7 Colorful Accent 2" w:uiPriority="52"/>
+    <w:lsdException w:name="List Table 1 Light Accent 3" w:uiPriority="46"/>
+    <w:lsdException w:name="List Table 2 Accent 3" w:uiPriority="47"/>
+    <w:lsdException w:name="List Table 3 Accent 3" w:uiPriority="48"/>
+    <w:lsdException w:name="List Table 4 Accent 3" w:uiPriority="49"/>
+    <w:lsdException w:name="List Table 5 Dark Accent 3" w:uiPriority="50"/>
+    <w:lsdException w:name="List Table 6 Colorful Accent 3" w:uiPriority="51"/>
+    <w:lsdException w:name="List Table 7 Colorful Accent 3" w:uiPriority="52"/>
+    <w:lsdException w:name="List Table 1 Light Accent 4" w:uiPriority="46"/>
+    <w:lsdException w:name="List Table 2 Accent 4" w:uiPriority="47"/>
+    <w:lsdException w:name="List Table 3 Accent 4" w:uiPriority="48"/>
+    <w:lsdException w:name="List Table 4 Accent 4" w:uiPriority="49"/>
+    <w:lsdException w:name="List Table 5 Dark Accent 4" w:uiPriority="50"/>
+    <w:lsdException w:name="List Table 6 Colorful Accent 4" w:uiPriority="51"/>
+    <w:lsdException w:name="List Table 7 Colorful Accent 4" w:uiPriority="52"/>
+    <w:lsdException w:name="List Table 1 Light Accent 5" w:uiPriority="46"/>
+    <w:lsdException w:name="List Table 2 Accent 5" w:uiPriority="47"/>
+    <w:lsdException w:name="List Table 3 Accent 5" w:uiPriority="48"/>
+    <w:lsdException w:name="List Table 4 Accent 5" w:uiPriority="49"/>
+    <w:lsdException w:name="List Table 5 Dark Accent 5" w:uiPriority="50"/>
+    <w:lsdException w:name="List Table 6 Colorful Accent 5" w:uiPriority="51"/>
+    <w:lsdException w:name="List Table 7 Colorful Accent 5" w:uiPriority="52"/>
+    <w:lsdException w:name="List Table 1 Light Accent 6" w:uiPriority="46"/>
+    <w:lsdException w:name="List Table 2 Accent 6" w:uiPriority="47"/>
+    <w:lsdException w:name="List Table 3 Accent 6" w:uiPriority="48"/>
+    <w:lsdException w:name="List Table 4 Accent 6" w:uiPriority="49"/>
+    <w:lsdException w:name="List Table 5 Dark Accent 6" w:uiPriority="50"/>
+    <w:lsdException w:name="List Table 6 Colorful Accent 6" w:uiPriority="51"/>
+    <w:lsdException w:name="List Table 7 Colorful Accent 6" w:uiPriority="52"/>
   </w:latentStyles>
   <w:style w:type="paragraph" w:default="1" w:styleId="Normal">
     <w:name w:val="Normal"/>
@@ -2127,7 +2486,6 @@
     <w:uiPriority w:val="99"/>
     <w:semiHidden/>
     <w:unhideWhenUsed/>
-    <w:qFormat/>
     <w:tblPr>
       <w:tblInd w:w="0" w:type="dxa"/>
       <w:tblCellMar>
@@ -2909,7 +3267,7 @@
   <a:extraClrSchemeLst/>
   <a:extLst>
     <a:ext uri="{05A4C25C-085E-4340-85A3-A5531E510DB2}">
-      <thm15:themeFamily xmlns:thm15="http://schemas.microsoft.com/office/thememl/2012/main" xmlns="" name="Office Theme" id="{62F939B6-93AF-4DB8-9C6B-D6C7DFDC589F}" vid="{4A3C46E8-61CC-4603-A589-7422A47A8E4A}"/>
+      <thm15:themeFamily xmlns:thm15="http://schemas.microsoft.com/office/thememl/2012/main" name="Office Theme" id="{62F939B6-93AF-4DB8-9C6B-D6C7DFDC589F}" vid="{4A3C46E8-61CC-4603-A589-7422A47A8E4A}"/>
     </a:ext>
   </a:extLst>
 </a:theme>
@@ -2920,7 +3278,7 @@
 </file>
 
 <file path=customXml/itemProps1.xml><?xml version="1.0" encoding="utf-8"?>
-<ds:datastoreItem xmlns:ds="http://schemas.openxmlformats.org/officeDocument/2006/customXml" ds:itemID="{33A492C3-79EC-469A-9B91-D67B3CB92405}">
+<ds:datastoreItem xmlns:ds="http://schemas.openxmlformats.org/officeDocument/2006/customXml" ds:itemID="{076CF07E-E59E-4A9E-A95E-EB782E3B7FD8}">
   <ds:schemaRefs>
     <ds:schemaRef ds:uri="http://schemas.openxmlformats.org/officeDocument/2006/bibliography"/>
   </ds:schemaRefs>

</xml_diff>

<commit_message>
Charte graphique avec les taille en Em pour la police et les 2 descriptions de pages modifie
</commit_message>
<xml_diff>
--- a/Charte-Graphique-BidBay.docx
+++ b/Charte-Graphique-BidBay.docx
@@ -248,8 +248,6 @@
         </w:rPr>
         <w:t>s</w:t>
       </w:r>
-      <w:bookmarkStart w:id="0" w:name="_GoBack"/>
-      <w:bookmarkEnd w:id="0"/>
       <w:r>
         <w:rPr>
           <w:rFonts w:asciiTheme="minorHAnsi" w:hAnsiTheme="minorHAnsi" w:cs="Cambria"/>
@@ -409,40 +407,117 @@
           <w:sz w:val="32"/>
           <w:szCs w:val="32"/>
         </w:rPr>
-        <w:br/>
-        <w:t>La taille de la police sera de 12 pour les descriptions d’objets, les textes explicatifs, les champs de connexion ou d’inscription et les onglets.</w:t>
-      </w:r>
-      <w:r>
-        <w:rPr>
-          <w:sz w:val="32"/>
-          <w:szCs w:val="32"/>
-        </w:rPr>
-        <w:br/>
-        <w:t>La taille de la police sera de 14 pour les noms d’objets.</w:t>
-      </w:r>
-      <w:r>
-        <w:rPr>
-          <w:sz w:val="32"/>
-          <w:szCs w:val="32"/>
-        </w:rPr>
-        <w:br/>
-        <w:t>La taille de la police sera de 16 pour les titres de textes descriptifs.</w:t>
-      </w:r>
-      <w:r>
-        <w:rPr>
-          <w:sz w:val="32"/>
-          <w:szCs w:val="32"/>
-        </w:rPr>
-        <w:br/>
-        <w:t>La taille de la police sera de 16 pour les prix.</w:t>
-      </w:r>
-      <w:r>
-        <w:rPr>
-          <w:sz w:val="32"/>
-          <w:szCs w:val="32"/>
-        </w:rPr>
-        <w:br/>
-        <w:t>La taille de la police sera de 20 pour les titres de page tel que l’accueil, la connexion,…</w:t>
+        <w:t xml:space="preserve"> (valeur CSS) </w:t>
+      </w:r>
+      <w:r>
+        <w:rPr>
+          <w:sz w:val="32"/>
+          <w:szCs w:val="32"/>
+        </w:rPr>
+        <w:br/>
+        <w:t xml:space="preserve">La taille de la police sera de </w:t>
+      </w:r>
+      <w:r>
+        <w:rPr>
+          <w:sz w:val="32"/>
+          <w:szCs w:val="32"/>
+        </w:rPr>
+        <w:t xml:space="preserve">0.80em </w:t>
+      </w:r>
+      <w:r>
+        <w:rPr>
+          <w:sz w:val="32"/>
+          <w:szCs w:val="32"/>
+        </w:rPr>
+        <w:t>pour les descriptions d’objets, les textes explicatifs, les champs de connexion ou d’inscription et les onglets.</w:t>
+      </w:r>
+      <w:r>
+        <w:rPr>
+          <w:sz w:val="32"/>
+          <w:szCs w:val="32"/>
+        </w:rPr>
+        <w:br/>
+        <w:t xml:space="preserve">La taille de la police </w:t>
+      </w:r>
+      <w:r>
+        <w:rPr>
+          <w:sz w:val="32"/>
+          <w:szCs w:val="32"/>
+        </w:rPr>
+        <w:t>sera de 1em</w:t>
+      </w:r>
+      <w:r>
+        <w:rPr>
+          <w:sz w:val="32"/>
+          <w:szCs w:val="32"/>
+        </w:rPr>
+        <w:t xml:space="preserve"> pour les noms d’objets.</w:t>
+      </w:r>
+      <w:r>
+        <w:rPr>
+          <w:sz w:val="32"/>
+          <w:szCs w:val="32"/>
+        </w:rPr>
+        <w:br/>
+        <w:t>L</w:t>
+      </w:r>
+      <w:r>
+        <w:rPr>
+          <w:sz w:val="32"/>
+          <w:szCs w:val="32"/>
+        </w:rPr>
+        <w:t>a taille de la police sera de 1.15em</w:t>
+      </w:r>
+      <w:r>
+        <w:rPr>
+          <w:sz w:val="32"/>
+          <w:szCs w:val="32"/>
+        </w:rPr>
+        <w:t xml:space="preserve"> pour les titres de textes descriptifs.</w:t>
+      </w:r>
+      <w:r>
+        <w:rPr>
+          <w:sz w:val="32"/>
+          <w:szCs w:val="32"/>
+        </w:rPr>
+        <w:br/>
+        <w:t>L</w:t>
+      </w:r>
+      <w:r>
+        <w:rPr>
+          <w:sz w:val="32"/>
+          <w:szCs w:val="32"/>
+        </w:rPr>
+        <w:t>a taille de la police sera de 1.3em</w:t>
+      </w:r>
+      <w:r>
+        <w:rPr>
+          <w:sz w:val="32"/>
+          <w:szCs w:val="32"/>
+        </w:rPr>
+        <w:t xml:space="preserve"> pour les prix.</w:t>
+      </w:r>
+      <w:r>
+        <w:rPr>
+          <w:sz w:val="32"/>
+          <w:szCs w:val="32"/>
+        </w:rPr>
+        <w:br/>
+        <w:t>L</w:t>
+      </w:r>
+      <w:r>
+        <w:rPr>
+          <w:sz w:val="32"/>
+          <w:szCs w:val="32"/>
+        </w:rPr>
+        <w:t>a taille de la police sera de 2em</w:t>
+      </w:r>
+      <w:r>
+        <w:rPr>
+          <w:sz w:val="32"/>
+          <w:szCs w:val="32"/>
+        </w:rPr>
+        <w:t xml:space="preserve"> pour les titres de page tel que l’accueil, la connexion,…</w:t>
       </w:r>
       <w:r>
         <w:rPr>
@@ -1673,9 +1748,177 @@
         </w:rPr>
         <w:t xml:space="preserve"> icone de recherche d’un objet, d’un utilisateur.</w:t>
       </w:r>
+      <w:r>
+        <w:rPr>
+          <w:sz w:val="32"/>
+          <w:szCs w:val="32"/>
+        </w:rPr>
+        <w:br/>
+      </w:r>
+      <w:r>
+        <w:rPr>
+          <w:sz w:val="32"/>
+          <w:szCs w:val="32"/>
+        </w:rPr>
+        <w:lastRenderedPageBreak/>
+        <w:t xml:space="preserve">- </w:t>
+      </w:r>
+      <w:r>
+        <w:rPr>
+          <w:noProof/>
+          <w:sz w:val="32"/>
+          <w:szCs w:val="32"/>
+          <w:lang w:eastAsia="fr-FR"/>
+        </w:rPr>
+        <w:drawing>
+          <wp:inline distT="0" distB="0" distL="0" distR="0">
+            <wp:extent cx="381000" cy="381000"/>
+            <wp:effectExtent l="0" t="0" r="0" b="0"/>
+            <wp:docPr id="10" name="Image 10"/>
+            <wp:cNvGraphicFramePr>
+              <a:graphicFrameLocks xmlns:a="http://schemas.openxmlformats.org/drawingml/2006/main" noChangeAspect="1"/>
+            </wp:cNvGraphicFramePr>
+            <a:graphic xmlns:a="http://schemas.openxmlformats.org/drawingml/2006/main">
+              <a:graphicData uri="http://schemas.openxmlformats.org/drawingml/2006/picture">
+                <pic:pic xmlns:pic="http://schemas.openxmlformats.org/drawingml/2006/picture">
+                  <pic:nvPicPr>
+                    <pic:cNvPr id="10" name="etoile-icone-3801-64.png"/>
+                    <pic:cNvPicPr/>
+                  </pic:nvPicPr>
+                  <pic:blipFill>
+                    <a:blip r:embed="rId17">
+                      <a:extLst>
+                        <a:ext uri="{28A0092B-C50C-407E-A947-70E740481C1C}">
+                          <a14:useLocalDpi xmlns:a14="http://schemas.microsoft.com/office/drawing/2010/main" val="0"/>
+                        </a:ext>
+                      </a:extLst>
+                    </a:blip>
+                    <a:stretch>
+                      <a:fillRect/>
+                    </a:stretch>
+                  </pic:blipFill>
+                  <pic:spPr>
+                    <a:xfrm>
+                      <a:off x="0" y="0"/>
+                      <a:ext cx="381000" cy="381000"/>
+                    </a:xfrm>
+                    <a:prstGeom prst="rect">
+                      <a:avLst/>
+                    </a:prstGeom>
+                  </pic:spPr>
+                </pic:pic>
+              </a:graphicData>
+            </a:graphic>
+          </wp:inline>
+        </w:drawing>
+      </w:r>
+      <w:r>
+        <w:rPr>
+          <w:sz w:val="32"/>
+          <w:szCs w:val="32"/>
+        </w:rPr>
+        <w:t>icone pour noter un utilisateur.</w:t>
+      </w:r>
+      <w:r>
+        <w:rPr>
+          <w:sz w:val="32"/>
+          <w:szCs w:val="32"/>
+        </w:rPr>
+        <w:br/>
+        <w:t xml:space="preserve">- </w:t>
+      </w:r>
+      <w:r>
+        <w:rPr>
+          <w:noProof/>
+          <w:sz w:val="32"/>
+          <w:szCs w:val="32"/>
+          <w:lang w:eastAsia="fr-FR"/>
+        </w:rPr>
+        <w:drawing>
+          <wp:inline distT="0" distB="0" distL="0" distR="0">
+            <wp:extent cx="342900" cy="342900"/>
+            <wp:effectExtent l="0" t="0" r="0" b="0"/>
+            <wp:docPr id="11" name="Image 11"/>
+            <wp:cNvGraphicFramePr>
+              <a:graphicFrameLocks xmlns:a="http://schemas.openxmlformats.org/drawingml/2006/main" noChangeAspect="1"/>
+            </wp:cNvGraphicFramePr>
+            <a:graphic xmlns:a="http://schemas.openxmlformats.org/drawingml/2006/main">
+              <a:graphicData uri="http://schemas.openxmlformats.org/drawingml/2006/picture">
+                <pic:pic xmlns:pic="http://schemas.openxmlformats.org/drawingml/2006/picture">
+                  <pic:nvPicPr>
+                    <pic:cNvPr id="11" name="prudence-point-exclamation-signe-triangle-alerte-icone-3992-48.png"/>
+                    <pic:cNvPicPr/>
+                  </pic:nvPicPr>
+                  <pic:blipFill>
+                    <a:blip r:embed="rId18">
+                      <a:extLst>
+                        <a:ext uri="{28A0092B-C50C-407E-A947-70E740481C1C}">
+                          <a14:useLocalDpi xmlns:a14="http://schemas.microsoft.com/office/drawing/2010/main" val="0"/>
+                        </a:ext>
+                      </a:extLst>
+                    </a:blip>
+                    <a:stretch>
+                      <a:fillRect/>
+                    </a:stretch>
+                  </pic:blipFill>
+                  <pic:spPr>
+                    <a:xfrm>
+                      <a:off x="0" y="0"/>
+                      <a:ext cx="343211" cy="343211"/>
+                    </a:xfrm>
+                    <a:prstGeom prst="rect">
+                      <a:avLst/>
+                    </a:prstGeom>
+                  </pic:spPr>
+                </pic:pic>
+              </a:graphicData>
+            </a:graphic>
+          </wp:inline>
+        </w:drawing>
+      </w:r>
+      <w:r>
+        <w:rPr>
+          <w:sz w:val="32"/>
+          <w:szCs w:val="32"/>
+        </w:rPr>
+        <w:t xml:space="preserve"> icone pour signaler un abus d’un utilisateur ou d’un objet mis en vente qui porte atteinte aux autres utilisateurs du site et/ou qui ne respecte pas les conditions de </w:t>
+      </w:r>
+      <w:proofErr w:type="spellStart"/>
+      <w:r>
+        <w:rPr>
+          <w:sz w:val="32"/>
+          <w:szCs w:val="32"/>
+        </w:rPr>
+        <w:t>BidBay</w:t>
+      </w:r>
+      <w:proofErr w:type="spellEnd"/>
+      <w:r>
+        <w:rPr>
+          <w:sz w:val="32"/>
+          <w:szCs w:val="32"/>
+        </w:rPr>
+        <w:t>.</w:t>
+      </w:r>
+      <w:r>
+        <w:rPr>
+          <w:sz w:val="32"/>
+          <w:szCs w:val="32"/>
+        </w:rPr>
+        <w:br/>
+        <w:t xml:space="preserve">- </w:t>
+      </w:r>
+      <w:bookmarkStart w:id="0" w:name="_GoBack"/>
+      <w:bookmarkEnd w:id="0"/>
+      <w:r>
+        <w:rPr>
+          <w:sz w:val="32"/>
+          <w:szCs w:val="32"/>
+        </w:rPr>
+        <w:br/>
+      </w:r>
     </w:p>
     <w:sectPr>
-      <w:footerReference w:type="default" r:id="rId17"/>
+      <w:footerReference w:type="default" r:id="rId19"/>
       <w:pgSz w:w="11906" w:h="16838"/>
       <w:pgMar w:top="1417" w:right="1417" w:bottom="1417" w:left="1417" w:header="708" w:footer="708" w:gutter="0"/>
       <w:cols w:space="708"/>
@@ -1740,7 +1983,7 @@
           <w:rPr>
             <w:noProof/>
           </w:rPr>
-          <w:t>4</w:t>
+          <w:t>5</w:t>
         </w:r>
         <w:r>
           <w:fldChar w:fldCharType="end"/>
@@ -3278,7 +3521,7 @@
 </file>
 
 <file path=customXml/itemProps1.xml><?xml version="1.0" encoding="utf-8"?>
-<ds:datastoreItem xmlns:ds="http://schemas.openxmlformats.org/officeDocument/2006/customXml" ds:itemID="{076CF07E-E59E-4A9E-A95E-EB782E3B7FD8}">
+<ds:datastoreItem xmlns:ds="http://schemas.openxmlformats.org/officeDocument/2006/customXml" ds:itemID="{FBF2DE05-0D7F-4DDF-AF7F-EF3D68D7F0D3}">
   <ds:schemaRefs>
     <ds:schemaRef ds:uri="http://schemas.openxmlformats.org/officeDocument/2006/bibliography"/>
   </ds:schemaRefs>

</xml_diff>

<commit_message>
modified:   Charte-Graphique-BidBay.docx 	modified:   template.css 	Documents/Page Mon Compte.docx 	images/ 	index.html
</commit_message>
<xml_diff>
--- a/Charte-Graphique-BidBay.docx
+++ b/Charte-Graphique-BidBay.docx
@@ -1,6 +1,6 @@
 
 <file path=word/document.xml><?xml version="1.0" encoding="utf-8"?>
-<w:document xmlns:wpc="http://schemas.microsoft.com/office/word/2010/wordprocessingCanvas" xmlns:mc="http://schemas.openxmlformats.org/markup-compatibility/2006" xmlns:o="urn:schemas-microsoft-com:office:office" xmlns:r="http://schemas.openxmlformats.org/officeDocument/2006/relationships" xmlns:m="http://schemas.openxmlformats.org/officeDocument/2006/math" xmlns:v="urn:schemas-microsoft-com:vml" xmlns:wp14="http://schemas.microsoft.com/office/word/2010/wordprocessingDrawing" xmlns:wp="http://schemas.openxmlformats.org/drawingml/2006/wordprocessingDrawing" xmlns:w10="urn:schemas-microsoft-com:office:word" xmlns:w="http://schemas.openxmlformats.org/wordprocessingml/2006/main" xmlns:w14="http://schemas.microsoft.com/office/word/2010/wordml" xmlns:w15="http://schemas.microsoft.com/office/word/2012/wordml" xmlns:wpg="http://schemas.microsoft.com/office/word/2010/wordprocessingGroup" xmlns:wpi="http://schemas.microsoft.com/office/word/2010/wordprocessingInk" xmlns:wne="http://schemas.microsoft.com/office/word/2006/wordml" xmlns:wps="http://schemas.microsoft.com/office/word/2010/wordprocessingShape" mc:Ignorable="w14 w15 wp14">
+<w:document xmlns:ve="http://schemas.openxmlformats.org/markup-compatibility/2006" xmlns:o="urn:schemas-microsoft-com:office:office" xmlns:r="http://schemas.openxmlformats.org/officeDocument/2006/relationships" xmlns:m="http://schemas.openxmlformats.org/officeDocument/2006/math" xmlns:v="urn:schemas-microsoft-com:vml" xmlns:wp="http://schemas.openxmlformats.org/drawingml/2006/wordprocessingDrawing" xmlns:w10="urn:schemas-microsoft-com:office:word" xmlns:w="http://schemas.openxmlformats.org/wordprocessingml/2006/main" xmlns:wne="http://schemas.microsoft.com/office/word/2006/wordml">
   <w:body>
     <w:p>
       <w:pPr>
@@ -22,29 +22,7 @@
           <w:szCs w:val="80"/>
           <w:u w:val="single"/>
         </w:rPr>
-        <w:t xml:space="preserve">Charte Graphique </w:t>
-      </w:r>
-      <w:proofErr w:type="spellStart"/>
-      <w:r>
-        <w:rPr>
-          <w:rFonts w:asciiTheme="minorHAnsi" w:hAnsiTheme="minorHAnsi" w:cs="Segoe UI Semilight"/>
-          <w:color w:val="2EA9A6"/>
-          <w:sz w:val="80"/>
-          <w:szCs w:val="80"/>
-          <w:u w:val="single"/>
-        </w:rPr>
-        <w:t>BidBay</w:t>
-      </w:r>
-      <w:proofErr w:type="spellEnd"/>
-      <w:r>
-        <w:rPr>
-          <w:rFonts w:asciiTheme="minorHAnsi" w:hAnsiTheme="minorHAnsi" w:cs="Segoe UI Semilight"/>
-          <w:color w:val="2EA9A6"/>
-          <w:sz w:val="80"/>
-          <w:szCs w:val="80"/>
-          <w:u w:val="single"/>
-        </w:rPr>
-        <w:t xml:space="preserve"> – Projet Web STRI</w:t>
+        <w:t>Charte Graphique BidBay – Projet Web STRI</w:t>
       </w:r>
     </w:p>
     <w:p/>
@@ -69,27 +47,7 @@
           <w:sz w:val="36"/>
           <w:szCs w:val="36"/>
         </w:rPr>
-        <w:t>Dans le cadre d’un projet web en licence STRI (Système Télécommunication Réseaux Informatique) nommé « </w:t>
-      </w:r>
-      <w:proofErr w:type="spellStart"/>
-      <w:r>
-        <w:rPr>
-          <w:rFonts w:asciiTheme="minorHAnsi" w:hAnsiTheme="minorHAnsi" w:cs="Segoe UI Semibold"/>
-          <w:color w:val="004187"/>
-          <w:sz w:val="36"/>
-          <w:szCs w:val="36"/>
-        </w:rPr>
-        <w:t>BidBay</w:t>
-      </w:r>
-      <w:proofErr w:type="spellEnd"/>
-      <w:r>
-        <w:rPr>
-          <w:rFonts w:asciiTheme="minorHAnsi" w:hAnsiTheme="minorHAnsi" w:cs="Segoe UI Semibold"/>
-          <w:color w:val="004187"/>
-          <w:sz w:val="36"/>
-          <w:szCs w:val="36"/>
-        </w:rPr>
-        <w:t> » nous avons élaboré une charte graphique pour ce site internet.</w:t>
+        <w:t>Dans le cadre d’un projet web en licence STRI (Système Télécommunication Réseaux Informatique) nommé « BidBay » nous avons élaboré une charte graphique pour ce site internet.</w:t>
       </w:r>
     </w:p>
     <w:p>
@@ -422,7 +380,14 @@
           <w:sz w:val="32"/>
           <w:szCs w:val="32"/>
         </w:rPr>
-        <w:t xml:space="preserve">0.80em </w:t>
+        <w:t>1</w:t>
+      </w:r>
+      <w:r>
+        <w:rPr>
+          <w:sz w:val="32"/>
+          <w:szCs w:val="32"/>
+        </w:rPr>
+        <w:t xml:space="preserve">em </w:t>
       </w:r>
       <w:r>
         <w:rPr>
@@ -444,7 +409,21 @@
           <w:sz w:val="32"/>
           <w:szCs w:val="32"/>
         </w:rPr>
-        <w:t>sera de 1em</w:t>
+        <w:t>sera de 1</w:t>
+      </w:r>
+      <w:r>
+        <w:rPr>
+          <w:sz w:val="32"/>
+          <w:szCs w:val="32"/>
+        </w:rPr>
+        <w:t>.1</w:t>
+      </w:r>
+      <w:r>
+        <w:rPr>
+          <w:sz w:val="32"/>
+          <w:szCs w:val="32"/>
+        </w:rPr>
+        <w:t>em</w:t>
       </w:r>
       <w:r>
         <w:rPr>
@@ -466,7 +445,21 @@
           <w:sz w:val="32"/>
           <w:szCs w:val="32"/>
         </w:rPr>
-        <w:t>a taille de la police sera de 1.15em</w:t>
+        <w:t xml:space="preserve">a </w:t>
+      </w:r>
+      <w:r>
+        <w:rPr>
+          <w:sz w:val="32"/>
+          <w:szCs w:val="32"/>
+        </w:rPr>
+        <w:t>taille de la police sera de 1.2</w:t>
+      </w:r>
+      <w:r>
+        <w:rPr>
+          <w:sz w:val="32"/>
+          <w:szCs w:val="32"/>
+        </w:rPr>
+        <w:t>em</w:t>
       </w:r>
       <w:r>
         <w:rPr>
@@ -687,7 +680,6 @@
           <w:sz w:val="32"/>
           <w:szCs w:val="32"/>
         </w:rPr>
-        <w:lastRenderedPageBreak/>
         <w:br/>
       </w:r>
     </w:p>
@@ -829,23 +821,7 @@
           <w:szCs w:val="32"/>
         </w:rPr>
         <w:br/>
-        <w:t xml:space="preserve">Notre logo du site </w:t>
-      </w:r>
-      <w:proofErr w:type="spellStart"/>
-      <w:r>
-        <w:rPr>
-          <w:sz w:val="32"/>
-          <w:szCs w:val="32"/>
-        </w:rPr>
-        <w:t>BidBay</w:t>
-      </w:r>
-      <w:proofErr w:type="spellEnd"/>
-      <w:r>
-        <w:rPr>
-          <w:sz w:val="32"/>
-          <w:szCs w:val="32"/>
-        </w:rPr>
-        <w:t xml:space="preserve"> qui sera présent sur toute</w:t>
+        <w:t>Notre logo du site BidBay qui sera présent sur toute</w:t>
       </w:r>
       <w:r>
         <w:rPr>
@@ -901,7 +877,7 @@
                     <a:blip r:embed="rId8" cstate="print">
                       <a:extLst>
                         <a:ext uri="{28A0092B-C50C-407E-A947-70E740481C1C}">
-                          <a14:useLocalDpi xmlns:a14="http://schemas.microsoft.com/office/drawing/2010/main" val="0"/>
+                          <a14:useLocalDpi xmlns:a14="http://schemas.microsoft.com/office/drawing/2010/main" xmlns:wps="http://schemas.microsoft.com/office/word/2010/wordprocessingShape" xmlns:wpi="http://schemas.microsoft.com/office/word/2010/wordprocessingInk" xmlns:wpg="http://schemas.microsoft.com/office/word/2010/wordprocessingGroup" xmlns:w15="http://schemas.microsoft.com/office/word/2012/wordml" xmlns:w14="http://schemas.microsoft.com/office/word/2010/wordml" xmlns:w="http://schemas.openxmlformats.org/wordprocessingml/2006/main" xmlns:w10="urn:schemas-microsoft-com:office:word" xmlns:wp14="http://schemas.microsoft.com/office/word/2010/wordprocessingDrawing" xmlns:v="urn:schemas-microsoft-com:vml" xmlns:o="urn:schemas-microsoft-com:office:office" xmlns:mc="http://schemas.openxmlformats.org/markup-compatibility/2006" xmlns:wpc="http://schemas.microsoft.com/office/word/2010/wordprocessingCanvas" xmlns="" val="0"/>
                         </a:ext>
                       </a:extLst>
                     </a:blip>
@@ -985,7 +961,6 @@
           <w:sz w:val="32"/>
           <w:szCs w:val="32"/>
         </w:rPr>
-        <w:lastRenderedPageBreak/>
         <w:t xml:space="preserve">Les différents boutons utilisés : </w:t>
       </w:r>
       <w:r>
@@ -1265,7 +1240,7 @@
                     <a:blip r:embed="rId9" cstate="print">
                       <a:extLst>
                         <a:ext uri="{28A0092B-C50C-407E-A947-70E740481C1C}">
-                          <a14:useLocalDpi xmlns:a14="http://schemas.microsoft.com/office/drawing/2010/main" val="0"/>
+                          <a14:useLocalDpi xmlns:a14="http://schemas.microsoft.com/office/drawing/2010/main" xmlns:wps="http://schemas.microsoft.com/office/word/2010/wordprocessingShape" xmlns:wpi="http://schemas.microsoft.com/office/word/2010/wordprocessingInk" xmlns:wpg="http://schemas.microsoft.com/office/word/2010/wordprocessingGroup" xmlns:w15="http://schemas.microsoft.com/office/word/2012/wordml" xmlns:w14="http://schemas.microsoft.com/office/word/2010/wordml" xmlns:w="http://schemas.openxmlformats.org/wordprocessingml/2006/main" xmlns:w10="urn:schemas-microsoft-com:office:word" xmlns:wp14="http://schemas.microsoft.com/office/word/2010/wordprocessingDrawing" xmlns:v="urn:schemas-microsoft-com:vml" xmlns:o="urn:schemas-microsoft-com:office:office" xmlns:mc="http://schemas.openxmlformats.org/markup-compatibility/2006" xmlns:wpc="http://schemas.microsoft.com/office/word/2010/wordprocessingCanvas" xmlns="" val="0"/>
                         </a:ext>
                       </a:extLst>
                     </a:blip>
@@ -1329,7 +1304,7 @@
                     <a:blip r:embed="rId10" cstate="print">
                       <a:extLst>
                         <a:ext uri="{28A0092B-C50C-407E-A947-70E740481C1C}">
-                          <a14:useLocalDpi xmlns:a14="http://schemas.microsoft.com/office/drawing/2010/main" val="0"/>
+                          <a14:useLocalDpi xmlns:a14="http://schemas.microsoft.com/office/drawing/2010/main" xmlns:wps="http://schemas.microsoft.com/office/word/2010/wordprocessingShape" xmlns:wpi="http://schemas.microsoft.com/office/word/2010/wordprocessingInk" xmlns:wpg="http://schemas.microsoft.com/office/word/2010/wordprocessingGroup" xmlns:w15="http://schemas.microsoft.com/office/word/2012/wordml" xmlns:w14="http://schemas.microsoft.com/office/word/2010/wordml" xmlns:w="http://schemas.openxmlformats.org/wordprocessingml/2006/main" xmlns:w10="urn:schemas-microsoft-com:office:word" xmlns:wp14="http://schemas.microsoft.com/office/word/2010/wordprocessingDrawing" xmlns:v="urn:schemas-microsoft-com:vml" xmlns:o="urn:schemas-microsoft-com:office:office" xmlns:mc="http://schemas.openxmlformats.org/markup-compatibility/2006" xmlns:wpc="http://schemas.microsoft.com/office/word/2010/wordprocessingCanvas" xmlns="" val="0"/>
                         </a:ext>
                       </a:extLst>
                     </a:blip>
@@ -1400,7 +1375,7 @@
                     <a:blip r:embed="rId11" cstate="print">
                       <a:extLst>
                         <a:ext uri="{28A0092B-C50C-407E-A947-70E740481C1C}">
-                          <a14:useLocalDpi xmlns:a14="http://schemas.microsoft.com/office/drawing/2010/main" val="0"/>
+                          <a14:useLocalDpi xmlns:a14="http://schemas.microsoft.com/office/drawing/2010/main" xmlns:wps="http://schemas.microsoft.com/office/word/2010/wordprocessingShape" xmlns:wpi="http://schemas.microsoft.com/office/word/2010/wordprocessingInk" xmlns:wpg="http://schemas.microsoft.com/office/word/2010/wordprocessingGroup" xmlns:w15="http://schemas.microsoft.com/office/word/2012/wordml" xmlns:w14="http://schemas.microsoft.com/office/word/2010/wordml" xmlns:w="http://schemas.openxmlformats.org/wordprocessingml/2006/main" xmlns:w10="urn:schemas-microsoft-com:office:word" xmlns:wp14="http://schemas.microsoft.com/office/word/2010/wordprocessingDrawing" xmlns:v="urn:schemas-microsoft-com:vml" xmlns:o="urn:schemas-microsoft-com:office:office" xmlns:mc="http://schemas.openxmlformats.org/markup-compatibility/2006" xmlns:wpc="http://schemas.microsoft.com/office/word/2010/wordprocessingCanvas" xmlns="" val="0"/>
                         </a:ext>
                       </a:extLst>
                     </a:blip>
@@ -1464,7 +1439,7 @@
                     <a:blip r:embed="rId12" cstate="print">
                       <a:extLst>
                         <a:ext uri="{28A0092B-C50C-407E-A947-70E740481C1C}">
-                          <a14:useLocalDpi xmlns:a14="http://schemas.microsoft.com/office/drawing/2010/main" val="0"/>
+                          <a14:useLocalDpi xmlns:a14="http://schemas.microsoft.com/office/drawing/2010/main" xmlns:wps="http://schemas.microsoft.com/office/word/2010/wordprocessingShape" xmlns:wpi="http://schemas.microsoft.com/office/word/2010/wordprocessingInk" xmlns:wpg="http://schemas.microsoft.com/office/word/2010/wordprocessingGroup" xmlns:w15="http://schemas.microsoft.com/office/word/2012/wordml" xmlns:w14="http://schemas.microsoft.com/office/word/2010/wordml" xmlns:w="http://schemas.openxmlformats.org/wordprocessingml/2006/main" xmlns:w10="urn:schemas-microsoft-com:office:word" xmlns:wp14="http://schemas.microsoft.com/office/word/2010/wordprocessingDrawing" xmlns:v="urn:schemas-microsoft-com:vml" xmlns:o="urn:schemas-microsoft-com:office:office" xmlns:mc="http://schemas.openxmlformats.org/markup-compatibility/2006" xmlns:wpc="http://schemas.microsoft.com/office/word/2010/wordprocessingCanvas" xmlns="" val="0"/>
                         </a:ext>
                       </a:extLst>
                     </a:blip>
@@ -1528,7 +1503,7 @@
                     <a:blip r:embed="rId13" cstate="print">
                       <a:extLst>
                         <a:ext uri="{28A0092B-C50C-407E-A947-70E740481C1C}">
-                          <a14:useLocalDpi xmlns:a14="http://schemas.microsoft.com/office/drawing/2010/main" val="0"/>
+                          <a14:useLocalDpi xmlns:a14="http://schemas.microsoft.com/office/drawing/2010/main" xmlns:wps="http://schemas.microsoft.com/office/word/2010/wordprocessingShape" xmlns:wpi="http://schemas.microsoft.com/office/word/2010/wordprocessingInk" xmlns:wpg="http://schemas.microsoft.com/office/word/2010/wordprocessingGroup" xmlns:w15="http://schemas.microsoft.com/office/word/2012/wordml" xmlns:w14="http://schemas.microsoft.com/office/word/2010/wordml" xmlns:w="http://schemas.openxmlformats.org/wordprocessingml/2006/main" xmlns:w10="urn:schemas-microsoft-com:office:word" xmlns:wp14="http://schemas.microsoft.com/office/word/2010/wordprocessingDrawing" xmlns:v="urn:schemas-microsoft-com:vml" xmlns:o="urn:schemas-microsoft-com:office:office" xmlns:mc="http://schemas.openxmlformats.org/markup-compatibility/2006" xmlns:wpc="http://schemas.microsoft.com/office/word/2010/wordprocessingCanvas" xmlns="" val="0"/>
                         </a:ext>
                       </a:extLst>
                     </a:blip>
@@ -1584,7 +1559,7 @@
                     <a:blip r:embed="rId14" cstate="print">
                       <a:extLst>
                         <a:ext uri="{28A0092B-C50C-407E-A947-70E740481C1C}">
-                          <a14:useLocalDpi xmlns:a14="http://schemas.microsoft.com/office/drawing/2010/main" val="0"/>
+                          <a14:useLocalDpi xmlns:a14="http://schemas.microsoft.com/office/drawing/2010/main" xmlns:wps="http://schemas.microsoft.com/office/word/2010/wordprocessingShape" xmlns:wpi="http://schemas.microsoft.com/office/word/2010/wordprocessingInk" xmlns:wpg="http://schemas.microsoft.com/office/word/2010/wordprocessingGroup" xmlns:w15="http://schemas.microsoft.com/office/word/2012/wordml" xmlns:w14="http://schemas.microsoft.com/office/word/2010/wordml" xmlns:w="http://schemas.openxmlformats.org/wordprocessingml/2006/main" xmlns:w10="urn:schemas-microsoft-com:office:word" xmlns:wp14="http://schemas.microsoft.com/office/word/2010/wordprocessingDrawing" xmlns:v="urn:schemas-microsoft-com:vml" xmlns:o="urn:schemas-microsoft-com:office:office" xmlns:mc="http://schemas.openxmlformats.org/markup-compatibility/2006" xmlns:wpc="http://schemas.microsoft.com/office/word/2010/wordprocessingCanvas" xmlns="" val="0"/>
                         </a:ext>
                       </a:extLst>
                     </a:blip>
@@ -1648,7 +1623,7 @@
                     <a:blip r:embed="rId15" cstate="print">
                       <a:extLst>
                         <a:ext uri="{28A0092B-C50C-407E-A947-70E740481C1C}">
-                          <a14:useLocalDpi xmlns:a14="http://schemas.microsoft.com/office/drawing/2010/main" val="0"/>
+                          <a14:useLocalDpi xmlns:a14="http://schemas.microsoft.com/office/drawing/2010/main" xmlns:wps="http://schemas.microsoft.com/office/word/2010/wordprocessingShape" xmlns:wpi="http://schemas.microsoft.com/office/word/2010/wordprocessingInk" xmlns:wpg="http://schemas.microsoft.com/office/word/2010/wordprocessingGroup" xmlns:w15="http://schemas.microsoft.com/office/word/2012/wordml" xmlns:w14="http://schemas.microsoft.com/office/word/2010/wordml" xmlns:w="http://schemas.openxmlformats.org/wordprocessingml/2006/main" xmlns:w10="urn:schemas-microsoft-com:office:word" xmlns:wp14="http://schemas.microsoft.com/office/word/2010/wordprocessingDrawing" xmlns:v="urn:schemas-microsoft-com:vml" xmlns:o="urn:schemas-microsoft-com:office:office" xmlns:mc="http://schemas.openxmlformats.org/markup-compatibility/2006" xmlns:wpc="http://schemas.microsoft.com/office/word/2010/wordprocessingCanvas" xmlns="" val="0"/>
                         </a:ext>
                       </a:extLst>
                     </a:blip>
@@ -1718,7 +1693,7 @@
                     <a:blip r:embed="rId16" cstate="print">
                       <a:extLst>
                         <a:ext uri="{28A0092B-C50C-407E-A947-70E740481C1C}">
-                          <a14:useLocalDpi xmlns:a14="http://schemas.microsoft.com/office/drawing/2010/main" val="0"/>
+                          <a14:useLocalDpi xmlns:a14="http://schemas.microsoft.com/office/drawing/2010/main" xmlns:wps="http://schemas.microsoft.com/office/word/2010/wordprocessingShape" xmlns:wpi="http://schemas.microsoft.com/office/word/2010/wordprocessingInk" xmlns:wpg="http://schemas.microsoft.com/office/word/2010/wordprocessingGroup" xmlns:w15="http://schemas.microsoft.com/office/word/2012/wordml" xmlns:w14="http://schemas.microsoft.com/office/word/2010/wordml" xmlns:w="http://schemas.openxmlformats.org/wordprocessingml/2006/main" xmlns:w10="urn:schemas-microsoft-com:office:word" xmlns:wp14="http://schemas.microsoft.com/office/word/2010/wordprocessingDrawing" xmlns:v="urn:schemas-microsoft-com:vml" xmlns:o="urn:schemas-microsoft-com:office:office" xmlns:mc="http://schemas.openxmlformats.org/markup-compatibility/2006" xmlns:wpc="http://schemas.microsoft.com/office/word/2010/wordprocessingCanvas" xmlns="" val="0"/>
                         </a:ext>
                       </a:extLst>
                     </a:blip>
@@ -1754,13 +1729,6 @@
           <w:szCs w:val="32"/>
         </w:rPr>
         <w:br/>
-      </w:r>
-      <w:r>
-        <w:rPr>
-          <w:sz w:val="32"/>
-          <w:szCs w:val="32"/>
-        </w:rPr>
-        <w:lastRenderedPageBreak/>
         <w:t xml:space="preserve">- </w:t>
       </w:r>
       <w:r>
@@ -1786,10 +1754,10 @@
                     <pic:cNvPicPr/>
                   </pic:nvPicPr>
                   <pic:blipFill>
-                    <a:blip r:embed="rId17">
+                    <a:blip r:embed="rId17" cstate="print">
                       <a:extLst>
                         <a:ext uri="{28A0092B-C50C-407E-A947-70E740481C1C}">
-                          <a14:useLocalDpi xmlns:a14="http://schemas.microsoft.com/office/drawing/2010/main" val="0"/>
+                          <a14:useLocalDpi xmlns:a14="http://schemas.microsoft.com/office/drawing/2010/main" xmlns:wps="http://schemas.microsoft.com/office/word/2010/wordprocessingShape" xmlns:wpi="http://schemas.microsoft.com/office/word/2010/wordprocessingInk" xmlns:wpg="http://schemas.microsoft.com/office/word/2010/wordprocessingGroup" xmlns:w15="http://schemas.microsoft.com/office/word/2012/wordml" xmlns:w14="http://schemas.microsoft.com/office/word/2010/wordml" xmlns:w="http://schemas.openxmlformats.org/wordprocessingml/2006/main" xmlns:w10="urn:schemas-microsoft-com:office:word" xmlns:wp14="http://schemas.microsoft.com/office/word/2010/wordprocessingDrawing" xmlns:v="urn:schemas-microsoft-com:vml" xmlns:o="urn:schemas-microsoft-com:office:office" xmlns:mc="http://schemas.openxmlformats.org/markup-compatibility/2006" xmlns:wpc="http://schemas.microsoft.com/office/word/2010/wordprocessingCanvas" xmlns="" val="0"/>
                         </a:ext>
                       </a:extLst>
                     </a:blip>
@@ -1850,10 +1818,10 @@
                     <pic:cNvPicPr/>
                   </pic:nvPicPr>
                   <pic:blipFill>
-                    <a:blip r:embed="rId18">
+                    <a:blip r:embed="rId18" cstate="print">
                       <a:extLst>
                         <a:ext uri="{28A0092B-C50C-407E-A947-70E740481C1C}">
-                          <a14:useLocalDpi xmlns:a14="http://schemas.microsoft.com/office/drawing/2010/main" val="0"/>
+                          <a14:useLocalDpi xmlns:a14="http://schemas.microsoft.com/office/drawing/2010/main" xmlns:wps="http://schemas.microsoft.com/office/word/2010/wordprocessingShape" xmlns:wpi="http://schemas.microsoft.com/office/word/2010/wordprocessingInk" xmlns:wpg="http://schemas.microsoft.com/office/word/2010/wordprocessingGroup" xmlns:w15="http://schemas.microsoft.com/office/word/2012/wordml" xmlns:w14="http://schemas.microsoft.com/office/word/2010/wordml" xmlns:w="http://schemas.openxmlformats.org/wordprocessingml/2006/main" xmlns:w10="urn:schemas-microsoft-com:office:word" xmlns:wp14="http://schemas.microsoft.com/office/word/2010/wordprocessingDrawing" xmlns:v="urn:schemas-microsoft-com:vml" xmlns:o="urn:schemas-microsoft-com:office:office" xmlns:mc="http://schemas.openxmlformats.org/markup-compatibility/2006" xmlns:wpc="http://schemas.microsoft.com/office/word/2010/wordprocessingCanvas" xmlns="" val="0"/>
                         </a:ext>
                       </a:extLst>
                     </a:blip>
@@ -1881,23 +1849,7 @@
           <w:sz w:val="32"/>
           <w:szCs w:val="32"/>
         </w:rPr>
-        <w:t xml:space="preserve"> icone pour signaler un abus d’un utilisateur ou d’un objet mis en vente qui porte atteinte aux autres utilisateurs du site et/ou qui ne respecte pas les conditions de </w:t>
-      </w:r>
-      <w:proofErr w:type="spellStart"/>
-      <w:r>
-        <w:rPr>
-          <w:sz w:val="32"/>
-          <w:szCs w:val="32"/>
-        </w:rPr>
-        <w:t>BidBay</w:t>
-      </w:r>
-      <w:proofErr w:type="spellEnd"/>
-      <w:r>
-        <w:rPr>
-          <w:sz w:val="32"/>
-          <w:szCs w:val="32"/>
-        </w:rPr>
-        <w:t>.</w:t>
+        <w:t xml:space="preserve"> icone pour signaler un abus d’un utilisateur ou d’un objet mis en vente qui porte atteinte aux autres utilisateurs du site et/ou qui ne respecte pas les conditions de BidBay.</w:t>
       </w:r>
       <w:r>
         <w:rPr>
@@ -1929,7 +1881,7 @@
 </file>
 
 <file path=word/endnotes.xml><?xml version="1.0" encoding="utf-8"?>
-<w:endnotes xmlns:wpc="http://schemas.microsoft.com/office/word/2010/wordprocessingCanvas" xmlns:mc="http://schemas.openxmlformats.org/markup-compatibility/2006" xmlns:o="urn:schemas-microsoft-com:office:office" xmlns:r="http://schemas.openxmlformats.org/officeDocument/2006/relationships" xmlns:m="http://schemas.openxmlformats.org/officeDocument/2006/math" xmlns:v="urn:schemas-microsoft-com:vml" xmlns:wp14="http://schemas.microsoft.com/office/word/2010/wordprocessingDrawing" xmlns:wp="http://schemas.openxmlformats.org/drawingml/2006/wordprocessingDrawing" xmlns:w10="urn:schemas-microsoft-com:office:word" xmlns:w="http://schemas.openxmlformats.org/wordprocessingml/2006/main" xmlns:w14="http://schemas.microsoft.com/office/word/2010/wordml" xmlns:w15="http://schemas.microsoft.com/office/word/2012/wordml" xmlns:wpg="http://schemas.microsoft.com/office/word/2010/wordprocessingGroup" xmlns:wpi="http://schemas.microsoft.com/office/word/2010/wordprocessingInk" xmlns:wne="http://schemas.microsoft.com/office/word/2006/wordml" xmlns:wps="http://schemas.microsoft.com/office/word/2010/wordprocessingShape" mc:Ignorable="w14 w15 wp14">
+<w:endnotes xmlns:ve="http://schemas.openxmlformats.org/markup-compatibility/2006" xmlns:o="urn:schemas-microsoft-com:office:office" xmlns:r="http://schemas.openxmlformats.org/officeDocument/2006/relationships" xmlns:m="http://schemas.openxmlformats.org/officeDocument/2006/math" xmlns:v="urn:schemas-microsoft-com:vml" xmlns:wp="http://schemas.openxmlformats.org/drawingml/2006/wordprocessingDrawing" xmlns:w10="urn:schemas-microsoft-com:office:word" xmlns:w="http://schemas.openxmlformats.org/wordprocessingml/2006/main" xmlns:wne="http://schemas.microsoft.com/office/word/2006/wordml">
   <w:endnote w:type="separator" w:id="-1">
     <w:p>
       <w:pPr>
@@ -1954,7 +1906,7 @@
 </file>
 
 <file path=word/footer1.xml><?xml version="1.0" encoding="utf-8"?>
-<w:ftr xmlns:wpc="http://schemas.microsoft.com/office/word/2010/wordprocessingCanvas" xmlns:mc="http://schemas.openxmlformats.org/markup-compatibility/2006" xmlns:o="urn:schemas-microsoft-com:office:office" xmlns:r="http://schemas.openxmlformats.org/officeDocument/2006/relationships" xmlns:m="http://schemas.openxmlformats.org/officeDocument/2006/math" xmlns:v="urn:schemas-microsoft-com:vml" xmlns:wp14="http://schemas.microsoft.com/office/word/2010/wordprocessingDrawing" xmlns:wp="http://schemas.openxmlformats.org/drawingml/2006/wordprocessingDrawing" xmlns:w10="urn:schemas-microsoft-com:office:word" xmlns:w="http://schemas.openxmlformats.org/wordprocessingml/2006/main" xmlns:w14="http://schemas.microsoft.com/office/word/2010/wordml" xmlns:w15="http://schemas.microsoft.com/office/word/2012/wordml" xmlns:wpg="http://schemas.microsoft.com/office/word/2010/wordprocessingGroup" xmlns:wpi="http://schemas.microsoft.com/office/word/2010/wordprocessingInk" xmlns:wne="http://schemas.microsoft.com/office/word/2006/wordml" xmlns:wps="http://schemas.microsoft.com/office/word/2010/wordprocessingShape" mc:Ignorable="w14 w15 wp14">
+<w:ftr xmlns:ve="http://schemas.openxmlformats.org/markup-compatibility/2006" xmlns:o="urn:schemas-microsoft-com:office:office" xmlns:r="http://schemas.openxmlformats.org/officeDocument/2006/relationships" xmlns:m="http://schemas.openxmlformats.org/officeDocument/2006/math" xmlns:v="urn:schemas-microsoft-com:vml" xmlns:wp="http://schemas.openxmlformats.org/drawingml/2006/wordprocessingDrawing" xmlns:w10="urn:schemas-microsoft-com:office:word" xmlns:w="http://schemas.openxmlformats.org/wordprocessingml/2006/main" xmlns:wne="http://schemas.microsoft.com/office/word/2006/wordml">
   <w:sdt>
     <w:sdtPr>
       <w:id w:val="-1034722924"/>
@@ -1963,7 +1915,6 @@
         <w:docPartUnique/>
       </w:docPartObj>
     </w:sdtPr>
-    <w:sdtEndPr/>
     <w:sdtContent>
       <w:p>
         <w:pPr>
@@ -1983,7 +1934,7 @@
           <w:rPr>
             <w:noProof/>
           </w:rPr>
-          <w:t>5</w:t>
+          <w:t>1</w:t>
         </w:r>
         <w:r>
           <w:fldChar w:fldCharType="end"/>
@@ -2000,7 +1951,7 @@
 </file>
 
 <file path=word/footnotes.xml><?xml version="1.0" encoding="utf-8"?>
-<w:footnotes xmlns:wpc="http://schemas.microsoft.com/office/word/2010/wordprocessingCanvas" xmlns:mc="http://schemas.openxmlformats.org/markup-compatibility/2006" xmlns:o="urn:schemas-microsoft-com:office:office" xmlns:r="http://schemas.openxmlformats.org/officeDocument/2006/relationships" xmlns:m="http://schemas.openxmlformats.org/officeDocument/2006/math" xmlns:v="urn:schemas-microsoft-com:vml" xmlns:wp14="http://schemas.microsoft.com/office/word/2010/wordprocessingDrawing" xmlns:wp="http://schemas.openxmlformats.org/drawingml/2006/wordprocessingDrawing" xmlns:w10="urn:schemas-microsoft-com:office:word" xmlns:w="http://schemas.openxmlformats.org/wordprocessingml/2006/main" xmlns:w14="http://schemas.microsoft.com/office/word/2010/wordml" xmlns:w15="http://schemas.microsoft.com/office/word/2012/wordml" xmlns:wpg="http://schemas.microsoft.com/office/word/2010/wordprocessingGroup" xmlns:wpi="http://schemas.microsoft.com/office/word/2010/wordprocessingInk" xmlns:wne="http://schemas.microsoft.com/office/word/2006/wordml" xmlns:wps="http://schemas.microsoft.com/office/word/2010/wordprocessingShape" mc:Ignorable="w14 w15 wp14">
+<w:footnotes xmlns:ve="http://schemas.openxmlformats.org/markup-compatibility/2006" xmlns:o="urn:schemas-microsoft-com:office:office" xmlns:r="http://schemas.openxmlformats.org/officeDocument/2006/relationships" xmlns:m="http://schemas.openxmlformats.org/officeDocument/2006/math" xmlns:v="urn:schemas-microsoft-com:vml" xmlns:wp="http://schemas.openxmlformats.org/drawingml/2006/wordprocessingDrawing" xmlns:w10="urn:schemas-microsoft-com:office:word" xmlns:w="http://schemas.openxmlformats.org/wordprocessingml/2006/main" xmlns:wne="http://schemas.microsoft.com/office/word/2006/wordml">
   <w:footnote w:type="separator" w:id="-1">
     <w:p>
       <w:pPr>
@@ -2025,7 +1976,7 @@
 </file>
 
 <file path=word/numbering.xml><?xml version="1.0" encoding="utf-8"?>
-<w:numbering xmlns:wpc="http://schemas.microsoft.com/office/word/2010/wordprocessingCanvas" xmlns:mc="http://schemas.openxmlformats.org/markup-compatibility/2006" xmlns:o="urn:schemas-microsoft-com:office:office" xmlns:r="http://schemas.openxmlformats.org/officeDocument/2006/relationships" xmlns:m="http://schemas.openxmlformats.org/officeDocument/2006/math" xmlns:v="urn:schemas-microsoft-com:vml" xmlns:wp14="http://schemas.microsoft.com/office/word/2010/wordprocessingDrawing" xmlns:wp="http://schemas.openxmlformats.org/drawingml/2006/wordprocessingDrawing" xmlns:w10="urn:schemas-microsoft-com:office:word" xmlns:w="http://schemas.openxmlformats.org/wordprocessingml/2006/main" xmlns:w14="http://schemas.microsoft.com/office/word/2010/wordml" xmlns:w15="http://schemas.microsoft.com/office/word/2012/wordml" xmlns:wpg="http://schemas.microsoft.com/office/word/2010/wordprocessingGroup" xmlns:wpi="http://schemas.microsoft.com/office/word/2010/wordprocessingInk" xmlns:wne="http://schemas.microsoft.com/office/word/2006/wordml" xmlns:wps="http://schemas.microsoft.com/office/word/2010/wordprocessingShape" mc:Ignorable="w14 w15 wp14">
+<w:numbering xmlns:ve="http://schemas.openxmlformats.org/markup-compatibility/2006" xmlns:o="urn:schemas-microsoft-com:office:office" xmlns:r="http://schemas.openxmlformats.org/officeDocument/2006/relationships" xmlns:m="http://schemas.openxmlformats.org/officeDocument/2006/math" xmlns:v="urn:schemas-microsoft-com:vml" xmlns:wp="http://schemas.openxmlformats.org/drawingml/2006/wordprocessingDrawing" xmlns:w10="urn:schemas-microsoft-com:office:word" xmlns:w="http://schemas.openxmlformats.org/wordprocessingml/2006/main" xmlns:wne="http://schemas.microsoft.com/office/word/2006/wordml">
   <w:abstractNum w:abstractNumId="0">
     <w:nsid w:val="65361450"/>
     <w:multiLevelType w:val="hybridMultilevel"/>
@@ -2119,7 +2070,7 @@
 </file>
 
 <file path=word/styles.xml><?xml version="1.0" encoding="utf-8"?>
-<w:styles xmlns:mc="http://schemas.openxmlformats.org/markup-compatibility/2006" xmlns:r="http://schemas.openxmlformats.org/officeDocument/2006/relationships" xmlns:w="http://schemas.openxmlformats.org/wordprocessingml/2006/main" xmlns:w14="http://schemas.microsoft.com/office/word/2010/wordml" xmlns:w15="http://schemas.microsoft.com/office/word/2012/wordml" mc:Ignorable="w14 w15">
+<w:styles xmlns:r="http://schemas.openxmlformats.org/officeDocument/2006/relationships" xmlns:w="http://schemas.openxmlformats.org/wordprocessingml/2006/main">
   <w:docDefaults>
     <w:rPrDefault>
       <w:rPr>
@@ -2135,378 +2086,144 @@
       </w:pPr>
     </w:pPrDefault>
   </w:docDefaults>
-  <w:latentStyles w:defLockedState="0" w:defUIPriority="99" w:defSemiHidden="0" w:defUnhideWhenUsed="0" w:defQFormat="0" w:count="371">
-    <w:lsdException w:name="Normal" w:uiPriority="0" w:qFormat="1"/>
-    <w:lsdException w:name="heading 1" w:uiPriority="9" w:qFormat="1"/>
-    <w:lsdException w:name="heading 2" w:semiHidden="1" w:uiPriority="9" w:unhideWhenUsed="1" w:qFormat="1"/>
-    <w:lsdException w:name="heading 3" w:semiHidden="1" w:uiPriority="9" w:unhideWhenUsed="1" w:qFormat="1"/>
-    <w:lsdException w:name="heading 4" w:semiHidden="1" w:uiPriority="9" w:unhideWhenUsed="1" w:qFormat="1"/>
-    <w:lsdException w:name="heading 5" w:semiHidden="1" w:uiPriority="9" w:unhideWhenUsed="1" w:qFormat="1"/>
-    <w:lsdException w:name="heading 6" w:semiHidden="1" w:uiPriority="9" w:unhideWhenUsed="1" w:qFormat="1"/>
-    <w:lsdException w:name="heading 7" w:semiHidden="1" w:uiPriority="9" w:unhideWhenUsed="1" w:qFormat="1"/>
-    <w:lsdException w:name="heading 8" w:semiHidden="1" w:uiPriority="9" w:unhideWhenUsed="1" w:qFormat="1"/>
-    <w:lsdException w:name="heading 9" w:semiHidden="1" w:uiPriority="9" w:unhideWhenUsed="1" w:qFormat="1"/>
-    <w:lsdException w:name="index 1" w:semiHidden="1" w:unhideWhenUsed="1"/>
-    <w:lsdException w:name="index 2" w:semiHidden="1" w:unhideWhenUsed="1"/>
-    <w:lsdException w:name="index 3" w:semiHidden="1" w:unhideWhenUsed="1"/>
-    <w:lsdException w:name="index 4" w:semiHidden="1" w:unhideWhenUsed="1"/>
-    <w:lsdException w:name="index 5" w:semiHidden="1" w:unhideWhenUsed="1"/>
-    <w:lsdException w:name="index 6" w:semiHidden="1" w:unhideWhenUsed="1"/>
-    <w:lsdException w:name="index 7" w:semiHidden="1" w:unhideWhenUsed="1"/>
-    <w:lsdException w:name="index 8" w:semiHidden="1" w:unhideWhenUsed="1"/>
-    <w:lsdException w:name="index 9" w:semiHidden="1" w:unhideWhenUsed="1"/>
-    <w:lsdException w:name="toc 1" w:semiHidden="1" w:uiPriority="39" w:unhideWhenUsed="1"/>
-    <w:lsdException w:name="toc 2" w:semiHidden="1" w:uiPriority="39" w:unhideWhenUsed="1"/>
-    <w:lsdException w:name="toc 3" w:semiHidden="1" w:uiPriority="39" w:unhideWhenUsed="1"/>
-    <w:lsdException w:name="toc 4" w:semiHidden="1" w:uiPriority="39" w:unhideWhenUsed="1"/>
-    <w:lsdException w:name="toc 5" w:semiHidden="1" w:uiPriority="39" w:unhideWhenUsed="1"/>
-    <w:lsdException w:name="toc 6" w:semiHidden="1" w:uiPriority="39" w:unhideWhenUsed="1"/>
-    <w:lsdException w:name="toc 7" w:semiHidden="1" w:uiPriority="39" w:unhideWhenUsed="1"/>
-    <w:lsdException w:name="toc 8" w:semiHidden="1" w:uiPriority="39" w:unhideWhenUsed="1"/>
-    <w:lsdException w:name="toc 9" w:semiHidden="1" w:uiPriority="39" w:unhideWhenUsed="1"/>
-    <w:lsdException w:name="Normal Indent" w:semiHidden="1" w:unhideWhenUsed="1"/>
-    <w:lsdException w:name="footnote text" w:semiHidden="1" w:unhideWhenUsed="1"/>
-    <w:lsdException w:name="annotation text" w:semiHidden="1" w:unhideWhenUsed="1"/>
-    <w:lsdException w:name="header" w:semiHidden="1" w:unhideWhenUsed="1"/>
-    <w:lsdException w:name="footer" w:semiHidden="1" w:unhideWhenUsed="1"/>
-    <w:lsdException w:name="index heading" w:semiHidden="1" w:unhideWhenUsed="1"/>
-    <w:lsdException w:name="caption" w:semiHidden="1" w:uiPriority="35" w:unhideWhenUsed="1" w:qFormat="1"/>
-    <w:lsdException w:name="table of figures" w:semiHidden="1" w:unhideWhenUsed="1"/>
-    <w:lsdException w:name="envelope address" w:semiHidden="1" w:unhideWhenUsed="1"/>
-    <w:lsdException w:name="envelope return" w:semiHidden="1" w:unhideWhenUsed="1"/>
-    <w:lsdException w:name="footnote reference" w:semiHidden="1" w:unhideWhenUsed="1"/>
-    <w:lsdException w:name="annotation reference" w:semiHidden="1" w:unhideWhenUsed="1"/>
-    <w:lsdException w:name="line number" w:semiHidden="1" w:unhideWhenUsed="1"/>
-    <w:lsdException w:name="page number" w:semiHidden="1" w:unhideWhenUsed="1"/>
-    <w:lsdException w:name="endnote reference" w:semiHidden="1" w:unhideWhenUsed="1"/>
-    <w:lsdException w:name="endnote text" w:semiHidden="1" w:unhideWhenUsed="1"/>
-    <w:lsdException w:name="table of authorities" w:semiHidden="1" w:unhideWhenUsed="1"/>
-    <w:lsdException w:name="macro" w:semiHidden="1" w:unhideWhenUsed="1"/>
-    <w:lsdException w:name="toa heading" w:semiHidden="1" w:unhideWhenUsed="1"/>
-    <w:lsdException w:name="List" w:semiHidden="1" w:unhideWhenUsed="1"/>
-    <w:lsdException w:name="List Bullet" w:semiHidden="1" w:unhideWhenUsed="1"/>
-    <w:lsdException w:name="List Number" w:semiHidden="1" w:unhideWhenUsed="1"/>
-    <w:lsdException w:name="List 2" w:semiHidden="1" w:unhideWhenUsed="1"/>
-    <w:lsdException w:name="List 3" w:semiHidden="1" w:unhideWhenUsed="1"/>
-    <w:lsdException w:name="List 4" w:semiHidden="1" w:unhideWhenUsed="1"/>
-    <w:lsdException w:name="List 5" w:semiHidden="1" w:unhideWhenUsed="1"/>
-    <w:lsdException w:name="List Bullet 2" w:semiHidden="1" w:unhideWhenUsed="1"/>
-    <w:lsdException w:name="List Bullet 3" w:semiHidden="1" w:unhideWhenUsed="1"/>
-    <w:lsdException w:name="List Bullet 4" w:semiHidden="1" w:unhideWhenUsed="1"/>
-    <w:lsdException w:name="List Bullet 5" w:semiHidden="1" w:unhideWhenUsed="1"/>
-    <w:lsdException w:name="List Number 2" w:semiHidden="1" w:unhideWhenUsed="1"/>
-    <w:lsdException w:name="List Number 3" w:semiHidden="1" w:unhideWhenUsed="1"/>
-    <w:lsdException w:name="List Number 4" w:semiHidden="1" w:unhideWhenUsed="1"/>
-    <w:lsdException w:name="List Number 5" w:semiHidden="1" w:unhideWhenUsed="1"/>
-    <w:lsdException w:name="Title" w:uiPriority="10" w:qFormat="1"/>
-    <w:lsdException w:name="Closing" w:semiHidden="1" w:unhideWhenUsed="1"/>
-    <w:lsdException w:name="Signature" w:semiHidden="1" w:unhideWhenUsed="1"/>
-    <w:lsdException w:name="Default Paragraph Font" w:semiHidden="1" w:uiPriority="1" w:unhideWhenUsed="1"/>
-    <w:lsdException w:name="Body Text" w:semiHidden="1" w:unhideWhenUsed="1"/>
-    <w:lsdException w:name="Body Text Indent" w:semiHidden="1" w:unhideWhenUsed="1"/>
-    <w:lsdException w:name="List Continue" w:semiHidden="1" w:unhideWhenUsed="1"/>
-    <w:lsdException w:name="List Continue 2" w:semiHidden="1" w:unhideWhenUsed="1"/>
-    <w:lsdException w:name="List Continue 3" w:semiHidden="1" w:unhideWhenUsed="1"/>
-    <w:lsdException w:name="List Continue 4" w:semiHidden="1" w:unhideWhenUsed="1"/>
-    <w:lsdException w:name="List Continue 5" w:semiHidden="1" w:unhideWhenUsed="1"/>
-    <w:lsdException w:name="Message Header" w:semiHidden="1" w:unhideWhenUsed="1"/>
-    <w:lsdException w:name="Subtitle" w:uiPriority="11" w:qFormat="1"/>
-    <w:lsdException w:name="Salutation" w:semiHidden="1" w:unhideWhenUsed="1"/>
-    <w:lsdException w:name="Date" w:semiHidden="1" w:unhideWhenUsed="1"/>
-    <w:lsdException w:name="Body Text First Indent" w:semiHidden="1" w:unhideWhenUsed="1"/>
-    <w:lsdException w:name="Body Text First Indent 2" w:semiHidden="1" w:unhideWhenUsed="1"/>
-    <w:lsdException w:name="Note Heading" w:semiHidden="1" w:unhideWhenUsed="1"/>
-    <w:lsdException w:name="Body Text 2" w:semiHidden="1" w:unhideWhenUsed="1"/>
-    <w:lsdException w:name="Body Text 3" w:semiHidden="1" w:unhideWhenUsed="1"/>
-    <w:lsdException w:name="Body Text Indent 2" w:semiHidden="1" w:unhideWhenUsed="1"/>
-    <w:lsdException w:name="Body Text Indent 3" w:semiHidden="1" w:unhideWhenUsed="1"/>
-    <w:lsdException w:name="Block Text" w:semiHidden="1" w:unhideWhenUsed="1"/>
-    <w:lsdException w:name="Hyperlink" w:semiHidden="1" w:unhideWhenUsed="1"/>
-    <w:lsdException w:name="FollowedHyperlink" w:semiHidden="1" w:unhideWhenUsed="1"/>
-    <w:lsdException w:name="Strong" w:uiPriority="22" w:qFormat="1"/>
-    <w:lsdException w:name="Emphasis" w:uiPriority="20" w:qFormat="1"/>
-    <w:lsdException w:name="Document Map" w:semiHidden="1" w:unhideWhenUsed="1"/>
-    <w:lsdException w:name="Plain Text" w:semiHidden="1" w:unhideWhenUsed="1"/>
-    <w:lsdException w:name="E-mail Signature" w:semiHidden="1" w:unhideWhenUsed="1"/>
-    <w:lsdException w:name="HTML Top of Form" w:semiHidden="1" w:unhideWhenUsed="1"/>
-    <w:lsdException w:name="HTML Bottom of Form" w:semiHidden="1" w:unhideWhenUsed="1"/>
-    <w:lsdException w:name="Normal (Web)" w:semiHidden="1" w:unhideWhenUsed="1"/>
-    <w:lsdException w:name="HTML Acronym" w:semiHidden="1" w:unhideWhenUsed="1"/>
-    <w:lsdException w:name="HTML Address" w:semiHidden="1" w:unhideWhenUsed="1"/>
-    <w:lsdException w:name="HTML Cite" w:semiHidden="1" w:unhideWhenUsed="1"/>
-    <w:lsdException w:name="HTML Code" w:semiHidden="1" w:unhideWhenUsed="1"/>
-    <w:lsdException w:name="HTML Definition" w:semiHidden="1" w:unhideWhenUsed="1"/>
-    <w:lsdException w:name="HTML Keyboard" w:semiHidden="1" w:unhideWhenUsed="1"/>
-    <w:lsdException w:name="HTML Preformatted" w:semiHidden="1" w:unhideWhenUsed="1"/>
-    <w:lsdException w:name="HTML Sample" w:semiHidden="1" w:unhideWhenUsed="1"/>
-    <w:lsdException w:name="HTML Typewriter" w:semiHidden="1" w:unhideWhenUsed="1"/>
-    <w:lsdException w:name="HTML Variable" w:semiHidden="1" w:unhideWhenUsed="1"/>
-    <w:lsdException w:name="Normal Table" w:semiHidden="1" w:unhideWhenUsed="1"/>
-    <w:lsdException w:name="annotation subject" w:semiHidden="1" w:unhideWhenUsed="1"/>
-    <w:lsdException w:name="No List" w:semiHidden="1" w:unhideWhenUsed="1"/>
-    <w:lsdException w:name="Outline List 1" w:semiHidden="1" w:unhideWhenUsed="1"/>
-    <w:lsdException w:name="Outline List 2" w:semiHidden="1" w:unhideWhenUsed="1"/>
-    <w:lsdException w:name="Outline List 3" w:semiHidden="1" w:unhideWhenUsed="1"/>
-    <w:lsdException w:name="Table Simple 1" w:semiHidden="1" w:unhideWhenUsed="1"/>
-    <w:lsdException w:name="Table Simple 2" w:semiHidden="1" w:unhideWhenUsed="1"/>
-    <w:lsdException w:name="Table Simple 3" w:semiHidden="1" w:unhideWhenUsed="1"/>
-    <w:lsdException w:name="Table Classic 1" w:semiHidden="1" w:unhideWhenUsed="1"/>
-    <w:lsdException w:name="Table Classic 2" w:semiHidden="1" w:unhideWhenUsed="1"/>
-    <w:lsdException w:name="Table Classic 3" w:semiHidden="1" w:unhideWhenUsed="1"/>
-    <w:lsdException w:name="Table Classic 4" w:semiHidden="1" w:unhideWhenUsed="1"/>
-    <w:lsdException w:name="Table Colorful 1" w:semiHidden="1" w:unhideWhenUsed="1"/>
-    <w:lsdException w:name="Table Colorful 2" w:semiHidden="1" w:unhideWhenUsed="1"/>
-    <w:lsdException w:name="Table Colorful 3" w:semiHidden="1" w:unhideWhenUsed="1"/>
-    <w:lsdException w:name="Table Columns 1" w:semiHidden="1" w:unhideWhenUsed="1"/>
-    <w:lsdException w:name="Table Columns 2" w:semiHidden="1" w:unhideWhenUsed="1"/>
-    <w:lsdException w:name="Table Columns 3" w:semiHidden="1" w:unhideWhenUsed="1"/>
-    <w:lsdException w:name="Table Columns 4" w:semiHidden="1" w:unhideWhenUsed="1"/>
-    <w:lsdException w:name="Table Columns 5" w:semiHidden="1" w:unhideWhenUsed="1"/>
-    <w:lsdException w:name="Table Grid 1" w:semiHidden="1" w:unhideWhenUsed="1"/>
-    <w:lsdException w:name="Table Grid 2" w:semiHidden="1" w:unhideWhenUsed="1"/>
-    <w:lsdException w:name="Table Grid 3" w:semiHidden="1" w:unhideWhenUsed="1"/>
-    <w:lsdException w:name="Table Grid 4" w:semiHidden="1" w:unhideWhenUsed="1"/>
-    <w:lsdException w:name="Table Grid 5" w:semiHidden="1" w:unhideWhenUsed="1"/>
-    <w:lsdException w:name="Table Grid 6" w:semiHidden="1" w:unhideWhenUsed="1"/>
-    <w:lsdException w:name="Table Grid 7" w:semiHidden="1" w:unhideWhenUsed="1"/>
-    <w:lsdException w:name="Table Grid 8" w:semiHidden="1" w:unhideWhenUsed="1"/>
-    <w:lsdException w:name="Table List 1" w:semiHidden="1" w:unhideWhenUsed="1"/>
-    <w:lsdException w:name="Table List 2" w:semiHidden="1" w:unhideWhenUsed="1"/>
-    <w:lsdException w:name="Table List 3" w:semiHidden="1" w:unhideWhenUsed="1"/>
-    <w:lsdException w:name="Table List 4" w:semiHidden="1" w:unhideWhenUsed="1"/>
-    <w:lsdException w:name="Table List 5" w:semiHidden="1" w:unhideWhenUsed="1"/>
-    <w:lsdException w:name="Table List 6" w:semiHidden="1" w:unhideWhenUsed="1"/>
-    <w:lsdException w:name="Table List 7" w:semiHidden="1" w:unhideWhenUsed="1"/>
-    <w:lsdException w:name="Table List 8" w:semiHidden="1" w:unhideWhenUsed="1"/>
-    <w:lsdException w:name="Table 3D effects 1" w:semiHidden="1" w:unhideWhenUsed="1"/>
-    <w:lsdException w:name="Table 3D effects 2" w:semiHidden="1" w:unhideWhenUsed="1"/>
-    <w:lsdException w:name="Table 3D effects 3" w:semiHidden="1" w:unhideWhenUsed="1"/>
-    <w:lsdException w:name="Table Contemporary" w:semiHidden="1" w:unhideWhenUsed="1"/>
-    <w:lsdException w:name="Table Elegant" w:semiHidden="1" w:unhideWhenUsed="1"/>
-    <w:lsdException w:name="Table Professional" w:semiHidden="1" w:unhideWhenUsed="1"/>
-    <w:lsdException w:name="Table Subtle 1" w:semiHidden="1" w:unhideWhenUsed="1"/>
-    <w:lsdException w:name="Table Subtle 2" w:semiHidden="1" w:unhideWhenUsed="1"/>
-    <w:lsdException w:name="Table Web 1" w:semiHidden="1" w:unhideWhenUsed="1"/>
-    <w:lsdException w:name="Table Web 2" w:semiHidden="1" w:unhideWhenUsed="1"/>
-    <w:lsdException w:name="Table Web 3" w:semiHidden="1" w:unhideWhenUsed="1"/>
-    <w:lsdException w:name="Balloon Text" w:semiHidden="1" w:unhideWhenUsed="1"/>
-    <w:lsdException w:name="Table Grid" w:uiPriority="39"/>
-    <w:lsdException w:name="Table Theme" w:semiHidden="1" w:unhideWhenUsed="1"/>
-    <w:lsdException w:name="Placeholder Text" w:semiHidden="1"/>
-    <w:lsdException w:name="No Spacing" w:uiPriority="1" w:qFormat="1"/>
-    <w:lsdException w:name="Light Shading" w:uiPriority="60"/>
-    <w:lsdException w:name="Light List" w:uiPriority="61"/>
-    <w:lsdException w:name="Light Grid" w:uiPriority="62"/>
-    <w:lsdException w:name="Medium Shading 1" w:uiPriority="63"/>
-    <w:lsdException w:name="Medium Shading 2" w:uiPriority="64"/>
-    <w:lsdException w:name="Medium List 1" w:uiPriority="65"/>
-    <w:lsdException w:name="Medium List 2" w:uiPriority="66"/>
-    <w:lsdException w:name="Medium Grid 1" w:uiPriority="67"/>
-    <w:lsdException w:name="Medium Grid 2" w:uiPriority="68"/>
-    <w:lsdException w:name="Medium Grid 3" w:uiPriority="69"/>
-    <w:lsdException w:name="Dark List" w:uiPriority="70"/>
-    <w:lsdException w:name="Colorful Shading" w:uiPriority="71"/>
-    <w:lsdException w:name="Colorful List" w:uiPriority="72"/>
-    <w:lsdException w:name="Colorful Grid" w:uiPriority="73"/>
-    <w:lsdException w:name="Light Shading Accent 1" w:uiPriority="60"/>
-    <w:lsdException w:name="Light List Accent 1" w:uiPriority="61"/>
-    <w:lsdException w:name="Light Grid Accent 1" w:uiPriority="62"/>
-    <w:lsdException w:name="Medium Shading 1 Accent 1" w:uiPriority="63"/>
-    <w:lsdException w:name="Medium Shading 2 Accent 1" w:uiPriority="64"/>
-    <w:lsdException w:name="Medium List 1 Accent 1" w:uiPriority="65"/>
-    <w:lsdException w:name="Revision" w:semiHidden="1"/>
-    <w:lsdException w:name="List Paragraph" w:uiPriority="34" w:qFormat="1"/>
-    <w:lsdException w:name="Quote" w:uiPriority="29" w:qFormat="1"/>
-    <w:lsdException w:name="Intense Quote" w:uiPriority="30" w:qFormat="1"/>
-    <w:lsdException w:name="Medium List 2 Accent 1" w:uiPriority="66"/>
-    <w:lsdException w:name="Medium Grid 1 Accent 1" w:uiPriority="67"/>
-    <w:lsdException w:name="Medium Grid 2 Accent 1" w:uiPriority="68"/>
-    <w:lsdException w:name="Medium Grid 3 Accent 1" w:uiPriority="69"/>
-    <w:lsdException w:name="Dark List Accent 1" w:uiPriority="70"/>
-    <w:lsdException w:name="Colorful Shading Accent 1" w:uiPriority="71"/>
-    <w:lsdException w:name="Colorful List Accent 1" w:uiPriority="72"/>
-    <w:lsdException w:name="Colorful Grid Accent 1" w:uiPriority="73"/>
-    <w:lsdException w:name="Light Shading Accent 2" w:uiPriority="60"/>
-    <w:lsdException w:name="Light List Accent 2" w:uiPriority="61"/>
-    <w:lsdException w:name="Light Grid Accent 2" w:uiPriority="62"/>
-    <w:lsdException w:name="Medium Shading 1 Accent 2" w:uiPriority="63"/>
-    <w:lsdException w:name="Medium Shading 2 Accent 2" w:uiPriority="64"/>
-    <w:lsdException w:name="Medium List 1 Accent 2" w:uiPriority="65"/>
-    <w:lsdException w:name="Medium List 2 Accent 2" w:uiPriority="66"/>
-    <w:lsdException w:name="Medium Grid 1 Accent 2" w:uiPriority="67"/>
-    <w:lsdException w:name="Medium Grid 2 Accent 2" w:uiPriority="68"/>
-    <w:lsdException w:name="Medium Grid 3 Accent 2" w:uiPriority="69"/>
-    <w:lsdException w:name="Dark List Accent 2" w:uiPriority="70"/>
-    <w:lsdException w:name="Colorful Shading Accent 2" w:uiPriority="71"/>
-    <w:lsdException w:name="Colorful List Accent 2" w:uiPriority="72"/>
-    <w:lsdException w:name="Colorful Grid Accent 2" w:uiPriority="73"/>
-    <w:lsdException w:name="Light Shading Accent 3" w:uiPriority="60"/>
-    <w:lsdException w:name="Light List Accent 3" w:uiPriority="61"/>
-    <w:lsdException w:name="Light Grid Accent 3" w:uiPriority="62"/>
-    <w:lsdException w:name="Medium Shading 1 Accent 3" w:uiPriority="63"/>
-    <w:lsdException w:name="Medium Shading 2 Accent 3" w:uiPriority="64"/>
-    <w:lsdException w:name="Medium List 1 Accent 3" w:uiPriority="65"/>
-    <w:lsdException w:name="Medium List 2 Accent 3" w:uiPriority="66"/>
-    <w:lsdException w:name="Medium Grid 1 Accent 3" w:uiPriority="67"/>
-    <w:lsdException w:name="Medium Grid 2 Accent 3" w:uiPriority="68"/>
-    <w:lsdException w:name="Medium Grid 3 Accent 3" w:uiPriority="69"/>
-    <w:lsdException w:name="Dark List Accent 3" w:uiPriority="70"/>
-    <w:lsdException w:name="Colorful Shading Accent 3" w:uiPriority="71"/>
-    <w:lsdException w:name="Colorful List Accent 3" w:uiPriority="72"/>
-    <w:lsdException w:name="Colorful Grid Accent 3" w:uiPriority="73"/>
-    <w:lsdException w:name="Light Shading Accent 4" w:uiPriority="60"/>
-    <w:lsdException w:name="Light List Accent 4" w:uiPriority="61"/>
-    <w:lsdException w:name="Light Grid Accent 4" w:uiPriority="62"/>
-    <w:lsdException w:name="Medium Shading 1 Accent 4" w:uiPriority="63"/>
-    <w:lsdException w:name="Medium Shading 2 Accent 4" w:uiPriority="64"/>
-    <w:lsdException w:name="Medium List 1 Accent 4" w:uiPriority="65"/>
-    <w:lsdException w:name="Medium List 2 Accent 4" w:uiPriority="66"/>
-    <w:lsdException w:name="Medium Grid 1 Accent 4" w:uiPriority="67"/>
-    <w:lsdException w:name="Medium Grid 2 Accent 4" w:uiPriority="68"/>
-    <w:lsdException w:name="Medium Grid 3 Accent 4" w:uiPriority="69"/>
-    <w:lsdException w:name="Dark List Accent 4" w:uiPriority="70"/>
-    <w:lsdException w:name="Colorful Shading Accent 4" w:uiPriority="71"/>
-    <w:lsdException w:name="Colorful List Accent 4" w:uiPriority="72"/>
-    <w:lsdException w:name="Colorful Grid Accent 4" w:uiPriority="73"/>
-    <w:lsdException w:name="Light Shading Accent 5" w:uiPriority="60"/>
-    <w:lsdException w:name="Light List Accent 5" w:uiPriority="61"/>
-    <w:lsdException w:name="Light Grid Accent 5" w:uiPriority="62"/>
-    <w:lsdException w:name="Medium Shading 1 Accent 5" w:uiPriority="63"/>
-    <w:lsdException w:name="Medium Shading 2 Accent 5" w:uiPriority="64"/>
-    <w:lsdException w:name="Medium List 1 Accent 5" w:uiPriority="65"/>
-    <w:lsdException w:name="Medium List 2 Accent 5" w:uiPriority="66"/>
-    <w:lsdException w:name="Medium Grid 1 Accent 5" w:uiPriority="67"/>
-    <w:lsdException w:name="Medium Grid 2 Accent 5" w:uiPriority="68"/>
-    <w:lsdException w:name="Medium Grid 3 Accent 5" w:uiPriority="69"/>
-    <w:lsdException w:name="Dark List Accent 5" w:uiPriority="70"/>
-    <w:lsdException w:name="Colorful Shading Accent 5" w:uiPriority="71"/>
-    <w:lsdException w:name="Colorful List Accent 5" w:uiPriority="72"/>
-    <w:lsdException w:name="Colorful Grid Accent 5" w:uiPriority="73"/>
-    <w:lsdException w:name="Light Shading Accent 6" w:uiPriority="60"/>
-    <w:lsdException w:name="Light List Accent 6" w:uiPriority="61"/>
-    <w:lsdException w:name="Light Grid Accent 6" w:uiPriority="62"/>
-    <w:lsdException w:name="Medium Shading 1 Accent 6" w:uiPriority="63"/>
-    <w:lsdException w:name="Medium Shading 2 Accent 6" w:uiPriority="64"/>
-    <w:lsdException w:name="Medium List 1 Accent 6" w:uiPriority="65"/>
-    <w:lsdException w:name="Medium List 2 Accent 6" w:uiPriority="66"/>
-    <w:lsdException w:name="Medium Grid 1 Accent 6" w:uiPriority="67"/>
-    <w:lsdException w:name="Medium Grid 2 Accent 6" w:uiPriority="68"/>
-    <w:lsdException w:name="Medium Grid 3 Accent 6" w:uiPriority="69"/>
-    <w:lsdException w:name="Dark List Accent 6" w:uiPriority="70"/>
-    <w:lsdException w:name="Colorful Shading Accent 6" w:uiPriority="71"/>
-    <w:lsdException w:name="Colorful List Accent 6" w:uiPriority="72"/>
-    <w:lsdException w:name="Colorful Grid Accent 6" w:uiPriority="73"/>
-    <w:lsdException w:name="Subtle Emphasis" w:uiPriority="19" w:qFormat="1"/>
-    <w:lsdException w:name="Intense Emphasis" w:uiPriority="21" w:qFormat="1"/>
-    <w:lsdException w:name="Subtle Reference" w:uiPriority="31" w:qFormat="1"/>
-    <w:lsdException w:name="Intense Reference" w:uiPriority="32" w:qFormat="1"/>
-    <w:lsdException w:name="Book Title" w:uiPriority="33" w:qFormat="1"/>
-    <w:lsdException w:name="Bibliography" w:semiHidden="1" w:uiPriority="37" w:unhideWhenUsed="1"/>
-    <w:lsdException w:name="TOC Heading" w:semiHidden="1" w:uiPriority="39" w:unhideWhenUsed="1" w:qFormat="1"/>
-    <w:lsdException w:name="Plain Table 1" w:uiPriority="41"/>
-    <w:lsdException w:name="Plain Table 2" w:uiPriority="42"/>
-    <w:lsdException w:name="Plain Table 3" w:uiPriority="43"/>
-    <w:lsdException w:name="Plain Table 4" w:uiPriority="44"/>
-    <w:lsdException w:name="Plain Table 5" w:uiPriority="45"/>
-    <w:lsdException w:name="Grid Table Light" w:uiPriority="40"/>
-    <w:lsdException w:name="Grid Table 1 Light" w:uiPriority="46"/>
-    <w:lsdException w:name="Grid Table 2" w:uiPriority="47"/>
-    <w:lsdException w:name="Grid Table 3" w:uiPriority="48"/>
-    <w:lsdException w:name="Grid Table 4" w:uiPriority="49"/>
-    <w:lsdException w:name="Grid Table 5 Dark" w:uiPriority="50"/>
-    <w:lsdException w:name="Grid Table 6 Colorful" w:uiPriority="51"/>
-    <w:lsdException w:name="Grid Table 7 Colorful" w:uiPriority="52"/>
-    <w:lsdException w:name="Grid Table 1 Light Accent 1" w:uiPriority="46"/>
-    <w:lsdException w:name="Grid Table 2 Accent 1" w:uiPriority="47"/>
-    <w:lsdException w:name="Grid Table 3 Accent 1" w:uiPriority="48"/>
-    <w:lsdException w:name="Grid Table 4 Accent 1" w:uiPriority="49"/>
-    <w:lsdException w:name="Grid Table 5 Dark Accent 1" w:uiPriority="50"/>
-    <w:lsdException w:name="Grid Table 6 Colorful Accent 1" w:uiPriority="51"/>
-    <w:lsdException w:name="Grid Table 7 Colorful Accent 1" w:uiPriority="52"/>
-    <w:lsdException w:name="Grid Table 1 Light Accent 2" w:uiPriority="46"/>
-    <w:lsdException w:name="Grid Table 2 Accent 2" w:uiPriority="47"/>
-    <w:lsdException w:name="Grid Table 3 Accent 2" w:uiPriority="48"/>
-    <w:lsdException w:name="Grid Table 4 Accent 2" w:uiPriority="49"/>
-    <w:lsdException w:name="Grid Table 5 Dark Accent 2" w:uiPriority="50"/>
-    <w:lsdException w:name="Grid Table 6 Colorful Accent 2" w:uiPriority="51"/>
-    <w:lsdException w:name="Grid Table 7 Colorful Accent 2" w:uiPriority="52"/>
-    <w:lsdException w:name="Grid Table 1 Light Accent 3" w:uiPriority="46"/>
-    <w:lsdException w:name="Grid Table 2 Accent 3" w:uiPriority="47"/>
-    <w:lsdException w:name="Grid Table 3 Accent 3" w:uiPriority="48"/>
-    <w:lsdException w:name="Grid Table 4 Accent 3" w:uiPriority="49"/>
-    <w:lsdException w:name="Grid Table 5 Dark Accent 3" w:uiPriority="50"/>
-    <w:lsdException w:name="Grid Table 6 Colorful Accent 3" w:uiPriority="51"/>
-    <w:lsdException w:name="Grid Table 7 Colorful Accent 3" w:uiPriority="52"/>
-    <w:lsdException w:name="Grid Table 1 Light Accent 4" w:uiPriority="46"/>
-    <w:lsdException w:name="Grid Table 2 Accent 4" w:uiPriority="47"/>
-    <w:lsdException w:name="Grid Table 3 Accent 4" w:uiPriority="48"/>
-    <w:lsdException w:name="Grid Table 4 Accent 4" w:uiPriority="49"/>
-    <w:lsdException w:name="Grid Table 5 Dark Accent 4" w:uiPriority="50"/>
-    <w:lsdException w:name="Grid Table 6 Colorful Accent 4" w:uiPriority="51"/>
-    <w:lsdException w:name="Grid Table 7 Colorful Accent 4" w:uiPriority="52"/>
-    <w:lsdException w:name="Grid Table 1 Light Accent 5" w:uiPriority="46"/>
-    <w:lsdException w:name="Grid Table 2 Accent 5" w:uiPriority="47"/>
-    <w:lsdException w:name="Grid Table 3 Accent 5" w:uiPriority="48"/>
-    <w:lsdException w:name="Grid Table 4 Accent 5" w:uiPriority="49"/>
-    <w:lsdException w:name="Grid Table 5 Dark Accent 5" w:uiPriority="50"/>
-    <w:lsdException w:name="Grid Table 6 Colorful Accent 5" w:uiPriority="51"/>
-    <w:lsdException w:name="Grid Table 7 Colorful Accent 5" w:uiPriority="52"/>
-    <w:lsdException w:name="Grid Table 1 Light Accent 6" w:uiPriority="46"/>
-    <w:lsdException w:name="Grid Table 2 Accent 6" w:uiPriority="47"/>
-    <w:lsdException w:name="Grid Table 3 Accent 6" w:uiPriority="48"/>
-    <w:lsdException w:name="Grid Table 4 Accent 6" w:uiPriority="49"/>
-    <w:lsdException w:name="Grid Table 5 Dark Accent 6" w:uiPriority="50"/>
-    <w:lsdException w:name="Grid Table 6 Colorful Accent 6" w:uiPriority="51"/>
-    <w:lsdException w:name="Grid Table 7 Colorful Accent 6" w:uiPriority="52"/>
-    <w:lsdException w:name="List Table 1 Light" w:uiPriority="46"/>
-    <w:lsdException w:name="List Table 2" w:uiPriority="47"/>
-    <w:lsdException w:name="List Table 3" w:uiPriority="48"/>
-    <w:lsdException w:name="List Table 4" w:uiPriority="49"/>
-    <w:lsdException w:name="List Table 5 Dark" w:uiPriority="50"/>
-    <w:lsdException w:name="List Table 6 Colorful" w:uiPriority="51"/>
-    <w:lsdException w:name="List Table 7 Colorful" w:uiPriority="52"/>
-    <w:lsdException w:name="List Table 1 Light Accent 1" w:uiPriority="46"/>
-    <w:lsdException w:name="List Table 2 Accent 1" w:uiPriority="47"/>
-    <w:lsdException w:name="List Table 3 Accent 1" w:uiPriority="48"/>
-    <w:lsdException w:name="List Table 4 Accent 1" w:uiPriority="49"/>
-    <w:lsdException w:name="List Table 5 Dark Accent 1" w:uiPriority="50"/>
-    <w:lsdException w:name="List Table 6 Colorful Accent 1" w:uiPriority="51"/>
-    <w:lsdException w:name="List Table 7 Colorful Accent 1" w:uiPriority="52"/>
-    <w:lsdException w:name="List Table 1 Light Accent 2" w:uiPriority="46"/>
-    <w:lsdException w:name="List Table 2 Accent 2" w:uiPriority="47"/>
-    <w:lsdException w:name="List Table 3 Accent 2" w:uiPriority="48"/>
-    <w:lsdException w:name="List Table 4 Accent 2" w:uiPriority="49"/>
-    <w:lsdException w:name="List Table 5 Dark Accent 2" w:uiPriority="50"/>
-    <w:lsdException w:name="List Table 6 Colorful Accent 2" w:uiPriority="51"/>
-    <w:lsdException w:name="List Table 7 Colorful Accent 2" w:uiPriority="52"/>
-    <w:lsdException w:name="List Table 1 Light Accent 3" w:uiPriority="46"/>
-    <w:lsdException w:name="List Table 2 Accent 3" w:uiPriority="47"/>
-    <w:lsdException w:name="List Table 3 Accent 3" w:uiPriority="48"/>
-    <w:lsdException w:name="List Table 4 Accent 3" w:uiPriority="49"/>
-    <w:lsdException w:name="List Table 5 Dark Accent 3" w:uiPriority="50"/>
-    <w:lsdException w:name="List Table 6 Colorful Accent 3" w:uiPriority="51"/>
-    <w:lsdException w:name="List Table 7 Colorful Accent 3" w:uiPriority="52"/>
-    <w:lsdException w:name="List Table 1 Light Accent 4" w:uiPriority="46"/>
-    <w:lsdException w:name="List Table 2 Accent 4" w:uiPriority="47"/>
-    <w:lsdException w:name="List Table 3 Accent 4" w:uiPriority="48"/>
-    <w:lsdException w:name="List Table 4 Accent 4" w:uiPriority="49"/>
-    <w:lsdException w:name="List Table 5 Dark Accent 4" w:uiPriority="50"/>
-    <w:lsdException w:name="List Table 6 Colorful Accent 4" w:uiPriority="51"/>
-    <w:lsdException w:name="List Table 7 Colorful Accent 4" w:uiPriority="52"/>
-    <w:lsdException w:name="List Table 1 Light Accent 5" w:uiPriority="46"/>
-    <w:lsdException w:name="List Table 2 Accent 5" w:uiPriority="47"/>
-    <w:lsdException w:name="List Table 3 Accent 5" w:uiPriority="48"/>
-    <w:lsdException w:name="List Table 4 Accent 5" w:uiPriority="49"/>
-    <w:lsdException w:name="List Table 5 Dark Accent 5" w:uiPriority="50"/>
-    <w:lsdException w:name="List Table 6 Colorful Accent 5" w:uiPriority="51"/>
-    <w:lsdException w:name="List Table 7 Colorful Accent 5" w:uiPriority="52"/>
-    <w:lsdException w:name="List Table 1 Light Accent 6" w:uiPriority="46"/>
-    <w:lsdException w:name="List Table 2 Accent 6" w:uiPriority="47"/>
-    <w:lsdException w:name="List Table 3 Accent 6" w:uiPriority="48"/>
-    <w:lsdException w:name="List Table 4 Accent 6" w:uiPriority="49"/>
-    <w:lsdException w:name="List Table 5 Dark Accent 6" w:uiPriority="50"/>
-    <w:lsdException w:name="List Table 6 Colorful Accent 6" w:uiPriority="51"/>
-    <w:lsdException w:name="List Table 7 Colorful Accent 6" w:uiPriority="52"/>
+  <w:latentStyles w:defLockedState="0" w:defUIPriority="99" w:defSemiHidden="1" w:defUnhideWhenUsed="1" w:defQFormat="0" w:count="267">
+    <w:lsdException w:name="Normal" w:semiHidden="0" w:uiPriority="0" w:unhideWhenUsed="0" w:qFormat="1"/>
+    <w:lsdException w:name="heading 1" w:semiHidden="0" w:uiPriority="9" w:unhideWhenUsed="0" w:qFormat="1"/>
+    <w:lsdException w:name="heading 2" w:uiPriority="9" w:qFormat="1"/>
+    <w:lsdException w:name="heading 3" w:uiPriority="9" w:qFormat="1"/>
+    <w:lsdException w:name="heading 4" w:uiPriority="9" w:qFormat="1"/>
+    <w:lsdException w:name="heading 5" w:uiPriority="9" w:qFormat="1"/>
+    <w:lsdException w:name="heading 6" w:uiPriority="9" w:qFormat="1"/>
+    <w:lsdException w:name="heading 7" w:uiPriority="9" w:qFormat="1"/>
+    <w:lsdException w:name="heading 8" w:uiPriority="9" w:qFormat="1"/>
+    <w:lsdException w:name="heading 9" w:uiPriority="9" w:qFormat="1"/>
+    <w:lsdException w:name="toc 1" w:uiPriority="39"/>
+    <w:lsdException w:name="toc 2" w:uiPriority="39"/>
+    <w:lsdException w:name="toc 3" w:uiPriority="39"/>
+    <w:lsdException w:name="toc 4" w:uiPriority="39"/>
+    <w:lsdException w:name="toc 5" w:uiPriority="39"/>
+    <w:lsdException w:name="toc 6" w:uiPriority="39"/>
+    <w:lsdException w:name="toc 7" w:uiPriority="39"/>
+    <w:lsdException w:name="toc 8" w:uiPriority="39"/>
+    <w:lsdException w:name="toc 9" w:uiPriority="39"/>
+    <w:lsdException w:name="caption" w:uiPriority="35" w:qFormat="1"/>
+    <w:lsdException w:name="Title" w:semiHidden="0" w:uiPriority="10" w:unhideWhenUsed="0" w:qFormat="1"/>
+    <w:lsdException w:name="Default Paragraph Font" w:uiPriority="1"/>
+    <w:lsdException w:name="Subtitle" w:semiHidden="0" w:uiPriority="11" w:unhideWhenUsed="0" w:qFormat="1"/>
+    <w:lsdException w:name="Strong" w:semiHidden="0" w:uiPriority="22" w:unhideWhenUsed="0" w:qFormat="1"/>
+    <w:lsdException w:name="Emphasis" w:semiHidden="0" w:uiPriority="20" w:unhideWhenUsed="0" w:qFormat="1"/>
+    <w:lsdException w:name="Table Grid" w:semiHidden="0" w:uiPriority="39" w:unhideWhenUsed="0"/>
+    <w:lsdException w:name="Placeholder Text" w:unhideWhenUsed="0"/>
+    <w:lsdException w:name="No Spacing" w:semiHidden="0" w:uiPriority="1" w:unhideWhenUsed="0" w:qFormat="1"/>
+    <w:lsdException w:name="Light Shading" w:semiHidden="0" w:uiPriority="60" w:unhideWhenUsed="0"/>
+    <w:lsdException w:name="Light List" w:semiHidden="0" w:uiPriority="61" w:unhideWhenUsed="0"/>
+    <w:lsdException w:name="Light Grid" w:semiHidden="0" w:uiPriority="62" w:unhideWhenUsed="0"/>
+    <w:lsdException w:name="Medium Shading 1" w:semiHidden="0" w:uiPriority="63" w:unhideWhenUsed="0"/>
+    <w:lsdException w:name="Medium Shading 2" w:semiHidden="0" w:uiPriority="64" w:unhideWhenUsed="0"/>
+    <w:lsdException w:name="Medium List 1" w:semiHidden="0" w:uiPriority="65" w:unhideWhenUsed="0"/>
+    <w:lsdException w:name="Medium List 2" w:semiHidden="0" w:uiPriority="66" w:unhideWhenUsed="0"/>
+    <w:lsdException w:name="Medium Grid 1" w:semiHidden="0" w:uiPriority="67" w:unhideWhenUsed="0"/>
+    <w:lsdException w:name="Medium Grid 2" w:semiHidden="0" w:uiPriority="68" w:unhideWhenUsed="0"/>
+    <w:lsdException w:name="Medium Grid 3" w:semiHidden="0" w:uiPriority="69" w:unhideWhenUsed="0"/>
+    <w:lsdException w:name="Dark List" w:semiHidden="0" w:uiPriority="70" w:unhideWhenUsed="0"/>
+    <w:lsdException w:name="Colorful Shading" w:semiHidden="0" w:uiPriority="71" w:unhideWhenUsed="0"/>
+    <w:lsdException w:name="Colorful List" w:semiHidden="0" w:uiPriority="72" w:unhideWhenUsed="0"/>
+    <w:lsdException w:name="Colorful Grid" w:semiHidden="0" w:uiPriority="73" w:unhideWhenUsed="0"/>
+    <w:lsdException w:name="Light Shading Accent 1" w:semiHidden="0" w:uiPriority="60" w:unhideWhenUsed="0"/>
+    <w:lsdException w:name="Light List Accent 1" w:semiHidden="0" w:uiPriority="61" w:unhideWhenUsed="0"/>
+    <w:lsdException w:name="Light Grid Accent 1" w:semiHidden="0" w:uiPriority="62" w:unhideWhenUsed="0"/>
+    <w:lsdException w:name="Medium Shading 1 Accent 1" w:semiHidden="0" w:uiPriority="63" w:unhideWhenUsed="0"/>
+    <w:lsdException w:name="Medium Shading 2 Accent 1" w:semiHidden="0" w:uiPriority="64" w:unhideWhenUsed="0"/>
+    <w:lsdException w:name="Medium List 1 Accent 1" w:semiHidden="0" w:uiPriority="65" w:unhideWhenUsed="0"/>
+    <w:lsdException w:name="Revision" w:unhideWhenUsed="0"/>
+    <w:lsdException w:name="List Paragraph" w:semiHidden="0" w:uiPriority="34" w:unhideWhenUsed="0" w:qFormat="1"/>
+    <w:lsdException w:name="Quote" w:semiHidden="0" w:uiPriority="29" w:unhideWhenUsed="0" w:qFormat="1"/>
+    <w:lsdException w:name="Intense Quote" w:semiHidden="0" w:uiPriority="30" w:unhideWhenUsed="0" w:qFormat="1"/>
+    <w:lsdException w:name="Medium List 2 Accent 1" w:semiHidden="0" w:uiPriority="66" w:unhideWhenUsed="0"/>
+    <w:lsdException w:name="Medium Grid 1 Accent 1" w:semiHidden="0" w:uiPriority="67" w:unhideWhenUsed="0"/>
+    <w:lsdException w:name="Medium Grid 2 Accent 1" w:semiHidden="0" w:uiPriority="68" w:unhideWhenUsed="0"/>
+    <w:lsdException w:name="Medium Grid 3 Accent 1" w:semiHidden="0" w:uiPriority="69" w:unhideWhenUsed="0"/>
+    <w:lsdException w:name="Dark List Accent 1" w:semiHidden="0" w:uiPriority="70" w:unhideWhenUsed="0"/>
+    <w:lsdException w:name="Colorful Shading Accent 1" w:semiHidden="0" w:uiPriority="71" w:unhideWhenUsed="0"/>
+    <w:lsdException w:name="Colorful List Accent 1" w:semiHidden="0" w:uiPriority="72" w:unhideWhenUsed="0"/>
+    <w:lsdException w:name="Colorful Grid Accent 1" w:semiHidden="0" w:uiPriority="73" w:unhideWhenUsed="0"/>
+    <w:lsdException w:name="Light Shading Accent 2" w:semiHidden="0" w:uiPriority="60" w:unhideWhenUsed="0"/>
+    <w:lsdException w:name="Light List Accent 2" w:semiHidden="0" w:uiPriority="61" w:unhideWhenUsed="0"/>
+    <w:lsdException w:name="Light Grid Accent 2" w:semiHidden="0" w:uiPriority="62" w:unhideWhenUsed="0"/>
+    <w:lsdException w:name="Medium Shading 1 Accent 2" w:semiHidden="0" w:uiPriority="63" w:unhideWhenUsed="0"/>
+    <w:lsdException w:name="Medium Shading 2 Accent 2" w:semiHidden="0" w:uiPriority="64" w:unhideWhenUsed="0"/>
+    <w:lsdException w:name="Medium List 1 Accent 2" w:semiHidden="0" w:uiPriority="65" w:unhideWhenUsed="0"/>
+    <w:lsdException w:name="Medium List 2 Accent 2" w:semiHidden="0" w:uiPriority="66" w:unhideWhenUsed="0"/>
+    <w:lsdException w:name="Medium Grid 1 Accent 2" w:semiHidden="0" w:uiPriority="67" w:unhideWhenUsed="0"/>
+    <w:lsdException w:name="Medium Grid 2 Accent 2" w:semiHidden="0" w:uiPriority="68" w:unhideWhenUsed="0"/>
+    <w:lsdException w:name="Medium Grid 3 Accent 2" w:semiHidden="0" w:uiPriority="69" w:unhideWhenUsed="0"/>
+    <w:lsdException w:name="Dark List Accent 2" w:semiHidden="0" w:uiPriority="70" w:unhideWhenUsed="0"/>
+    <w:lsdException w:name="Colorful Shading Accent 2" w:semiHidden="0" w:uiPriority="71" w:unhideWhenUsed="0"/>
+    <w:lsdException w:name="Colorful List Accent 2" w:semiHidden="0" w:uiPriority="72" w:unhideWhenUsed="0"/>
+    <w:lsdException w:name="Colorful Grid Accent 2" w:semiHidden="0" w:uiPriority="73" w:unhideWhenUsed="0"/>
+    <w:lsdException w:name="Light Shading Accent 3" w:semiHidden="0" w:uiPriority="60" w:unhideWhenUsed="0"/>
+    <w:lsdException w:name="Light List Accent 3" w:semiHidden="0" w:uiPriority="61" w:unhideWhenUsed="0"/>
+    <w:lsdException w:name="Light Grid Accent 3" w:semiHidden="0" w:uiPriority="62" w:unhideWhenUsed="0"/>
+    <w:lsdException w:name="Medium Shading 1 Accent 3" w:semiHidden="0" w:uiPriority="63" w:unhideWhenUsed="0"/>
+    <w:lsdException w:name="Medium Shading 2 Accent 3" w:semiHidden="0" w:uiPriority="64" w:unhideWhenUsed="0"/>
+    <w:lsdException w:name="Medium List 1 Accent 3" w:semiHidden="0" w:uiPriority="65" w:unhideWhenUsed="0"/>
+    <w:lsdException w:name="Medium List 2 Accent 3" w:semiHidden="0" w:uiPriority="66" w:unhideWhenUsed="0"/>
+    <w:lsdException w:name="Medium Grid 1 Accent 3" w:semiHidden="0" w:uiPriority="67" w:unhideWhenUsed="0"/>
+    <w:lsdException w:name="Medium Grid 2 Accent 3" w:semiHidden="0" w:uiPriority="68" w:unhideWhenUsed="0"/>
+    <w:lsdException w:name="Medium Grid 3 Accent 3" w:semiHidden="0" w:uiPriority="69" w:unhideWhenUsed="0"/>
+    <w:lsdException w:name="Dark List Accent 3" w:semiHidden="0" w:uiPriority="70" w:unhideWhenUsed="0"/>
+    <w:lsdException w:name="Colorful Shading Accent 3" w:semiHidden="0" w:uiPriority="71" w:unhideWhenUsed="0"/>
+    <w:lsdException w:name="Colorful List Accent 3" w:semiHidden="0" w:uiPriority="72" w:unhideWhenUsed="0"/>
+    <w:lsdException w:name="Colorful Grid Accent 3" w:semiHidden="0" w:uiPriority="73" w:unhideWhenUsed="0"/>
+    <w:lsdException w:name="Light Shading Accent 4" w:semiHidden="0" w:uiPriority="60" w:unhideWhenUsed="0"/>
+    <w:lsdException w:name="Light List Accent 4" w:semiHidden="0" w:uiPriority="61" w:unhideWhenUsed="0"/>
+    <w:lsdException w:name="Light Grid Accent 4" w:semiHidden="0" w:uiPriority="62" w:unhideWhenUsed="0"/>
+    <w:lsdException w:name="Medium Shading 1 Accent 4" w:semiHidden="0" w:uiPriority="63" w:unhideWhenUsed="0"/>
+    <w:lsdException w:name="Medium Shading 2 Accent 4" w:semiHidden="0" w:uiPriority="64" w:unhideWhenUsed="0"/>
+    <w:lsdException w:name="Medium List 1 Accent 4" w:semiHidden="0" w:uiPriority="65" w:unhideWhenUsed="0"/>
+    <w:lsdException w:name="Medium List 2 Accent 4" w:semiHidden="0" w:uiPriority="66" w:unhideWhenUsed="0"/>
+    <w:lsdException w:name="Medium Grid 1 Accent 4" w:semiHidden="0" w:uiPriority="67" w:unhideWhenUsed="0"/>
+    <w:lsdException w:name="Medium Grid 2 Accent 4" w:semiHidden="0" w:uiPriority="68" w:unhideWhenUsed="0"/>
+    <w:lsdException w:name="Medium Grid 3 Accent 4" w:semiHidden="0" w:uiPriority="69" w:unhideWhenUsed="0"/>
+    <w:lsdException w:name="Dark List Accent 4" w:semiHidden="0" w:uiPriority="70" w:unhideWhenUsed="0"/>
+    <w:lsdException w:name="Colorful Shading Accent 4" w:semiHidden="0" w:uiPriority="71" w:unhideWhenUsed="0"/>
+    <w:lsdException w:name="Colorful List Accent 4" w:semiHidden="0" w:uiPriority="72" w:unhideWhenUsed="0"/>
+    <w:lsdException w:name="Colorful Grid Accent 4" w:semiHidden="0" w:uiPriority="73" w:unhideWhenUsed="0"/>
+    <w:lsdException w:name="Light Shading Accent 5" w:semiHidden="0" w:uiPriority="60" w:unhideWhenUsed="0"/>
+    <w:lsdException w:name="Light List Accent 5" w:semiHidden="0" w:uiPriority="61" w:unhideWhenUsed="0"/>
+    <w:lsdException w:name="Light Grid Accent 5" w:semiHidden="0" w:uiPriority="62" w:unhideWhenUsed="0"/>
+    <w:lsdException w:name="Medium Shading 1 Accent 5" w:semiHidden="0" w:uiPriority="63" w:unhideWhenUsed="0"/>
+    <w:lsdException w:name="Medium Shading 2 Accent 5" w:semiHidden="0" w:uiPriority="64" w:unhideWhenUsed="0"/>
+    <w:lsdException w:name="Medium List 1 Accent 5" w:semiHidden="0" w:uiPriority="65" w:unhideWhenUsed="0"/>
+    <w:lsdException w:name="Medium List 2 Accent 5" w:semiHidden="0" w:uiPriority="66" w:unhideWhenUsed="0"/>
+    <w:lsdException w:name="Medium Grid 1 Accent 5" w:semiHidden="0" w:uiPriority="67" w:unhideWhenUsed="0"/>
+    <w:lsdException w:name="Medium Grid 2 Accent 5" w:semiHidden="0" w:uiPriority="68" w:unhideWhenUsed="0"/>
+    <w:lsdException w:name="Medium Grid 3 Accent 5" w:semiHidden="0" w:uiPriority="69" w:unhideWhenUsed="0"/>
+    <w:lsdException w:name="Dark List Accent 5" w:semiHidden="0" w:uiPriority="70" w:unhideWhenUsed="0"/>
+    <w:lsdException w:name="Colorful Shading Accent 5" w:semiHidden="0" w:uiPriority="71" w:unhideWhenUsed="0"/>
+    <w:lsdException w:name="Colorful List Accent 5" w:semiHidden="0" w:uiPriority="72" w:unhideWhenUsed="0"/>
+    <w:lsdException w:name="Colorful Grid Accent 5" w:semiHidden="0" w:uiPriority="73" w:unhideWhenUsed="0"/>
+    <w:lsdException w:name="Light Shading Accent 6" w:semiHidden="0" w:uiPriority="60" w:unhideWhenUsed="0"/>
+    <w:lsdException w:name="Light List Accent 6" w:semiHidden="0" w:uiPriority="61" w:unhideWhenUsed="0"/>
+    <w:lsdException w:name="Light Grid Accent 6" w:semiHidden="0" w:uiPriority="62" w:unhideWhenUsed="0"/>
+    <w:lsdException w:name="Medium Shading 1 Accent 6" w:semiHidden="0" w:uiPriority="63" w:unhideWhenUsed="0"/>
+    <w:lsdException w:name="Medium Shading 2 Accent 6" w:semiHidden="0" w:uiPriority="64" w:unhideWhenUsed="0"/>
+    <w:lsdException w:name="Medium List 1 Accent 6" w:semiHidden="0" w:uiPriority="65" w:unhideWhenUsed="0"/>
+    <w:lsdException w:name="Medium List 2 Accent 6" w:semiHidden="0" w:uiPriority="66" w:unhideWhenUsed="0"/>
+    <w:lsdException w:name="Medium Grid 1 Accent 6" w:semiHidden="0" w:uiPriority="67" w:unhideWhenUsed="0"/>
+    <w:lsdException w:name="Medium Grid 2 Accent 6" w:semiHidden="0" w:uiPriority="68" w:unhideWhenUsed="0"/>
+    <w:lsdException w:name="Medium Grid 3 Accent 6" w:semiHidden="0" w:uiPriority="69" w:unhideWhenUsed="0"/>
+    <w:lsdException w:name="Dark List Accent 6" w:semiHidden="0" w:uiPriority="70" w:unhideWhenUsed="0"/>
+    <w:lsdException w:name="Colorful Shading Accent 6" w:semiHidden="0" w:uiPriority="71" w:unhideWhenUsed="0"/>
+    <w:lsdException w:name="Colorful List Accent 6" w:semiHidden="0" w:uiPriority="72" w:unhideWhenUsed="0"/>
+    <w:lsdException w:name="Colorful Grid Accent 6" w:semiHidden="0" w:uiPriority="73" w:unhideWhenUsed="0"/>
+    <w:lsdException w:name="Subtle Emphasis" w:semiHidden="0" w:uiPriority="19" w:unhideWhenUsed="0" w:qFormat="1"/>
+    <w:lsdException w:name="Intense Emphasis" w:semiHidden="0" w:uiPriority="21" w:unhideWhenUsed="0" w:qFormat="1"/>
+    <w:lsdException w:name="Subtle Reference" w:semiHidden="0" w:uiPriority="31" w:unhideWhenUsed="0" w:qFormat="1"/>
+    <w:lsdException w:name="Intense Reference" w:semiHidden="0" w:uiPriority="32" w:unhideWhenUsed="0" w:qFormat="1"/>
+    <w:lsdException w:name="Book Title" w:semiHidden="0" w:uiPriority="33" w:unhideWhenUsed="0" w:qFormat="1"/>
+    <w:lsdException w:name="Bibliography" w:uiPriority="37"/>
+    <w:lsdException w:name="TOC Heading" w:uiPriority="39" w:qFormat="1"/>
   </w:latentStyles>
   <w:style w:type="paragraph" w:default="1" w:styleId="Normal">
     <w:name w:val="Normal"/>
@@ -2729,6 +2446,7 @@
     <w:uiPriority w:val="99"/>
     <w:semiHidden/>
     <w:unhideWhenUsed/>
+    <w:qFormat/>
     <w:tblPr>
       <w:tblInd w:w="0" w:type="dxa"/>
       <w:tblCellMar>
@@ -3510,7 +3228,7 @@
   <a:extraClrSchemeLst/>
   <a:extLst>
     <a:ext uri="{05A4C25C-085E-4340-85A3-A5531E510DB2}">
-      <thm15:themeFamily xmlns:thm15="http://schemas.microsoft.com/office/thememl/2012/main" name="Office Theme" id="{62F939B6-93AF-4DB8-9C6B-D6C7DFDC589F}" vid="{4A3C46E8-61CC-4603-A589-7422A47A8E4A}"/>
+      <thm15:themeFamily xmlns:thm15="http://schemas.microsoft.com/office/thememl/2012/main" xmlns="" name="Office Theme" id="{62F939B6-93AF-4DB8-9C6B-D6C7DFDC589F}" vid="{4A3C46E8-61CC-4603-A589-7422A47A8E4A}"/>
     </a:ext>
   </a:extLst>
 </a:theme>
@@ -3521,7 +3239,7 @@
 </file>
 
 <file path=customXml/itemProps1.xml><?xml version="1.0" encoding="utf-8"?>
-<ds:datastoreItem xmlns:ds="http://schemas.openxmlformats.org/officeDocument/2006/customXml" ds:itemID="{FBF2DE05-0D7F-4DDF-AF7F-EF3D68D7F0D3}">
+<ds:datastoreItem xmlns:ds="http://schemas.openxmlformats.org/officeDocument/2006/customXml" ds:itemID="{F297D0D6-13EE-4DA6-AFEF-E4C3948307B5}">
   <ds:schemaRefs>
     <ds:schemaRef ds:uri="http://schemas.openxmlformats.org/officeDocument/2006/bibliography"/>
   </ds:schemaRefs>

</xml_diff>

<commit_message>
modified:   Charte-Graphique-BidBay.docx 	new file:   Template/images/carte-credit-payer.png 	new file:   Template/images/etoile.png 	new file:   Template/images/trouver-recherche.png 	modified:   Template/index.html 	modified:   Template/index2.html 	modified:   Template/template.css
</commit_message>
<xml_diff>
--- a/Charte-Graphique-BidBay.docx
+++ b/Charte-Graphique-BidBay.docx
@@ -736,6 +736,28 @@
           <w:sz w:val="32"/>
           <w:szCs w:val="32"/>
         </w:rPr>
+        <w:t xml:space="preserve"> </w:t>
+      </w:r>
+      <w:r>
+        <w:rPr>
+          <w:sz w:val="32"/>
+          <w:szCs w:val="32"/>
+          <w:highlight w:val="yellow"/>
+        </w:rPr>
+        <w:t>Avec une image de fond d’écran de dégradé bleu.</w:t>
+      </w:r>
+      <w:r>
+        <w:rPr>
+          <w:sz w:val="32"/>
+          <w:szCs w:val="32"/>
+        </w:rPr>
+        <w:t xml:space="preserve"> </w:t>
+      </w:r>
+      <w:r>
+        <w:rPr>
+          <w:sz w:val="32"/>
+          <w:szCs w:val="32"/>
+        </w:rPr>
         <w:br/>
         <w:t xml:space="preserve">En ce qui concerne seconde couleur celle qui encadrera les pages sera blanche : </w:t>
       </w:r>
@@ -759,6 +781,28 @@
           <w:szCs w:val="32"/>
         </w:rPr>
         <w:t>.</w:t>
+      </w:r>
+      <w:r>
+        <w:rPr>
+          <w:sz w:val="32"/>
+          <w:szCs w:val="32"/>
+        </w:rPr>
+        <w:t xml:space="preserve"> </w:t>
+      </w:r>
+      <w:r>
+        <w:rPr>
+          <w:sz w:val="32"/>
+          <w:szCs w:val="32"/>
+          <w:highlight w:val="yellow"/>
+        </w:rPr>
+        <w:t>Avec un dégradé sur les bordures.</w:t>
+      </w:r>
+      <w:r>
+        <w:rPr>
+          <w:sz w:val="32"/>
+          <w:szCs w:val="32"/>
+        </w:rPr>
+        <w:t xml:space="preserve"> </w:t>
       </w:r>
       <w:r>
         <w:rPr>
@@ -1000,6 +1044,68 @@
         </w:rPr>
         <w:t>).</w:t>
       </w:r>
+    </w:p>
+    <w:p>
+      <w:pPr>
+        <w:pStyle w:val="Paragraphedeliste"/>
+        <w:rPr>
+          <w:sz w:val="32"/>
+          <w:szCs w:val="32"/>
+        </w:rPr>
+      </w:pPr>
+      <w:r>
+        <w:rPr>
+          <w:noProof/>
+          <w:sz w:val="32"/>
+          <w:szCs w:val="32"/>
+          <w:lang w:eastAsia="fr-FR"/>
+        </w:rPr>
+        <w:drawing>
+          <wp:inline distT="0" distB="0" distL="0" distR="0">
+            <wp:extent cx="514350" cy="504825"/>
+            <wp:effectExtent l="19050" t="0" r="0" b="0"/>
+            <wp:docPr id="12" name="Image 1"/>
+            <wp:cNvGraphicFramePr>
+              <a:graphicFrameLocks xmlns:a="http://schemas.openxmlformats.org/drawingml/2006/main" noChangeAspect="1"/>
+            </wp:cNvGraphicFramePr>
+            <a:graphic xmlns:a="http://schemas.openxmlformats.org/drawingml/2006/main">
+              <a:graphicData uri="http://schemas.openxmlformats.org/drawingml/2006/picture">
+                <pic:pic xmlns:pic="http://schemas.openxmlformats.org/drawingml/2006/picture">
+                  <pic:nvPicPr>
+                    <pic:cNvPr id="0" name="Picture 1"/>
+                    <pic:cNvPicPr>
+                      <a:picLocks noChangeAspect="1" noChangeArrowheads="1"/>
+                    </pic:cNvPicPr>
+                  </pic:nvPicPr>
+                  <pic:blipFill>
+                    <a:blip r:embed="rId9" cstate="print"/>
+                    <a:srcRect/>
+                    <a:stretch>
+                      <a:fillRect/>
+                    </a:stretch>
+                  </pic:blipFill>
+                  <pic:spPr bwMode="auto">
+                    <a:xfrm>
+                      <a:off x="0" y="0"/>
+                      <a:ext cx="514350" cy="504825"/>
+                    </a:xfrm>
+                    <a:prstGeom prst="rect">
+                      <a:avLst/>
+                    </a:prstGeom>
+                    <a:noFill/>
+                    <a:ln w="9525">
+                      <a:noFill/>
+                      <a:miter lim="800000"/>
+                      <a:headEnd/>
+                      <a:tailEnd/>
+                    </a:ln>
+                  </pic:spPr>
+                </pic:pic>
+              </a:graphicData>
+            </a:graphic>
+          </wp:inline>
+        </w:drawing>
+      </w:r>
       <w:r>
         <w:rPr>
           <w:sz w:val="32"/>
@@ -1027,7 +1133,74 @@
           <w:sz w:val="32"/>
           <w:szCs w:val="32"/>
         </w:rPr>
-        <w:t>) et vert (</w:t>
+        <w:t xml:space="preserve">) </w:t>
+      </w:r>
+      <w:r>
+        <w:rPr>
+          <w:noProof/>
+          <w:sz w:val="32"/>
+          <w:szCs w:val="32"/>
+          <w:lang w:eastAsia="fr-FR"/>
+        </w:rPr>
+        <w:drawing>
+          <wp:inline distT="0" distB="0" distL="0" distR="0">
+            <wp:extent cx="1085850" cy="409575"/>
+            <wp:effectExtent l="19050" t="0" r="0" b="0"/>
+            <wp:docPr id="13" name="Image 2"/>
+            <wp:cNvGraphicFramePr>
+              <a:graphicFrameLocks xmlns:a="http://schemas.openxmlformats.org/drawingml/2006/main" noChangeAspect="1"/>
+            </wp:cNvGraphicFramePr>
+            <a:graphic xmlns:a="http://schemas.openxmlformats.org/drawingml/2006/main">
+              <a:graphicData uri="http://schemas.openxmlformats.org/drawingml/2006/picture">
+                <pic:pic xmlns:pic="http://schemas.openxmlformats.org/drawingml/2006/picture">
+                  <pic:nvPicPr>
+                    <pic:cNvPr id="0" name="Picture 2"/>
+                    <pic:cNvPicPr>
+                      <a:picLocks noChangeAspect="1" noChangeArrowheads="1"/>
+                    </pic:cNvPicPr>
+                  </pic:nvPicPr>
+                  <pic:blipFill>
+                    <a:blip r:embed="rId10" cstate="print"/>
+                    <a:srcRect/>
+                    <a:stretch>
+                      <a:fillRect/>
+                    </a:stretch>
+                  </pic:blipFill>
+                  <pic:spPr bwMode="auto">
+                    <a:xfrm>
+                      <a:off x="0" y="0"/>
+                      <a:ext cx="1085850" cy="409575"/>
+                    </a:xfrm>
+                    <a:prstGeom prst="rect">
+                      <a:avLst/>
+                    </a:prstGeom>
+                    <a:noFill/>
+                    <a:ln w="9525">
+                      <a:noFill/>
+                      <a:miter lim="800000"/>
+                      <a:headEnd/>
+                      <a:tailEnd/>
+                    </a:ln>
+                  </pic:spPr>
+                </pic:pic>
+              </a:graphicData>
+            </a:graphic>
+          </wp:inline>
+        </w:drawing>
+      </w:r>
+      <w:r>
+        <w:rPr>
+          <w:sz w:val="32"/>
+          <w:szCs w:val="32"/>
+        </w:rPr>
+        <w:t xml:space="preserve"> </w:t>
+      </w:r>
+      <w:r>
+        <w:rPr>
+          <w:sz w:val="32"/>
+          <w:szCs w:val="32"/>
+        </w:rPr>
+        <w:t>et vert (</w:t>
       </w:r>
       <w:r>
         <w:rPr>
@@ -1041,7 +1214,74 @@
           <w:sz w:val="32"/>
           <w:szCs w:val="32"/>
         </w:rPr>
-        <w:t>).</w:t>
+        <w:t>)</w:t>
+      </w:r>
+      <w:r>
+        <w:rPr>
+          <w:sz w:val="32"/>
+          <w:szCs w:val="32"/>
+        </w:rPr>
+        <w:t xml:space="preserve"> </w:t>
+      </w:r>
+      <w:r>
+        <w:rPr>
+          <w:noProof/>
+          <w:sz w:val="32"/>
+          <w:szCs w:val="32"/>
+          <w:lang w:eastAsia="fr-FR"/>
+        </w:rPr>
+        <w:drawing>
+          <wp:inline distT="0" distB="0" distL="0" distR="0">
+            <wp:extent cx="1057275" cy="409575"/>
+            <wp:effectExtent l="19050" t="0" r="9525" b="0"/>
+            <wp:docPr id="14" name="Image 3"/>
+            <wp:cNvGraphicFramePr>
+              <a:graphicFrameLocks xmlns:a="http://schemas.openxmlformats.org/drawingml/2006/main" noChangeAspect="1"/>
+            </wp:cNvGraphicFramePr>
+            <a:graphic xmlns:a="http://schemas.openxmlformats.org/drawingml/2006/main">
+              <a:graphicData uri="http://schemas.openxmlformats.org/drawingml/2006/picture">
+                <pic:pic xmlns:pic="http://schemas.openxmlformats.org/drawingml/2006/picture">
+                  <pic:nvPicPr>
+                    <pic:cNvPr id="0" name="Picture 3"/>
+                    <pic:cNvPicPr>
+                      <a:picLocks noChangeAspect="1" noChangeArrowheads="1"/>
+                    </pic:cNvPicPr>
+                  </pic:nvPicPr>
+                  <pic:blipFill>
+                    <a:blip r:embed="rId11" cstate="print"/>
+                    <a:srcRect/>
+                    <a:stretch>
+                      <a:fillRect/>
+                    </a:stretch>
+                  </pic:blipFill>
+                  <pic:spPr bwMode="auto">
+                    <a:xfrm>
+                      <a:off x="0" y="0"/>
+                      <a:ext cx="1057275" cy="409575"/>
+                    </a:xfrm>
+                    <a:prstGeom prst="rect">
+                      <a:avLst/>
+                    </a:prstGeom>
+                    <a:noFill/>
+                    <a:ln w="9525">
+                      <a:noFill/>
+                      <a:miter lim="800000"/>
+                      <a:headEnd/>
+                      <a:tailEnd/>
+                    </a:ln>
+                  </pic:spPr>
+                </pic:pic>
+              </a:graphicData>
+            </a:graphic>
+          </wp:inline>
+        </w:drawing>
+      </w:r>
+      <w:r>
+        <w:rPr>
+          <w:sz w:val="32"/>
+          <w:szCs w:val="32"/>
+        </w:rPr>
+        <w:t>.</w:t>
       </w:r>
       <w:r>
         <w:rPr>
@@ -1070,7 +1310,74 @@
           <w:sz w:val="32"/>
           <w:szCs w:val="32"/>
         </w:rPr>
-        <w:t>).</w:t>
+        <w:t>)</w:t>
+      </w:r>
+      <w:r>
+        <w:rPr>
+          <w:sz w:val="32"/>
+          <w:szCs w:val="32"/>
+        </w:rPr>
+        <w:t xml:space="preserve"> </w:t>
+      </w:r>
+      <w:r>
+        <w:rPr>
+          <w:noProof/>
+          <w:sz w:val="32"/>
+          <w:szCs w:val="32"/>
+          <w:lang w:eastAsia="fr-FR"/>
+        </w:rPr>
+        <w:drawing>
+          <wp:inline distT="0" distB="0" distL="0" distR="0">
+            <wp:extent cx="1028700" cy="381000"/>
+            <wp:effectExtent l="19050" t="0" r="0" b="0"/>
+            <wp:docPr id="15" name="Image 4"/>
+            <wp:cNvGraphicFramePr>
+              <a:graphicFrameLocks xmlns:a="http://schemas.openxmlformats.org/drawingml/2006/main" noChangeAspect="1"/>
+            </wp:cNvGraphicFramePr>
+            <a:graphic xmlns:a="http://schemas.openxmlformats.org/drawingml/2006/main">
+              <a:graphicData uri="http://schemas.openxmlformats.org/drawingml/2006/picture">
+                <pic:pic xmlns:pic="http://schemas.openxmlformats.org/drawingml/2006/picture">
+                  <pic:nvPicPr>
+                    <pic:cNvPr id="0" name="Picture 4"/>
+                    <pic:cNvPicPr>
+                      <a:picLocks noChangeAspect="1" noChangeArrowheads="1"/>
+                    </pic:cNvPicPr>
+                  </pic:nvPicPr>
+                  <pic:blipFill>
+                    <a:blip r:embed="rId12" cstate="print"/>
+                    <a:srcRect/>
+                    <a:stretch>
+                      <a:fillRect/>
+                    </a:stretch>
+                  </pic:blipFill>
+                  <pic:spPr bwMode="auto">
+                    <a:xfrm>
+                      <a:off x="0" y="0"/>
+                      <a:ext cx="1028700" cy="381000"/>
+                    </a:xfrm>
+                    <a:prstGeom prst="rect">
+                      <a:avLst/>
+                    </a:prstGeom>
+                    <a:noFill/>
+                    <a:ln w="9525">
+                      <a:noFill/>
+                      <a:miter lim="800000"/>
+                      <a:headEnd/>
+                      <a:tailEnd/>
+                    </a:ln>
+                  </pic:spPr>
+                </pic:pic>
+              </a:graphicData>
+            </a:graphic>
+          </wp:inline>
+        </w:drawing>
+      </w:r>
+      <w:r>
+        <w:rPr>
+          <w:sz w:val="32"/>
+          <w:szCs w:val="32"/>
+        </w:rPr>
+        <w:t>.</w:t>
       </w:r>
       <w:r>
         <w:rPr>
@@ -1113,7 +1420,74 @@
           <w:sz w:val="32"/>
           <w:szCs w:val="32"/>
         </w:rPr>
-        <w:t>).</w:t>
+        <w:t>)</w:t>
+      </w:r>
+      <w:r>
+        <w:rPr>
+          <w:sz w:val="32"/>
+          <w:szCs w:val="32"/>
+        </w:rPr>
+        <w:t xml:space="preserve"> </w:t>
+      </w:r>
+      <w:r>
+        <w:rPr>
+          <w:noProof/>
+          <w:sz w:val="32"/>
+          <w:szCs w:val="32"/>
+          <w:lang w:eastAsia="fr-FR"/>
+        </w:rPr>
+        <w:drawing>
+          <wp:inline distT="0" distB="0" distL="0" distR="0">
+            <wp:extent cx="1047750" cy="390525"/>
+            <wp:effectExtent l="19050" t="0" r="0" b="0"/>
+            <wp:docPr id="16" name="Image 5"/>
+            <wp:cNvGraphicFramePr>
+              <a:graphicFrameLocks xmlns:a="http://schemas.openxmlformats.org/drawingml/2006/main" noChangeAspect="1"/>
+            </wp:cNvGraphicFramePr>
+            <a:graphic xmlns:a="http://schemas.openxmlformats.org/drawingml/2006/main">
+              <a:graphicData uri="http://schemas.openxmlformats.org/drawingml/2006/picture">
+                <pic:pic xmlns:pic="http://schemas.openxmlformats.org/drawingml/2006/picture">
+                  <pic:nvPicPr>
+                    <pic:cNvPr id="0" name="Picture 5"/>
+                    <pic:cNvPicPr>
+                      <a:picLocks noChangeAspect="1" noChangeArrowheads="1"/>
+                    </pic:cNvPicPr>
+                  </pic:nvPicPr>
+                  <pic:blipFill>
+                    <a:blip r:embed="rId13" cstate="print"/>
+                    <a:srcRect/>
+                    <a:stretch>
+                      <a:fillRect/>
+                    </a:stretch>
+                  </pic:blipFill>
+                  <pic:spPr bwMode="auto">
+                    <a:xfrm>
+                      <a:off x="0" y="0"/>
+                      <a:ext cx="1047750" cy="390525"/>
+                    </a:xfrm>
+                    <a:prstGeom prst="rect">
+                      <a:avLst/>
+                    </a:prstGeom>
+                    <a:noFill/>
+                    <a:ln w="9525">
+                      <a:noFill/>
+                      <a:miter lim="800000"/>
+                      <a:headEnd/>
+                      <a:tailEnd/>
+                    </a:ln>
+                  </pic:spPr>
+                </pic:pic>
+              </a:graphicData>
+            </a:graphic>
+          </wp:inline>
+        </w:drawing>
+      </w:r>
+      <w:r>
+        <w:rPr>
+          <w:sz w:val="32"/>
+          <w:szCs w:val="32"/>
+        </w:rPr>
+        <w:t>.</w:t>
       </w:r>
       <w:r>
         <w:rPr>
@@ -1142,7 +1516,158 @@
           <w:sz w:val="32"/>
           <w:szCs w:val="32"/>
         </w:rPr>
-        <w:t>).</w:t>
+        <w:t>)</w:t>
+      </w:r>
+      <w:r>
+        <w:rPr>
+          <w:sz w:val="32"/>
+          <w:szCs w:val="32"/>
+        </w:rPr>
+        <w:t xml:space="preserve"> </w:t>
+      </w:r>
+      <w:r>
+        <w:rPr>
+          <w:noProof/>
+          <w:sz w:val="32"/>
+          <w:szCs w:val="32"/>
+          <w:lang w:eastAsia="fr-FR"/>
+        </w:rPr>
+        <w:drawing>
+          <wp:inline distT="0" distB="0" distL="0" distR="0">
+            <wp:extent cx="1047750" cy="390525"/>
+            <wp:effectExtent l="19050" t="0" r="0" b="0"/>
+            <wp:docPr id="17" name="Image 6"/>
+            <wp:cNvGraphicFramePr>
+              <a:graphicFrameLocks xmlns:a="http://schemas.openxmlformats.org/drawingml/2006/main" noChangeAspect="1"/>
+            </wp:cNvGraphicFramePr>
+            <a:graphic xmlns:a="http://schemas.openxmlformats.org/drawingml/2006/main">
+              <a:graphicData uri="http://schemas.openxmlformats.org/drawingml/2006/picture">
+                <pic:pic xmlns:pic="http://schemas.openxmlformats.org/drawingml/2006/picture">
+                  <pic:nvPicPr>
+                    <pic:cNvPr id="0" name="Picture 6"/>
+                    <pic:cNvPicPr>
+                      <a:picLocks noChangeAspect="1" noChangeArrowheads="1"/>
+                    </pic:cNvPicPr>
+                  </pic:nvPicPr>
+                  <pic:blipFill>
+                    <a:blip r:embed="rId14" cstate="print"/>
+                    <a:srcRect/>
+                    <a:stretch>
+                      <a:fillRect/>
+                    </a:stretch>
+                  </pic:blipFill>
+                  <pic:spPr bwMode="auto">
+                    <a:xfrm>
+                      <a:off x="0" y="0"/>
+                      <a:ext cx="1047750" cy="390525"/>
+                    </a:xfrm>
+                    <a:prstGeom prst="rect">
+                      <a:avLst/>
+                    </a:prstGeom>
+                    <a:noFill/>
+                    <a:ln w="9525">
+                      <a:noFill/>
+                      <a:miter lim="800000"/>
+                      <a:headEnd/>
+                      <a:tailEnd/>
+                    </a:ln>
+                  </pic:spPr>
+                </pic:pic>
+              </a:graphicData>
+            </a:graphic>
+          </wp:inline>
+        </w:drawing>
+      </w:r>
+      <w:r>
+        <w:rPr>
+          <w:sz w:val="32"/>
+          <w:szCs w:val="32"/>
+        </w:rPr>
+        <w:t>.</w:t>
+      </w:r>
+    </w:p>
+    <w:p>
+      <w:pPr>
+        <w:pStyle w:val="Paragraphedeliste"/>
+        <w:rPr>
+          <w:sz w:val="32"/>
+          <w:szCs w:val="32"/>
+        </w:rPr>
+      </w:pPr>
+      <w:r>
+        <w:rPr>
+          <w:sz w:val="32"/>
+          <w:szCs w:val="32"/>
+        </w:rPr>
+        <w:t>-</w:t>
+      </w:r>
+      <w:r>
+        <w:rPr>
+          <w:sz w:val="32"/>
+          <w:szCs w:val="32"/>
+          <w:highlight w:val="yellow"/>
+        </w:rPr>
+        <w:t>bouton pour donner une note</w:t>
+      </w:r>
+      <w:r>
+        <w:rPr>
+          <w:sz w:val="32"/>
+          <w:szCs w:val="32"/>
+        </w:rPr>
+        <w:t xml:space="preserve"> </w:t>
+      </w:r>
+      <w:r>
+        <w:rPr>
+          <w:noProof/>
+          <w:sz w:val="32"/>
+          <w:szCs w:val="32"/>
+          <w:lang w:eastAsia="fr-FR"/>
+        </w:rPr>
+        <w:drawing>
+          <wp:inline distT="0" distB="0" distL="0" distR="0">
+            <wp:extent cx="1066800" cy="400050"/>
+            <wp:effectExtent l="19050" t="0" r="0" b="0"/>
+            <wp:docPr id="18" name="Image 7"/>
+            <wp:cNvGraphicFramePr>
+              <a:graphicFrameLocks xmlns:a="http://schemas.openxmlformats.org/drawingml/2006/main" noChangeAspect="1"/>
+            </wp:cNvGraphicFramePr>
+            <a:graphic xmlns:a="http://schemas.openxmlformats.org/drawingml/2006/main">
+              <a:graphicData uri="http://schemas.openxmlformats.org/drawingml/2006/picture">
+                <pic:pic xmlns:pic="http://schemas.openxmlformats.org/drawingml/2006/picture">
+                  <pic:nvPicPr>
+                    <pic:cNvPr id="0" name="Picture 7"/>
+                    <pic:cNvPicPr>
+                      <a:picLocks noChangeAspect="1" noChangeArrowheads="1"/>
+                    </pic:cNvPicPr>
+                  </pic:nvPicPr>
+                  <pic:blipFill>
+                    <a:blip r:embed="rId15" cstate="print"/>
+                    <a:srcRect/>
+                    <a:stretch>
+                      <a:fillRect/>
+                    </a:stretch>
+                  </pic:blipFill>
+                  <pic:spPr bwMode="auto">
+                    <a:xfrm>
+                      <a:off x="0" y="0"/>
+                      <a:ext cx="1066800" cy="400050"/>
+                    </a:xfrm>
+                    <a:prstGeom prst="rect">
+                      <a:avLst/>
+                    </a:prstGeom>
+                    <a:noFill/>
+                    <a:ln w="9525">
+                      <a:noFill/>
+                      <a:miter lim="800000"/>
+                      <a:headEnd/>
+                      <a:tailEnd/>
+                    </a:ln>
+                  </pic:spPr>
+                </pic:pic>
+              </a:graphicData>
+            </a:graphic>
+          </wp:inline>
+        </w:drawing>
       </w:r>
       <w:r>
         <w:rPr>
@@ -1237,7 +1762,7 @@
                     <pic:cNvPicPr/>
                   </pic:nvPicPr>
                   <pic:blipFill>
-                    <a:blip r:embed="rId9" cstate="print">
+                    <a:blip r:embed="rId16" cstate="print">
                       <a:extLst>
                         <a:ext uri="{28A0092B-C50C-407E-A947-70E740481C1C}">
                           <a14:useLocalDpi xmlns:a14="http://schemas.microsoft.com/office/drawing/2010/main" xmlns:wps="http://schemas.microsoft.com/office/word/2010/wordprocessingShape" xmlns:wpi="http://schemas.microsoft.com/office/word/2010/wordprocessingInk" xmlns:wpg="http://schemas.microsoft.com/office/word/2010/wordprocessingGroup" xmlns:w15="http://schemas.microsoft.com/office/word/2012/wordml" xmlns:w14="http://schemas.microsoft.com/office/word/2010/wordml" xmlns:w="http://schemas.openxmlformats.org/wordprocessingml/2006/main" xmlns:w10="urn:schemas-microsoft-com:office:word" xmlns:wp14="http://schemas.microsoft.com/office/word/2010/wordprocessingDrawing" xmlns:v="urn:schemas-microsoft-com:vml" xmlns:o="urn:schemas-microsoft-com:office:office" xmlns:mc="http://schemas.openxmlformats.org/markup-compatibility/2006" xmlns:wpc="http://schemas.microsoft.com/office/word/2010/wordprocessingCanvas" xmlns="" val="0"/>
@@ -1301,7 +1826,7 @@
                     <pic:cNvPicPr/>
                   </pic:nvPicPr>
                   <pic:blipFill>
-                    <a:blip r:embed="rId10" cstate="print">
+                    <a:blip r:embed="rId17" cstate="print">
                       <a:extLst>
                         <a:ext uri="{28A0092B-C50C-407E-A947-70E740481C1C}">
                           <a14:useLocalDpi xmlns:a14="http://schemas.microsoft.com/office/drawing/2010/main" xmlns:wps="http://schemas.microsoft.com/office/word/2010/wordprocessingShape" xmlns:wpi="http://schemas.microsoft.com/office/word/2010/wordprocessingInk" xmlns:wpg="http://schemas.microsoft.com/office/word/2010/wordprocessingGroup" xmlns:w15="http://schemas.microsoft.com/office/word/2012/wordml" xmlns:w14="http://schemas.microsoft.com/office/word/2010/wordml" xmlns:w="http://schemas.openxmlformats.org/wordprocessingml/2006/main" xmlns:w10="urn:schemas-microsoft-com:office:word" xmlns:wp14="http://schemas.microsoft.com/office/word/2010/wordprocessingDrawing" xmlns:v="urn:schemas-microsoft-com:vml" xmlns:o="urn:schemas-microsoft-com:office:office" xmlns:mc="http://schemas.openxmlformats.org/markup-compatibility/2006" xmlns:wpc="http://schemas.microsoft.com/office/word/2010/wordprocessingCanvas" xmlns="" val="0"/>
@@ -1372,7 +1897,7 @@
                     <pic:cNvPicPr/>
                   </pic:nvPicPr>
                   <pic:blipFill>
-                    <a:blip r:embed="rId11" cstate="print">
+                    <a:blip r:embed="rId18" cstate="print">
                       <a:extLst>
                         <a:ext uri="{28A0092B-C50C-407E-A947-70E740481C1C}">
                           <a14:useLocalDpi xmlns:a14="http://schemas.microsoft.com/office/drawing/2010/main" xmlns:wps="http://schemas.microsoft.com/office/word/2010/wordprocessingShape" xmlns:wpi="http://schemas.microsoft.com/office/word/2010/wordprocessingInk" xmlns:wpg="http://schemas.microsoft.com/office/word/2010/wordprocessingGroup" xmlns:w15="http://schemas.microsoft.com/office/word/2012/wordml" xmlns:w14="http://schemas.microsoft.com/office/word/2010/wordml" xmlns:w="http://schemas.openxmlformats.org/wordprocessingml/2006/main" xmlns:w10="urn:schemas-microsoft-com:office:word" xmlns:wp14="http://schemas.microsoft.com/office/word/2010/wordprocessingDrawing" xmlns:v="urn:schemas-microsoft-com:vml" xmlns:o="urn:schemas-microsoft-com:office:office" xmlns:mc="http://schemas.openxmlformats.org/markup-compatibility/2006" xmlns:wpc="http://schemas.microsoft.com/office/word/2010/wordprocessingCanvas" xmlns="" val="0"/>
@@ -1436,7 +1961,7 @@
                     <pic:cNvPicPr/>
                   </pic:nvPicPr>
                   <pic:blipFill>
-                    <a:blip r:embed="rId12" cstate="print">
+                    <a:blip r:embed="rId19" cstate="print">
                       <a:extLst>
                         <a:ext uri="{28A0092B-C50C-407E-A947-70E740481C1C}">
                           <a14:useLocalDpi xmlns:a14="http://schemas.microsoft.com/office/drawing/2010/main" xmlns:wps="http://schemas.microsoft.com/office/word/2010/wordprocessingShape" xmlns:wpi="http://schemas.microsoft.com/office/word/2010/wordprocessingInk" xmlns:wpg="http://schemas.microsoft.com/office/word/2010/wordprocessingGroup" xmlns:w15="http://schemas.microsoft.com/office/word/2012/wordml" xmlns:w14="http://schemas.microsoft.com/office/word/2010/wordml" xmlns:w="http://schemas.openxmlformats.org/wordprocessingml/2006/main" xmlns:w10="urn:schemas-microsoft-com:office:word" xmlns:wp14="http://schemas.microsoft.com/office/word/2010/wordprocessingDrawing" xmlns:v="urn:schemas-microsoft-com:vml" xmlns:o="urn:schemas-microsoft-com:office:office" xmlns:mc="http://schemas.openxmlformats.org/markup-compatibility/2006" xmlns:wpc="http://schemas.microsoft.com/office/word/2010/wordprocessingCanvas" xmlns="" val="0"/>
@@ -1500,7 +2025,7 @@
                     <pic:cNvPicPr/>
                   </pic:nvPicPr>
                   <pic:blipFill>
-                    <a:blip r:embed="rId13" cstate="print">
+                    <a:blip r:embed="rId20" cstate="print">
                       <a:extLst>
                         <a:ext uri="{28A0092B-C50C-407E-A947-70E740481C1C}">
                           <a14:useLocalDpi xmlns:a14="http://schemas.microsoft.com/office/drawing/2010/main" xmlns:wps="http://schemas.microsoft.com/office/word/2010/wordprocessingShape" xmlns:wpi="http://schemas.microsoft.com/office/word/2010/wordprocessingInk" xmlns:wpg="http://schemas.microsoft.com/office/word/2010/wordprocessingGroup" xmlns:w15="http://schemas.microsoft.com/office/word/2012/wordml" xmlns:w14="http://schemas.microsoft.com/office/word/2010/wordml" xmlns:w="http://schemas.openxmlformats.org/wordprocessingml/2006/main" xmlns:w10="urn:schemas-microsoft-com:office:word" xmlns:wp14="http://schemas.microsoft.com/office/word/2010/wordprocessingDrawing" xmlns:v="urn:schemas-microsoft-com:vml" xmlns:o="urn:schemas-microsoft-com:office:office" xmlns:mc="http://schemas.openxmlformats.org/markup-compatibility/2006" xmlns:wpc="http://schemas.microsoft.com/office/word/2010/wordprocessingCanvas" xmlns="" val="0"/>
@@ -1556,7 +2081,7 @@
                     <pic:cNvPicPr/>
                   </pic:nvPicPr>
                   <pic:blipFill>
-                    <a:blip r:embed="rId14" cstate="print">
+                    <a:blip r:embed="rId21" cstate="print">
                       <a:extLst>
                         <a:ext uri="{28A0092B-C50C-407E-A947-70E740481C1C}">
                           <a14:useLocalDpi xmlns:a14="http://schemas.microsoft.com/office/drawing/2010/main" xmlns:wps="http://schemas.microsoft.com/office/word/2010/wordprocessingShape" xmlns:wpi="http://schemas.microsoft.com/office/word/2010/wordprocessingInk" xmlns:wpg="http://schemas.microsoft.com/office/word/2010/wordprocessingGroup" xmlns:w15="http://schemas.microsoft.com/office/word/2012/wordml" xmlns:w14="http://schemas.microsoft.com/office/word/2010/wordml" xmlns:w="http://schemas.openxmlformats.org/wordprocessingml/2006/main" xmlns:w10="urn:schemas-microsoft-com:office:word" xmlns:wp14="http://schemas.microsoft.com/office/word/2010/wordprocessingDrawing" xmlns:v="urn:schemas-microsoft-com:vml" xmlns:o="urn:schemas-microsoft-com:office:office" xmlns:mc="http://schemas.openxmlformats.org/markup-compatibility/2006" xmlns:wpc="http://schemas.microsoft.com/office/word/2010/wordprocessingCanvas" xmlns="" val="0"/>
@@ -1620,7 +2145,7 @@
                     <pic:cNvPicPr/>
                   </pic:nvPicPr>
                   <pic:blipFill>
-                    <a:blip r:embed="rId15" cstate="print">
+                    <a:blip r:embed="rId22" cstate="print">
                       <a:extLst>
                         <a:ext uri="{28A0092B-C50C-407E-A947-70E740481C1C}">
                           <a14:useLocalDpi xmlns:a14="http://schemas.microsoft.com/office/drawing/2010/main" xmlns:wps="http://schemas.microsoft.com/office/word/2010/wordprocessingShape" xmlns:wpi="http://schemas.microsoft.com/office/word/2010/wordprocessingInk" xmlns:wpg="http://schemas.microsoft.com/office/word/2010/wordprocessingGroup" xmlns:w15="http://schemas.microsoft.com/office/word/2012/wordml" xmlns:w14="http://schemas.microsoft.com/office/word/2010/wordml" xmlns:w="http://schemas.openxmlformats.org/wordprocessingml/2006/main" xmlns:w10="urn:schemas-microsoft-com:office:word" xmlns:wp14="http://schemas.microsoft.com/office/word/2010/wordprocessingDrawing" xmlns:v="urn:schemas-microsoft-com:vml" xmlns:o="urn:schemas-microsoft-com:office:office" xmlns:mc="http://schemas.openxmlformats.org/markup-compatibility/2006" xmlns:wpc="http://schemas.microsoft.com/office/word/2010/wordprocessingCanvas" xmlns="" val="0"/>
@@ -1690,7 +2215,7 @@
                     <pic:cNvPicPr/>
                   </pic:nvPicPr>
                   <pic:blipFill>
-                    <a:blip r:embed="rId16" cstate="print">
+                    <a:blip r:embed="rId23" cstate="print">
                       <a:extLst>
                         <a:ext uri="{28A0092B-C50C-407E-A947-70E740481C1C}">
                           <a14:useLocalDpi xmlns:a14="http://schemas.microsoft.com/office/drawing/2010/main" xmlns:wps="http://schemas.microsoft.com/office/word/2010/wordprocessingShape" xmlns:wpi="http://schemas.microsoft.com/office/word/2010/wordprocessingInk" xmlns:wpg="http://schemas.microsoft.com/office/word/2010/wordprocessingGroup" xmlns:w15="http://schemas.microsoft.com/office/word/2012/wordml" xmlns:w14="http://schemas.microsoft.com/office/word/2010/wordml" xmlns:w="http://schemas.openxmlformats.org/wordprocessingml/2006/main" xmlns:w10="urn:schemas-microsoft-com:office:word" xmlns:wp14="http://schemas.microsoft.com/office/word/2010/wordprocessingDrawing" xmlns:v="urn:schemas-microsoft-com:vml" xmlns:o="urn:schemas-microsoft-com:office:office" xmlns:mc="http://schemas.openxmlformats.org/markup-compatibility/2006" xmlns:wpc="http://schemas.microsoft.com/office/word/2010/wordprocessingCanvas" xmlns="" val="0"/>
@@ -1754,7 +2279,7 @@
                     <pic:cNvPicPr/>
                   </pic:nvPicPr>
                   <pic:blipFill>
-                    <a:blip r:embed="rId17" cstate="print">
+                    <a:blip r:embed="rId24" cstate="print">
                       <a:extLst>
                         <a:ext uri="{28A0092B-C50C-407E-A947-70E740481C1C}">
                           <a14:useLocalDpi xmlns:a14="http://schemas.microsoft.com/office/drawing/2010/main" xmlns:wps="http://schemas.microsoft.com/office/word/2010/wordprocessingShape" xmlns:wpi="http://schemas.microsoft.com/office/word/2010/wordprocessingInk" xmlns:wpg="http://schemas.microsoft.com/office/word/2010/wordprocessingGroup" xmlns:w15="http://schemas.microsoft.com/office/word/2012/wordml" xmlns:w14="http://schemas.microsoft.com/office/word/2010/wordml" xmlns:w="http://schemas.openxmlformats.org/wordprocessingml/2006/main" xmlns:w10="urn:schemas-microsoft-com:office:word" xmlns:wp14="http://schemas.microsoft.com/office/word/2010/wordprocessingDrawing" xmlns:v="urn:schemas-microsoft-com:vml" xmlns:o="urn:schemas-microsoft-com:office:office" xmlns:mc="http://schemas.openxmlformats.org/markup-compatibility/2006" xmlns:wpc="http://schemas.microsoft.com/office/word/2010/wordprocessingCanvas" xmlns="" val="0"/>
@@ -1818,7 +2343,7 @@
                     <pic:cNvPicPr/>
                   </pic:nvPicPr>
                   <pic:blipFill>
-                    <a:blip r:embed="rId18" cstate="print">
+                    <a:blip r:embed="rId25" cstate="print">
                       <a:extLst>
                         <a:ext uri="{28A0092B-C50C-407E-A947-70E740481C1C}">
                           <a14:useLocalDpi xmlns:a14="http://schemas.microsoft.com/office/drawing/2010/main" xmlns:wps="http://schemas.microsoft.com/office/word/2010/wordprocessingShape" xmlns:wpi="http://schemas.microsoft.com/office/word/2010/wordprocessingInk" xmlns:wpg="http://schemas.microsoft.com/office/word/2010/wordprocessingGroup" xmlns:w15="http://schemas.microsoft.com/office/word/2012/wordml" xmlns:w14="http://schemas.microsoft.com/office/word/2010/wordml" xmlns:w="http://schemas.openxmlformats.org/wordprocessingml/2006/main" xmlns:w10="urn:schemas-microsoft-com:office:word" xmlns:wp14="http://schemas.microsoft.com/office/word/2010/wordprocessingDrawing" xmlns:v="urn:schemas-microsoft-com:vml" xmlns:o="urn:schemas-microsoft-com:office:office" xmlns:mc="http://schemas.openxmlformats.org/markup-compatibility/2006" xmlns:wpc="http://schemas.microsoft.com/office/word/2010/wordprocessingCanvas" xmlns="" val="0"/>
@@ -1869,8 +2394,182 @@
         <w:br/>
       </w:r>
     </w:p>
+    <w:p>
+      <w:pPr>
+        <w:pStyle w:val="Paragraphedeliste"/>
+        <w:numPr>
+          <w:ilvl w:val="0"/>
+          <w:numId w:val="1"/>
+        </w:numPr>
+        <w:rPr>
+          <w:sz w:val="32"/>
+          <w:szCs w:val="32"/>
+          <w:highlight w:val="yellow"/>
+        </w:rPr>
+      </w:pPr>
+      <w:r>
+        <w:rPr>
+          <w:sz w:val="32"/>
+          <w:szCs w:val="32"/>
+          <w:highlight w:val="yellow"/>
+        </w:rPr>
+        <w:t>Menu de Navigation</w:t>
+      </w:r>
+    </w:p>
+    <w:p>
+      <w:pPr>
+        <w:pStyle w:val="Paragraphedeliste"/>
+        <w:numPr>
+          <w:ilvl w:val="0"/>
+          <w:numId w:val="2"/>
+        </w:numPr>
+        <w:rPr>
+          <w:sz w:val="32"/>
+          <w:szCs w:val="32"/>
+          <w:highlight w:val="yellow"/>
+        </w:rPr>
+      </w:pPr>
+      <w:r>
+        <w:rPr>
+          <w:sz w:val="32"/>
+          <w:szCs w:val="32"/>
+          <w:highlight w:val="yellow"/>
+        </w:rPr>
+        <w:t xml:space="preserve">Les liens de navigation sont bleu foncé : </w:t>
+      </w:r>
+      <w:r>
+        <w:rPr>
+          <w:noProof/>
+          <w:sz w:val="32"/>
+          <w:szCs w:val="32"/>
+          <w:highlight w:val="yellow"/>
+          <w:lang w:eastAsia="fr-FR"/>
+        </w:rPr>
+        <w:drawing>
+          <wp:inline distT="0" distB="0" distL="0" distR="0">
+            <wp:extent cx="895350" cy="247650"/>
+            <wp:effectExtent l="19050" t="0" r="0" b="0"/>
+            <wp:docPr id="19" name="Image 1"/>
+            <wp:cNvGraphicFramePr>
+              <a:graphicFrameLocks xmlns:a="http://schemas.openxmlformats.org/drawingml/2006/main" noChangeAspect="1"/>
+            </wp:cNvGraphicFramePr>
+            <a:graphic xmlns:a="http://schemas.openxmlformats.org/drawingml/2006/main">
+              <a:graphicData uri="http://schemas.openxmlformats.org/drawingml/2006/picture">
+                <pic:pic xmlns:pic="http://schemas.openxmlformats.org/drawingml/2006/picture">
+                  <pic:nvPicPr>
+                    <pic:cNvPr id="0" name="Picture 1"/>
+                    <pic:cNvPicPr>
+                      <a:picLocks noChangeAspect="1" noChangeArrowheads="1"/>
+                    </pic:cNvPicPr>
+                  </pic:nvPicPr>
+                  <pic:blipFill>
+                    <a:blip r:embed="rId26" cstate="print"/>
+                    <a:srcRect/>
+                    <a:stretch>
+                      <a:fillRect/>
+                    </a:stretch>
+                  </pic:blipFill>
+                  <pic:spPr bwMode="auto">
+                    <a:xfrm>
+                      <a:off x="0" y="0"/>
+                      <a:ext cx="895350" cy="247650"/>
+                    </a:xfrm>
+                    <a:prstGeom prst="rect">
+                      <a:avLst/>
+                    </a:prstGeom>
+                    <a:noFill/>
+                    <a:ln w="9525">
+                      <a:noFill/>
+                      <a:miter lim="800000"/>
+                      <a:headEnd/>
+                      <a:tailEnd/>
+                    </a:ln>
+                  </pic:spPr>
+                </pic:pic>
+              </a:graphicData>
+            </a:graphic>
+          </wp:inline>
+        </w:drawing>
+      </w:r>
+    </w:p>
+    <w:p>
+      <w:pPr>
+        <w:pStyle w:val="Paragraphedeliste"/>
+        <w:numPr>
+          <w:ilvl w:val="0"/>
+          <w:numId w:val="2"/>
+        </w:numPr>
+        <w:rPr>
+          <w:sz w:val="32"/>
+          <w:szCs w:val="32"/>
+          <w:highlight w:val="yellow"/>
+        </w:rPr>
+      </w:pPr>
+      <w:r>
+        <w:rPr>
+          <w:sz w:val="32"/>
+          <w:szCs w:val="32"/>
+          <w:highlight w:val="yellow"/>
+        </w:rPr>
+        <w:t xml:space="preserve">Et lorsque l’on passe par-dessus le lien change de couleur (bleu plus claire) et le logo du site web apparait à côté : </w:t>
+      </w:r>
+      <w:r>
+        <w:rPr>
+          <w:noProof/>
+          <w:sz w:val="32"/>
+          <w:szCs w:val="32"/>
+          <w:highlight w:val="yellow"/>
+          <w:lang w:eastAsia="fr-FR"/>
+        </w:rPr>
+        <w:drawing>
+          <wp:inline distT="0" distB="0" distL="0" distR="0">
+            <wp:extent cx="1247775" cy="323850"/>
+            <wp:effectExtent l="19050" t="0" r="9525" b="0"/>
+            <wp:docPr id="20" name="Image 2"/>
+            <wp:cNvGraphicFramePr>
+              <a:graphicFrameLocks xmlns:a="http://schemas.openxmlformats.org/drawingml/2006/main" noChangeAspect="1"/>
+            </wp:cNvGraphicFramePr>
+            <a:graphic xmlns:a="http://schemas.openxmlformats.org/drawingml/2006/main">
+              <a:graphicData uri="http://schemas.openxmlformats.org/drawingml/2006/picture">
+                <pic:pic xmlns:pic="http://schemas.openxmlformats.org/drawingml/2006/picture">
+                  <pic:nvPicPr>
+                    <pic:cNvPr id="0" name="Picture 2"/>
+                    <pic:cNvPicPr>
+                      <a:picLocks noChangeAspect="1" noChangeArrowheads="1"/>
+                    </pic:cNvPicPr>
+                  </pic:nvPicPr>
+                  <pic:blipFill>
+                    <a:blip r:embed="rId27" cstate="print"/>
+                    <a:srcRect/>
+                    <a:stretch>
+                      <a:fillRect/>
+                    </a:stretch>
+                  </pic:blipFill>
+                  <pic:spPr bwMode="auto">
+                    <a:xfrm>
+                      <a:off x="0" y="0"/>
+                      <a:ext cx="1247775" cy="323850"/>
+                    </a:xfrm>
+                    <a:prstGeom prst="rect">
+                      <a:avLst/>
+                    </a:prstGeom>
+                    <a:noFill/>
+                    <a:ln w="9525">
+                      <a:noFill/>
+                      <a:miter lim="800000"/>
+                      <a:headEnd/>
+                      <a:tailEnd/>
+                    </a:ln>
+                  </pic:spPr>
+                </pic:pic>
+              </a:graphicData>
+            </a:graphic>
+          </wp:inline>
+        </w:drawing>
+      </w:r>
+    </w:p>
     <w:sectPr>
-      <w:footerReference w:type="default" r:id="rId19"/>
+      <w:footerReference w:type="default" r:id="rId28"/>
       <w:pgSz w:w="11906" w:h="16838"/>
       <w:pgMar w:top="1417" w:right="1417" w:bottom="1417" w:left="1417" w:header="708" w:footer="708" w:gutter="0"/>
       <w:cols w:space="708"/>
@@ -2063,8 +2762,123 @@
       </w:pPr>
     </w:lvl>
   </w:abstractNum>
+  <w:abstractNum w:abstractNumId="1">
+    <w:nsid w:val="7B694A7C"/>
+    <w:multiLevelType w:val="hybridMultilevel"/>
+    <w:tmpl w:val="099E3620"/>
+    <w:lvl w:ilvl="0" w:tplc="B48030D0">
+      <w:numFmt w:val="bullet"/>
+      <w:lvlText w:val="-"/>
+      <w:lvlJc w:val="left"/>
+      <w:pPr>
+        <w:ind w:left="1080" w:hanging="360"/>
+      </w:pPr>
+      <w:rPr>
+        <w:rFonts w:ascii="Calibri" w:eastAsiaTheme="minorEastAsia" w:hAnsi="Calibri" w:cstheme="minorBidi" w:hint="default"/>
+      </w:rPr>
+    </w:lvl>
+    <w:lvl w:ilvl="1" w:tplc="040C0003" w:tentative="1">
+      <w:start w:val="1"/>
+      <w:numFmt w:val="bullet"/>
+      <w:lvlText w:val="o"/>
+      <w:lvlJc w:val="left"/>
+      <w:pPr>
+        <w:ind w:left="1800" w:hanging="360"/>
+      </w:pPr>
+      <w:rPr>
+        <w:rFonts w:ascii="Courier New" w:hAnsi="Courier New" w:cs="Courier New" w:hint="default"/>
+      </w:rPr>
+    </w:lvl>
+    <w:lvl w:ilvl="2" w:tplc="040C0005" w:tentative="1">
+      <w:start w:val="1"/>
+      <w:numFmt w:val="bullet"/>
+      <w:lvlText w:val=""/>
+      <w:lvlJc w:val="left"/>
+      <w:pPr>
+        <w:ind w:left="2520" w:hanging="360"/>
+      </w:pPr>
+      <w:rPr>
+        <w:rFonts w:ascii="Wingdings" w:hAnsi="Wingdings" w:hint="default"/>
+      </w:rPr>
+    </w:lvl>
+    <w:lvl w:ilvl="3" w:tplc="040C0001" w:tentative="1">
+      <w:start w:val="1"/>
+      <w:numFmt w:val="bullet"/>
+      <w:lvlText w:val=""/>
+      <w:lvlJc w:val="left"/>
+      <w:pPr>
+        <w:ind w:left="3240" w:hanging="360"/>
+      </w:pPr>
+      <w:rPr>
+        <w:rFonts w:ascii="Symbol" w:hAnsi="Symbol" w:hint="default"/>
+      </w:rPr>
+    </w:lvl>
+    <w:lvl w:ilvl="4" w:tplc="040C0003" w:tentative="1">
+      <w:start w:val="1"/>
+      <w:numFmt w:val="bullet"/>
+      <w:lvlText w:val="o"/>
+      <w:lvlJc w:val="left"/>
+      <w:pPr>
+        <w:ind w:left="3960" w:hanging="360"/>
+      </w:pPr>
+      <w:rPr>
+        <w:rFonts w:ascii="Courier New" w:hAnsi="Courier New" w:cs="Courier New" w:hint="default"/>
+      </w:rPr>
+    </w:lvl>
+    <w:lvl w:ilvl="5" w:tplc="040C0005" w:tentative="1">
+      <w:start w:val="1"/>
+      <w:numFmt w:val="bullet"/>
+      <w:lvlText w:val=""/>
+      <w:lvlJc w:val="left"/>
+      <w:pPr>
+        <w:ind w:left="4680" w:hanging="360"/>
+      </w:pPr>
+      <w:rPr>
+        <w:rFonts w:ascii="Wingdings" w:hAnsi="Wingdings" w:hint="default"/>
+      </w:rPr>
+    </w:lvl>
+    <w:lvl w:ilvl="6" w:tplc="040C0001" w:tentative="1">
+      <w:start w:val="1"/>
+      <w:numFmt w:val="bullet"/>
+      <w:lvlText w:val=""/>
+      <w:lvlJc w:val="left"/>
+      <w:pPr>
+        <w:ind w:left="5400" w:hanging="360"/>
+      </w:pPr>
+      <w:rPr>
+        <w:rFonts w:ascii="Symbol" w:hAnsi="Symbol" w:hint="default"/>
+      </w:rPr>
+    </w:lvl>
+    <w:lvl w:ilvl="7" w:tplc="040C0003" w:tentative="1">
+      <w:start w:val="1"/>
+      <w:numFmt w:val="bullet"/>
+      <w:lvlText w:val="o"/>
+      <w:lvlJc w:val="left"/>
+      <w:pPr>
+        <w:ind w:left="6120" w:hanging="360"/>
+      </w:pPr>
+      <w:rPr>
+        <w:rFonts w:ascii="Courier New" w:hAnsi="Courier New" w:cs="Courier New" w:hint="default"/>
+      </w:rPr>
+    </w:lvl>
+    <w:lvl w:ilvl="8" w:tplc="040C0005" w:tentative="1">
+      <w:start w:val="1"/>
+      <w:numFmt w:val="bullet"/>
+      <w:lvlText w:val=""/>
+      <w:lvlJc w:val="left"/>
+      <w:pPr>
+        <w:ind w:left="6840" w:hanging="360"/>
+      </w:pPr>
+      <w:rPr>
+        <w:rFonts w:ascii="Wingdings" w:hAnsi="Wingdings" w:hint="default"/>
+      </w:rPr>
+    </w:lvl>
+  </w:abstractNum>
   <w:num w:numId="1">
     <w:abstractNumId w:val="0"/>
+  </w:num>
+  <w:num w:numId="2">
+    <w:abstractNumId w:val="1"/>
   </w:num>
 </w:numbering>
 </file>
@@ -3239,7 +4053,7 @@
 </file>
 
 <file path=customXml/itemProps1.xml><?xml version="1.0" encoding="utf-8"?>
-<ds:datastoreItem xmlns:ds="http://schemas.openxmlformats.org/officeDocument/2006/customXml" ds:itemID="{F297D0D6-13EE-4DA6-AFEF-E4C3948307B5}">
+<ds:datastoreItem xmlns:ds="http://schemas.openxmlformats.org/officeDocument/2006/customXml" ds:itemID="{05CE14D2-2461-47E3-84E1-26A8B861E8F1}">
   <ds:schemaRefs>
     <ds:schemaRef ds:uri="http://schemas.openxmlformats.org/officeDocument/2006/bibliography"/>
   </ds:schemaRefs>

</xml_diff>